<commit_message>
making changes to the GLOBIO table so it compiles in latex
</commit_message>
<xml_diff>
--- a/source/globio.docx
+++ b/source/globio.docx
@@ -1399,8 +1399,7 @@
       <w:pPr>
         <w:spacing w:after="160" w:line="276" w:lineRule="auto"/>
         <w:rPr>
-          <w:rFonts w:asciiTheme="majorHAnsi" w:hAnsiTheme="majorHAnsi"/>
-          <w:b/>
+          <w:rFonts w:asciiTheme="majorHAnsi" w:eastAsiaTheme="minorEastAsia" w:hAnsiTheme="majorHAnsi"/>
         </w:rPr>
       </w:pPr>
       <w:r>
@@ -1440,58 +1439,39 @@
     </w:p>
     <w:tbl>
       <w:tblPr>
-        <w:tblW w:w="8090" w:type="dxa"/>
-        <w:tblLayout w:type="fixed"/>
-        <w:tblCellMar>
-          <w:left w:w="0" w:type="dxa"/>
-          <w:right w:w="0" w:type="dxa"/>
-        </w:tblCellMar>
-        <w:tblLook w:val="0420" w:firstRow="1" w:lastRow="0" w:firstColumn="0" w:lastColumn="0" w:noHBand="0" w:noVBand="1"/>
+        <w:tblStyle w:val="TableGrid"/>
+        <w:tblW w:w="0" w:type="auto"/>
+        <w:tblLook w:val="04A0" w:firstRow="1" w:lastRow="0" w:firstColumn="1" w:lastColumn="0" w:noHBand="0" w:noVBand="1"/>
       </w:tblPr>
       <w:tblGrid>
-        <w:gridCol w:w="2021"/>
-        <w:gridCol w:w="1273"/>
-        <w:gridCol w:w="26"/>
-        <w:gridCol w:w="1247"/>
-        <w:gridCol w:w="103"/>
-        <w:gridCol w:w="1170"/>
-        <w:gridCol w:w="990"/>
-        <w:gridCol w:w="1260"/>
+        <w:gridCol w:w="1558"/>
+        <w:gridCol w:w="1558"/>
+        <w:gridCol w:w="1558"/>
+        <w:gridCol w:w="1558"/>
+        <w:gridCol w:w="1559"/>
+        <w:gridCol w:w="1559"/>
       </w:tblGrid>
       <w:tr>
-        <w:trPr>
-          <w:trHeight w:val="487"/>
-        </w:trPr>
-        <w:tc>
-          <w:tcPr>
-            <w:tcW w:w="2021" w:type="dxa"/>
-            <w:vMerge w:val="restart"/>
+        <w:tc>
+          <w:tcPr>
+            <w:tcW w:w="1558" w:type="dxa"/>
             <w:tcBorders>
-              <w:top w:val="single" w:sz="8" w:space="0" w:color="FFFFFF"/>
-              <w:left w:val="single" w:sz="8" w:space="0" w:color="FFFFFF"/>
-              <w:right w:val="single" w:sz="8" w:space="0" w:color="FFFFFF"/>
+              <w:bottom w:val="single" w:sz="4" w:space="0" w:color="auto"/>
+              <w:right w:val="single" w:sz="4" w:space="0" w:color="auto"/>
             </w:tcBorders>
-            <w:shd w:val="clear" w:color="auto" w:fill="5B9BD5"/>
-            <w:tcMar>
-              <w:top w:w="72" w:type="dxa"/>
-              <w:left w:w="144" w:type="dxa"/>
-              <w:bottom w:w="72" w:type="dxa"/>
-              <w:right w:w="144" w:type="dxa"/>
-            </w:tcMar>
-            <w:hideMark/>
-          </w:tcPr>
-          <w:p>
-            <w:pPr>
-              <w:spacing w:line="276" w:lineRule="auto"/>
-              <w:rPr>
-                <w:rFonts w:asciiTheme="majorHAnsi" w:hAnsiTheme="majorHAnsi"/>
-              </w:rPr>
-            </w:pPr>
-            <w:r>
+          </w:tcPr>
+          <w:p>
+            <w:pPr>
+              <w:spacing w:after="160" w:line="276" w:lineRule="auto"/>
               <w:rPr>
                 <w:rFonts w:asciiTheme="majorHAnsi" w:hAnsiTheme="majorHAnsi"/>
                 <w:b/>
-                <w:bCs/>
+              </w:rPr>
+            </w:pPr>
+            <w:r>
+              <w:rPr>
+                <w:rFonts w:asciiTheme="majorHAnsi" w:hAnsiTheme="majorHAnsi"/>
+                <w:b/>
               </w:rPr>
               <w:lastRenderedPageBreak/>
               <w:t>Impact Zone</w:t>
@@ -1500,20 +1480,16 @@
         </w:tc>
         <w:tc>
           <w:tcPr>
-            <w:tcW w:w="3819" w:type="dxa"/>
-            <w:gridSpan w:val="5"/>
+            <w:tcW w:w="1558" w:type="dxa"/>
             <w:tcBorders>
-              <w:top w:val="single" w:sz="8" w:space="0" w:color="FFFFFF"/>
-              <w:left w:val="single" w:sz="8" w:space="0" w:color="FFFFFF"/>
-              <w:bottom w:val="single" w:sz="24" w:space="0" w:color="FFFFFF"/>
-              <w:right w:val="single" w:sz="8" w:space="0" w:color="FFFFFF"/>
+              <w:left w:val="single" w:sz="4" w:space="0" w:color="auto"/>
+              <w:bottom w:val="single" w:sz="4" w:space="0" w:color="auto"/>
+              <w:right w:val="single" w:sz="4" w:space="0" w:color="auto"/>
             </w:tcBorders>
-            <w:shd w:val="clear" w:color="auto" w:fill="5B9BD5"/>
-          </w:tcPr>
-          <w:p>
-            <w:pPr>
-              <w:spacing w:line="276" w:lineRule="auto"/>
-              <w:jc w:val="center"/>
+          </w:tcPr>
+          <w:p>
+            <w:pPr>
+              <w:spacing w:after="160" w:line="276" w:lineRule="auto"/>
               <w:rPr>
                 <w:rFonts w:asciiTheme="majorHAnsi" w:hAnsiTheme="majorHAnsi"/>
                 <w:b/>
@@ -1524,127 +1500,130 @@
                 <w:rFonts w:asciiTheme="majorHAnsi" w:hAnsiTheme="majorHAnsi"/>
                 <w:b/>
               </w:rPr>
-              <w:t>Distance to infrastructure (m)</w:t>
-            </w:r>
-          </w:p>
-          <w:p>
-            <w:pPr>
-              <w:spacing w:line="276" w:lineRule="auto"/>
+              <w:t xml:space="preserve">Tropical Forest </w:t>
+            </w:r>
+            <w:r>
               <w:rPr>
                 <w:rFonts w:asciiTheme="majorHAnsi" w:hAnsiTheme="majorHAnsi"/>
                 <w:b/>
               </w:rPr>
-            </w:pPr>
-          </w:p>
-        </w:tc>
-        <w:tc>
-          <w:tcPr>
-            <w:tcW w:w="990" w:type="dxa"/>
-            <w:vMerge w:val="restart"/>
+              <w:t>Distance to infrastructure (m)</w:t>
+            </w:r>
+          </w:p>
+        </w:tc>
+        <w:tc>
+          <w:tcPr>
+            <w:tcW w:w="1558" w:type="dxa"/>
             <w:tcBorders>
-              <w:top w:val="single" w:sz="8" w:space="0" w:color="FFFFFF"/>
-              <w:left w:val="single" w:sz="8" w:space="0" w:color="FFFFFF"/>
-              <w:right w:val="single" w:sz="8" w:space="0" w:color="FFFFFF"/>
+              <w:left w:val="single" w:sz="4" w:space="0" w:color="auto"/>
+              <w:bottom w:val="single" w:sz="4" w:space="0" w:color="auto"/>
+              <w:right w:val="single" w:sz="4" w:space="0" w:color="auto"/>
             </w:tcBorders>
-            <w:shd w:val="clear" w:color="auto" w:fill="5B9BD5"/>
-            <w:tcMar>
-              <w:top w:w="72" w:type="dxa"/>
-              <w:left w:w="144" w:type="dxa"/>
-              <w:bottom w:w="72" w:type="dxa"/>
-              <w:right w:w="144" w:type="dxa"/>
-            </w:tcMar>
-            <w:hideMark/>
-          </w:tcPr>
-          <w:p>
-            <w:pPr>
-              <w:spacing w:line="276" w:lineRule="auto"/>
-              <w:rPr>
-                <w:rFonts w:asciiTheme="majorHAnsi" w:hAnsiTheme="majorHAnsi"/>
-              </w:rPr>
-            </w:pPr>
-            <m:oMathPara>
-              <m:oMathParaPr>
-                <m:jc m:val="centerGroup"/>
-              </m:oMathParaPr>
-              <m:oMath>
-                <m:r>
-                  <m:rPr>
-                    <m:sty m:val="bi"/>
-                  </m:rPr>
-                  <w:rPr>
-                    <w:rFonts w:ascii="Cambria Math" w:hAnsi="Cambria Math"/>
-                  </w:rPr>
-                  <m:t>MS</m:t>
-                </m:r>
-                <m:sSub>
-                  <m:sSubPr>
-                    <m:ctrlPr>
-                      <w:rPr>
-                        <w:rFonts w:ascii="Cambria Math" w:hAnsi="Cambria Math"/>
-                        <w:b/>
-                        <w:bCs/>
-                        <w:i/>
-                        <w:iCs/>
-                      </w:rPr>
-                    </m:ctrlPr>
-                  </m:sSubPr>
-                  <m:e>
-                    <m:r>
-                      <m:rPr>
-                        <m:sty m:val="bi"/>
-                      </m:rPr>
-                      <w:rPr>
-                        <w:rFonts w:ascii="Cambria Math" w:hAnsi="Cambria Math"/>
-                      </w:rPr>
-                      <m:t>A</m:t>
-                    </m:r>
-                  </m:e>
-                  <m:sub>
-                    <m:r>
-                      <m:rPr>
-                        <m:sty m:val="bi"/>
-                      </m:rPr>
-                      <w:rPr>
-                        <w:rFonts w:ascii="Cambria Math" w:hAnsi="Cambria Math"/>
-                      </w:rPr>
-                      <m:t>I</m:t>
-                    </m:r>
-                  </m:sub>
-                </m:sSub>
-              </m:oMath>
-            </m:oMathPara>
-          </w:p>
-        </w:tc>
-        <w:tc>
-          <w:tcPr>
-            <w:tcW w:w="1260" w:type="dxa"/>
-            <w:vMerge w:val="restart"/>
-            <w:tcBorders>
-              <w:top w:val="single" w:sz="8" w:space="0" w:color="FFFFFF"/>
-              <w:left w:val="single" w:sz="8" w:space="0" w:color="FFFFFF"/>
-              <w:right w:val="single" w:sz="8" w:space="0" w:color="FFFFFF"/>
-            </w:tcBorders>
-            <w:shd w:val="clear" w:color="auto" w:fill="5B9BD5"/>
-            <w:tcMar>
-              <w:top w:w="72" w:type="dxa"/>
-              <w:left w:w="144" w:type="dxa"/>
-              <w:bottom w:w="72" w:type="dxa"/>
-              <w:right w:w="144" w:type="dxa"/>
-            </w:tcMar>
-            <w:hideMark/>
-          </w:tcPr>
-          <w:p>
-            <w:pPr>
-              <w:spacing w:line="276" w:lineRule="auto"/>
-              <w:rPr>
-                <w:rFonts w:asciiTheme="majorHAnsi" w:hAnsiTheme="majorHAnsi"/>
-              </w:rPr>
-            </w:pPr>
-            <w:r>
+          </w:tcPr>
+          <w:p>
+            <w:pPr>
+              <w:spacing w:after="160" w:line="276" w:lineRule="auto"/>
               <w:rPr>
                 <w:rFonts w:asciiTheme="majorHAnsi" w:hAnsiTheme="majorHAnsi"/>
                 <w:b/>
-                <w:bCs/>
+              </w:rPr>
+            </w:pPr>
+            <w:r>
+              <w:rPr>
+                <w:rFonts w:asciiTheme="majorHAnsi" w:hAnsiTheme="majorHAnsi"/>
+                <w:b/>
+              </w:rPr>
+              <w:t xml:space="preserve">Temperate Forest </w:t>
+            </w:r>
+            <w:r>
+              <w:rPr>
+                <w:rFonts w:asciiTheme="majorHAnsi" w:hAnsiTheme="majorHAnsi"/>
+                <w:b/>
+              </w:rPr>
+              <w:t>Distance to infrastructure (m)</w:t>
+            </w:r>
+          </w:p>
+        </w:tc>
+        <w:tc>
+          <w:tcPr>
+            <w:tcW w:w="1558" w:type="dxa"/>
+            <w:tcBorders>
+              <w:left w:val="single" w:sz="4" w:space="0" w:color="auto"/>
+              <w:bottom w:val="single" w:sz="4" w:space="0" w:color="auto"/>
+              <w:right w:val="single" w:sz="4" w:space="0" w:color="auto"/>
+            </w:tcBorders>
+          </w:tcPr>
+          <w:p>
+            <w:pPr>
+              <w:spacing w:after="160" w:line="276" w:lineRule="auto"/>
+              <w:rPr>
+                <w:rFonts w:asciiTheme="majorHAnsi" w:hAnsiTheme="majorHAnsi"/>
+                <w:b/>
+              </w:rPr>
+            </w:pPr>
+            <w:r>
+              <w:rPr>
+                <w:rFonts w:asciiTheme="majorHAnsi" w:hAnsiTheme="majorHAnsi"/>
+                <w:b/>
+              </w:rPr>
+              <w:t xml:space="preserve">Grassland &amp; Cropland </w:t>
+            </w:r>
+            <w:r>
+              <w:rPr>
+                <w:rFonts w:asciiTheme="majorHAnsi" w:hAnsiTheme="majorHAnsi"/>
+                <w:b/>
+              </w:rPr>
+              <w:t>Distance to infrastructure (m)</w:t>
+            </w:r>
+          </w:p>
+        </w:tc>
+        <w:tc>
+          <w:tcPr>
+            <w:tcW w:w="1559" w:type="dxa"/>
+            <w:tcBorders>
+              <w:left w:val="single" w:sz="4" w:space="0" w:color="auto"/>
+              <w:bottom w:val="single" w:sz="4" w:space="0" w:color="auto"/>
+              <w:right w:val="single" w:sz="4" w:space="0" w:color="auto"/>
+            </w:tcBorders>
+          </w:tcPr>
+          <w:p>
+            <w:pPr>
+              <w:spacing w:after="160" w:line="276" w:lineRule="auto"/>
+              <w:rPr>
+                <w:rFonts w:asciiTheme="majorHAnsi" w:hAnsiTheme="majorHAnsi"/>
+                <w:b/>
+                <w:i/>
+              </w:rPr>
+            </w:pPr>
+            <w:r>
+              <w:rPr>
+                <w:rFonts w:asciiTheme="majorHAnsi" w:hAnsiTheme="majorHAnsi"/>
+                <w:b/>
+              </w:rPr>
+              <w:t>MSA_I</w:t>
+            </w:r>
+          </w:p>
+        </w:tc>
+        <w:tc>
+          <w:tcPr>
+            <w:tcW w:w="1559" w:type="dxa"/>
+            <w:tcBorders>
+              <w:left w:val="single" w:sz="4" w:space="0" w:color="auto"/>
+              <w:bottom w:val="single" w:sz="4" w:space="0" w:color="auto"/>
+            </w:tcBorders>
+          </w:tcPr>
+          <w:p>
+            <w:pPr>
+              <w:spacing w:after="160" w:line="276" w:lineRule="auto"/>
+              <w:rPr>
+                <w:rFonts w:asciiTheme="majorHAnsi" w:hAnsiTheme="majorHAnsi"/>
+                <w:b/>
+              </w:rPr>
+            </w:pPr>
+            <w:r>
+              <w:rPr>
+                <w:rFonts w:asciiTheme="majorHAnsi" w:hAnsiTheme="majorHAnsi"/>
+                <w:b/>
               </w:rPr>
               <w:t>Standard Error</w:t>
             </w:r>
@@ -1652,53 +1631,39 @@
         </w:tc>
       </w:tr>
       <w:tr>
-        <w:trPr>
-          <w:trHeight w:val="487"/>
-        </w:trPr>
-        <w:tc>
-          <w:tcPr>
-            <w:tcW w:w="2021" w:type="dxa"/>
-            <w:vMerge/>
+        <w:tc>
+          <w:tcPr>
+            <w:tcW w:w="1558" w:type="dxa"/>
             <w:tcBorders>
-              <w:left w:val="single" w:sz="8" w:space="0" w:color="FFFFFF"/>
-              <w:bottom w:val="single" w:sz="24" w:space="0" w:color="FFFFFF"/>
-              <w:right w:val="single" w:sz="8" w:space="0" w:color="FFFFFF"/>
+              <w:top w:val="single" w:sz="4" w:space="0" w:color="auto"/>
             </w:tcBorders>
-            <w:shd w:val="clear" w:color="auto" w:fill="5B9BD5"/>
-            <w:tcMar>
-              <w:top w:w="72" w:type="dxa"/>
-              <w:left w:w="144" w:type="dxa"/>
-              <w:bottom w:w="72" w:type="dxa"/>
-              <w:right w:w="144" w:type="dxa"/>
-            </w:tcMar>
-            <w:hideMark/>
-          </w:tcPr>
-          <w:p>
-            <w:pPr>
-              <w:spacing w:line="276" w:lineRule="auto"/>
+          </w:tcPr>
+          <w:p>
+            <w:pPr>
+              <w:spacing w:after="160" w:line="276" w:lineRule="auto"/>
               <w:rPr>
                 <w:rFonts w:asciiTheme="majorHAnsi" w:hAnsiTheme="majorHAnsi"/>
                 <w:b/>
-                <w:bCs/>
-              </w:rPr>
-            </w:pPr>
-          </w:p>
-        </w:tc>
-        <w:tc>
-          <w:tcPr>
-            <w:tcW w:w="1273" w:type="dxa"/>
+              </w:rPr>
+            </w:pPr>
+            <w:r>
+              <w:rPr>
+                <w:rFonts w:asciiTheme="majorHAnsi" w:hAnsiTheme="majorHAnsi"/>
+              </w:rPr>
+              <w:t>High Impact</w:t>
+            </w:r>
+          </w:p>
+        </w:tc>
+        <w:tc>
+          <w:tcPr>
+            <w:tcW w:w="1558" w:type="dxa"/>
             <w:tcBorders>
-              <w:top w:val="single" w:sz="8" w:space="0" w:color="FFFFFF"/>
-              <w:left w:val="single" w:sz="8" w:space="0" w:color="FFFFFF"/>
-              <w:bottom w:val="single" w:sz="24" w:space="0" w:color="FFFFFF"/>
-              <w:right w:val="single" w:sz="8" w:space="0" w:color="FFFFFF"/>
+              <w:top w:val="single" w:sz="4" w:space="0" w:color="auto"/>
             </w:tcBorders>
-            <w:shd w:val="clear" w:color="auto" w:fill="5B9BD5"/>
-          </w:tcPr>
-          <w:p>
-            <w:pPr>
-              <w:spacing w:line="276" w:lineRule="auto"/>
-              <w:jc w:val="center"/>
+          </w:tcPr>
+          <w:p>
+            <w:pPr>
+              <w:spacing w:after="160" w:line="276" w:lineRule="auto"/>
               <w:rPr>
                 <w:rFonts w:asciiTheme="majorHAnsi" w:hAnsiTheme="majorHAnsi"/>
                 <w:b/>
@@ -1707,28 +1672,21 @@
             <w:r>
               <w:rPr>
                 <w:rFonts w:asciiTheme="majorHAnsi" w:hAnsiTheme="majorHAnsi"/>
-                <w:b/>
-              </w:rPr>
-              <w:t>Tropical forest</w:t>
-            </w:r>
-          </w:p>
-        </w:tc>
-        <w:tc>
-          <w:tcPr>
-            <w:tcW w:w="1273" w:type="dxa"/>
-            <w:gridSpan w:val="2"/>
+              </w:rPr>
+              <w:t>&lt;1000</w:t>
+            </w:r>
+          </w:p>
+        </w:tc>
+        <w:tc>
+          <w:tcPr>
+            <w:tcW w:w="1558" w:type="dxa"/>
             <w:tcBorders>
-              <w:top w:val="single" w:sz="8" w:space="0" w:color="FFFFFF"/>
-              <w:left w:val="single" w:sz="8" w:space="0" w:color="FFFFFF"/>
-              <w:bottom w:val="single" w:sz="24" w:space="0" w:color="FFFFFF"/>
-              <w:right w:val="single" w:sz="8" w:space="0" w:color="FFFFFF"/>
+              <w:top w:val="single" w:sz="4" w:space="0" w:color="auto"/>
             </w:tcBorders>
-            <w:shd w:val="clear" w:color="auto" w:fill="5B9BD5"/>
-          </w:tcPr>
-          <w:p>
-            <w:pPr>
-              <w:spacing w:line="276" w:lineRule="auto"/>
-              <w:jc w:val="center"/>
+          </w:tcPr>
+          <w:p>
+            <w:pPr>
+              <w:spacing w:after="160" w:line="276" w:lineRule="auto"/>
               <w:rPr>
                 <w:rFonts w:asciiTheme="majorHAnsi" w:hAnsiTheme="majorHAnsi"/>
                 <w:b/>
@@ -1737,28 +1695,21 @@
             <w:r>
               <w:rPr>
                 <w:rFonts w:asciiTheme="majorHAnsi" w:hAnsiTheme="majorHAnsi"/>
-                <w:b/>
-              </w:rPr>
-              <w:t>Temperate forest</w:t>
-            </w:r>
-          </w:p>
-        </w:tc>
-        <w:tc>
-          <w:tcPr>
-            <w:tcW w:w="1273" w:type="dxa"/>
-            <w:gridSpan w:val="2"/>
+              </w:rPr>
+              <w:t>&lt;300</w:t>
+            </w:r>
+          </w:p>
+        </w:tc>
+        <w:tc>
+          <w:tcPr>
+            <w:tcW w:w="1558" w:type="dxa"/>
             <w:tcBorders>
-              <w:top w:val="single" w:sz="8" w:space="0" w:color="FFFFFF"/>
-              <w:left w:val="single" w:sz="8" w:space="0" w:color="FFFFFF"/>
-              <w:bottom w:val="single" w:sz="24" w:space="0" w:color="FFFFFF"/>
-              <w:right w:val="single" w:sz="8" w:space="0" w:color="FFFFFF"/>
+              <w:top w:val="single" w:sz="4" w:space="0" w:color="auto"/>
             </w:tcBorders>
-            <w:shd w:val="clear" w:color="auto" w:fill="5B9BD5"/>
-          </w:tcPr>
-          <w:p>
-            <w:pPr>
-              <w:spacing w:line="276" w:lineRule="auto"/>
-              <w:jc w:val="center"/>
+          </w:tcPr>
+          <w:p>
+            <w:pPr>
+              <w:spacing w:after="160" w:line="276" w:lineRule="auto"/>
               <w:rPr>
                 <w:rFonts w:asciiTheme="majorHAnsi" w:hAnsiTheme="majorHAnsi"/>
                 <w:b/>
@@ -1767,95 +1718,66 @@
             <w:r>
               <w:rPr>
                 <w:rFonts w:asciiTheme="majorHAnsi" w:hAnsiTheme="majorHAnsi"/>
-                <w:b/>
-              </w:rPr>
-              <w:t>Grassland &amp; cropland</w:t>
-            </w:r>
-          </w:p>
-        </w:tc>
-        <w:tc>
-          <w:tcPr>
-            <w:tcW w:w="990" w:type="dxa"/>
-            <w:vMerge/>
+              </w:rPr>
+              <w:t>&lt;500</w:t>
+            </w:r>
+          </w:p>
+        </w:tc>
+        <w:tc>
+          <w:tcPr>
+            <w:tcW w:w="1559" w:type="dxa"/>
             <w:tcBorders>
-              <w:left w:val="single" w:sz="8" w:space="0" w:color="FFFFFF"/>
-              <w:bottom w:val="single" w:sz="24" w:space="0" w:color="FFFFFF"/>
-              <w:right w:val="single" w:sz="8" w:space="0" w:color="FFFFFF"/>
+              <w:top w:val="single" w:sz="4" w:space="0" w:color="auto"/>
             </w:tcBorders>
-            <w:shd w:val="clear" w:color="auto" w:fill="5B9BD5"/>
-            <w:tcMar>
-              <w:top w:w="72" w:type="dxa"/>
-              <w:left w:w="144" w:type="dxa"/>
-              <w:bottom w:w="72" w:type="dxa"/>
-              <w:right w:w="144" w:type="dxa"/>
-            </w:tcMar>
-            <w:hideMark/>
-          </w:tcPr>
-          <w:p>
-            <w:pPr>
-              <w:spacing w:line="276" w:lineRule="auto"/>
-              <w:rPr>
-                <w:rFonts w:ascii="Calibri Light" w:hAnsi="Calibri Light"/>
-                <w:b/>
-              </w:rPr>
-            </w:pPr>
-          </w:p>
-        </w:tc>
-        <w:tc>
-          <w:tcPr>
-            <w:tcW w:w="1260" w:type="dxa"/>
-            <w:vMerge/>
-            <w:tcBorders>
-              <w:left w:val="single" w:sz="8" w:space="0" w:color="FFFFFF"/>
-              <w:bottom w:val="single" w:sz="24" w:space="0" w:color="FFFFFF"/>
-              <w:right w:val="single" w:sz="8" w:space="0" w:color="FFFFFF"/>
-            </w:tcBorders>
-            <w:shd w:val="clear" w:color="auto" w:fill="5B9BD5"/>
-            <w:tcMar>
-              <w:top w:w="72" w:type="dxa"/>
-              <w:left w:w="144" w:type="dxa"/>
-              <w:bottom w:w="72" w:type="dxa"/>
-              <w:right w:w="144" w:type="dxa"/>
-            </w:tcMar>
-            <w:hideMark/>
-          </w:tcPr>
-          <w:p>
-            <w:pPr>
-              <w:spacing w:line="276" w:lineRule="auto"/>
+          </w:tcPr>
+          <w:p>
+            <w:pPr>
+              <w:spacing w:after="160" w:line="276" w:lineRule="auto"/>
               <w:rPr>
                 <w:rFonts w:asciiTheme="majorHAnsi" w:hAnsiTheme="majorHAnsi"/>
                 <w:b/>
-                <w:bCs/>
-              </w:rPr>
-            </w:pPr>
+              </w:rPr>
+            </w:pPr>
+            <w:r>
+              <w:rPr>
+                <w:rFonts w:asciiTheme="majorHAnsi" w:hAnsiTheme="majorHAnsi"/>
+              </w:rPr>
+              <w:t>0.4</w:t>
+            </w:r>
+          </w:p>
+        </w:tc>
+        <w:tc>
+          <w:tcPr>
+            <w:tcW w:w="1559" w:type="dxa"/>
+            <w:tcBorders>
+              <w:top w:val="single" w:sz="4" w:space="0" w:color="auto"/>
+            </w:tcBorders>
+          </w:tcPr>
+          <w:p>
+            <w:pPr>
+              <w:spacing w:after="160" w:line="276" w:lineRule="auto"/>
+              <w:rPr>
+                <w:rFonts w:asciiTheme="majorHAnsi" w:hAnsiTheme="majorHAnsi"/>
+                <w:b/>
+              </w:rPr>
+            </w:pPr>
+            <w:r>
+              <w:rPr>
+                <w:rFonts w:asciiTheme="majorHAnsi" w:hAnsiTheme="majorHAnsi"/>
+              </w:rPr>
+              <w:t>0.22</w:t>
+            </w:r>
           </w:p>
         </w:tc>
       </w:tr>
       <w:tr>
-        <w:trPr>
-          <w:trHeight w:val="209"/>
-        </w:trPr>
-        <w:tc>
-          <w:tcPr>
-            <w:tcW w:w="2021" w:type="dxa"/>
-            <w:tcBorders>
-              <w:top w:val="single" w:sz="24" w:space="0" w:color="FFFFFF"/>
-              <w:left w:val="single" w:sz="8" w:space="0" w:color="FFFFFF"/>
-              <w:bottom w:val="single" w:sz="8" w:space="0" w:color="FFFFFF"/>
-              <w:right w:val="single" w:sz="8" w:space="0" w:color="FFFFFF"/>
-            </w:tcBorders>
-            <w:shd w:val="clear" w:color="auto" w:fill="D2DEEF"/>
-            <w:tcMar>
-              <w:top w:w="72" w:type="dxa"/>
-              <w:left w:w="144" w:type="dxa"/>
-              <w:bottom w:w="72" w:type="dxa"/>
-              <w:right w:w="144" w:type="dxa"/>
-            </w:tcMar>
-            <w:hideMark/>
-          </w:tcPr>
-          <w:p>
-            <w:pPr>
-              <w:spacing w:line="276" w:lineRule="auto"/>
+        <w:tc>
+          <w:tcPr>
+            <w:tcW w:w="1558" w:type="dxa"/>
+          </w:tcPr>
+          <w:p>
+            <w:pPr>
+              <w:spacing w:after="160" w:line="276" w:lineRule="auto"/>
               <w:rPr>
                 <w:rFonts w:asciiTheme="majorHAnsi" w:hAnsiTheme="majorHAnsi"/>
               </w:rPr>
@@ -1864,25 +1786,17 @@
               <w:rPr>
                 <w:rFonts w:asciiTheme="majorHAnsi" w:hAnsiTheme="majorHAnsi"/>
               </w:rPr>
-              <w:t>High Impact</w:t>
-            </w:r>
-          </w:p>
-        </w:tc>
-        <w:tc>
-          <w:tcPr>
-            <w:tcW w:w="1299" w:type="dxa"/>
-            <w:gridSpan w:val="2"/>
-            <w:tcBorders>
-              <w:top w:val="single" w:sz="24" w:space="0" w:color="FFFFFF"/>
-              <w:left w:val="single" w:sz="8" w:space="0" w:color="FFFFFF"/>
-              <w:bottom w:val="single" w:sz="8" w:space="0" w:color="FFFFFF"/>
-              <w:right w:val="single" w:sz="8" w:space="0" w:color="FFFFFF"/>
-            </w:tcBorders>
-            <w:shd w:val="clear" w:color="auto" w:fill="D2DEEF"/>
-          </w:tcPr>
-          <w:p>
-            <w:pPr>
-              <w:spacing w:line="276" w:lineRule="auto"/>
+              <w:t>Medium Impact</w:t>
+            </w:r>
+          </w:p>
+        </w:tc>
+        <w:tc>
+          <w:tcPr>
+            <w:tcW w:w="1558" w:type="dxa"/>
+          </w:tcPr>
+          <w:p>
+            <w:pPr>
+              <w:spacing w:after="160" w:line="276" w:lineRule="auto"/>
               <w:rPr>
                 <w:rFonts w:asciiTheme="majorHAnsi" w:hAnsiTheme="majorHAnsi"/>
               </w:rPr>
@@ -1891,25 +1805,17 @@
               <w:rPr>
                 <w:rFonts w:asciiTheme="majorHAnsi" w:hAnsiTheme="majorHAnsi"/>
               </w:rPr>
-              <w:t>&lt;1000</w:t>
-            </w:r>
-          </w:p>
-        </w:tc>
-        <w:tc>
-          <w:tcPr>
-            <w:tcW w:w="1350" w:type="dxa"/>
-            <w:gridSpan w:val="2"/>
-            <w:tcBorders>
-              <w:top w:val="single" w:sz="24" w:space="0" w:color="FFFFFF"/>
-              <w:left w:val="single" w:sz="8" w:space="0" w:color="FFFFFF"/>
-              <w:bottom w:val="single" w:sz="8" w:space="0" w:color="FFFFFF"/>
-              <w:right w:val="single" w:sz="8" w:space="0" w:color="FFFFFF"/>
-            </w:tcBorders>
-            <w:shd w:val="clear" w:color="auto" w:fill="D2DEEF"/>
-          </w:tcPr>
-          <w:p>
-            <w:pPr>
-              <w:spacing w:line="276" w:lineRule="auto"/>
+              <w:t>1000-4000</w:t>
+            </w:r>
+          </w:p>
+        </w:tc>
+        <w:tc>
+          <w:tcPr>
+            <w:tcW w:w="1558" w:type="dxa"/>
+          </w:tcPr>
+          <w:p>
+            <w:pPr>
+              <w:spacing w:after="160" w:line="276" w:lineRule="auto"/>
               <w:rPr>
                 <w:rFonts w:asciiTheme="majorHAnsi" w:hAnsiTheme="majorHAnsi"/>
               </w:rPr>
@@ -1918,24 +1824,17 @@
               <w:rPr>
                 <w:rFonts w:asciiTheme="majorHAnsi" w:hAnsiTheme="majorHAnsi"/>
               </w:rPr>
-              <w:t>&lt;300</w:t>
-            </w:r>
-          </w:p>
-        </w:tc>
-        <w:tc>
-          <w:tcPr>
-            <w:tcW w:w="1170" w:type="dxa"/>
-            <w:tcBorders>
-              <w:top w:val="single" w:sz="24" w:space="0" w:color="FFFFFF"/>
-              <w:left w:val="single" w:sz="8" w:space="0" w:color="FFFFFF"/>
-              <w:bottom w:val="single" w:sz="8" w:space="0" w:color="FFFFFF"/>
-              <w:right w:val="single" w:sz="8" w:space="0" w:color="FFFFFF"/>
-            </w:tcBorders>
-            <w:shd w:val="clear" w:color="auto" w:fill="D2DEEF"/>
-          </w:tcPr>
-          <w:p>
-            <w:pPr>
-              <w:spacing w:line="276" w:lineRule="auto"/>
+              <w:t>300-1200</w:t>
+            </w:r>
+          </w:p>
+        </w:tc>
+        <w:tc>
+          <w:tcPr>
+            <w:tcW w:w="1558" w:type="dxa"/>
+          </w:tcPr>
+          <w:p>
+            <w:pPr>
+              <w:spacing w:after="160" w:line="276" w:lineRule="auto"/>
               <w:rPr>
                 <w:rFonts w:asciiTheme="majorHAnsi" w:hAnsiTheme="majorHAnsi"/>
               </w:rPr>
@@ -1944,31 +1843,17 @@
               <w:rPr>
                 <w:rFonts w:asciiTheme="majorHAnsi" w:hAnsiTheme="majorHAnsi"/>
               </w:rPr>
-              <w:t>&lt;500</w:t>
-            </w:r>
-          </w:p>
-        </w:tc>
-        <w:tc>
-          <w:tcPr>
-            <w:tcW w:w="990" w:type="dxa"/>
-            <w:tcBorders>
-              <w:top w:val="single" w:sz="24" w:space="0" w:color="FFFFFF"/>
-              <w:left w:val="single" w:sz="8" w:space="0" w:color="FFFFFF"/>
-              <w:bottom w:val="single" w:sz="8" w:space="0" w:color="FFFFFF"/>
-              <w:right w:val="single" w:sz="8" w:space="0" w:color="FFFFFF"/>
-            </w:tcBorders>
-            <w:shd w:val="clear" w:color="auto" w:fill="D2DEEF"/>
-            <w:tcMar>
-              <w:top w:w="72" w:type="dxa"/>
-              <w:left w:w="144" w:type="dxa"/>
-              <w:bottom w:w="72" w:type="dxa"/>
-              <w:right w:w="144" w:type="dxa"/>
-            </w:tcMar>
-            <w:hideMark/>
-          </w:tcPr>
-          <w:p>
-            <w:pPr>
-              <w:spacing w:line="276" w:lineRule="auto"/>
+              <w:t>500-2000</w:t>
+            </w:r>
+          </w:p>
+        </w:tc>
+        <w:tc>
+          <w:tcPr>
+            <w:tcW w:w="1559" w:type="dxa"/>
+          </w:tcPr>
+          <w:p>
+            <w:pPr>
+              <w:spacing w:after="160" w:line="276" w:lineRule="auto"/>
               <w:rPr>
                 <w:rFonts w:asciiTheme="majorHAnsi" w:hAnsiTheme="majorHAnsi"/>
               </w:rPr>
@@ -1977,31 +1862,17 @@
               <w:rPr>
                 <w:rFonts w:asciiTheme="majorHAnsi" w:hAnsiTheme="majorHAnsi"/>
               </w:rPr>
-              <w:t>0.4</w:t>
-            </w:r>
-          </w:p>
-        </w:tc>
-        <w:tc>
-          <w:tcPr>
-            <w:tcW w:w="1260" w:type="dxa"/>
-            <w:tcBorders>
-              <w:top w:val="single" w:sz="24" w:space="0" w:color="FFFFFF"/>
-              <w:left w:val="single" w:sz="8" w:space="0" w:color="FFFFFF"/>
-              <w:bottom w:val="single" w:sz="8" w:space="0" w:color="FFFFFF"/>
-              <w:right w:val="single" w:sz="8" w:space="0" w:color="FFFFFF"/>
-            </w:tcBorders>
-            <w:shd w:val="clear" w:color="auto" w:fill="D2DEEF"/>
-            <w:tcMar>
-              <w:top w:w="72" w:type="dxa"/>
-              <w:left w:w="144" w:type="dxa"/>
-              <w:bottom w:w="72" w:type="dxa"/>
-              <w:right w:w="144" w:type="dxa"/>
-            </w:tcMar>
-            <w:hideMark/>
-          </w:tcPr>
-          <w:p>
-            <w:pPr>
-              <w:spacing w:line="276" w:lineRule="auto"/>
+              <w:t>0.8</w:t>
+            </w:r>
+          </w:p>
+        </w:tc>
+        <w:tc>
+          <w:tcPr>
+            <w:tcW w:w="1559" w:type="dxa"/>
+          </w:tcPr>
+          <w:p>
+            <w:pPr>
+              <w:spacing w:after="160" w:line="276" w:lineRule="auto"/>
               <w:rPr>
                 <w:rFonts w:asciiTheme="majorHAnsi" w:hAnsiTheme="majorHAnsi"/>
               </w:rPr>
@@ -2010,36 +1881,19 @@
               <w:rPr>
                 <w:rFonts w:asciiTheme="majorHAnsi" w:hAnsiTheme="majorHAnsi"/>
               </w:rPr>
-              <w:t>0.22</w:t>
+              <w:t>0.13</w:t>
             </w:r>
           </w:p>
         </w:tc>
       </w:tr>
       <w:tr>
-        <w:trPr>
-          <w:trHeight w:val="206"/>
-        </w:trPr>
-        <w:tc>
-          <w:tcPr>
-            <w:tcW w:w="2021" w:type="dxa"/>
-            <w:tcBorders>
-              <w:top w:val="single" w:sz="8" w:space="0" w:color="FFFFFF"/>
-              <w:left w:val="single" w:sz="8" w:space="0" w:color="FFFFFF"/>
-              <w:bottom w:val="single" w:sz="8" w:space="0" w:color="FFFFFF"/>
-              <w:right w:val="single" w:sz="8" w:space="0" w:color="FFFFFF"/>
-            </w:tcBorders>
-            <w:shd w:val="clear" w:color="auto" w:fill="EAEFF7"/>
-            <w:tcMar>
-              <w:top w:w="72" w:type="dxa"/>
-              <w:left w:w="144" w:type="dxa"/>
-              <w:bottom w:w="72" w:type="dxa"/>
-              <w:right w:w="144" w:type="dxa"/>
-            </w:tcMar>
-            <w:hideMark/>
-          </w:tcPr>
-          <w:p>
-            <w:pPr>
-              <w:spacing w:line="276" w:lineRule="auto"/>
+        <w:tc>
+          <w:tcPr>
+            <w:tcW w:w="1558" w:type="dxa"/>
+          </w:tcPr>
+          <w:p>
+            <w:pPr>
+              <w:spacing w:after="160" w:line="276" w:lineRule="auto"/>
               <w:rPr>
                 <w:rFonts w:asciiTheme="majorHAnsi" w:hAnsiTheme="majorHAnsi"/>
               </w:rPr>
@@ -2048,25 +1902,17 @@
               <w:rPr>
                 <w:rFonts w:asciiTheme="majorHAnsi" w:hAnsiTheme="majorHAnsi"/>
               </w:rPr>
-              <w:t>Medium Impact</w:t>
-            </w:r>
-          </w:p>
-        </w:tc>
-        <w:tc>
-          <w:tcPr>
-            <w:tcW w:w="1299" w:type="dxa"/>
-            <w:gridSpan w:val="2"/>
-            <w:tcBorders>
-              <w:top w:val="single" w:sz="8" w:space="0" w:color="FFFFFF"/>
-              <w:left w:val="single" w:sz="8" w:space="0" w:color="FFFFFF"/>
-              <w:bottom w:val="single" w:sz="8" w:space="0" w:color="FFFFFF"/>
-              <w:right w:val="single" w:sz="8" w:space="0" w:color="FFFFFF"/>
-            </w:tcBorders>
-            <w:shd w:val="clear" w:color="auto" w:fill="EAEFF7"/>
-          </w:tcPr>
-          <w:p>
-            <w:pPr>
-              <w:spacing w:line="276" w:lineRule="auto"/>
+              <w:t>Low Impact</w:t>
+            </w:r>
+          </w:p>
+        </w:tc>
+        <w:tc>
+          <w:tcPr>
+            <w:tcW w:w="1558" w:type="dxa"/>
+          </w:tcPr>
+          <w:p>
+            <w:pPr>
+              <w:spacing w:after="160" w:line="276" w:lineRule="auto"/>
               <w:rPr>
                 <w:rFonts w:asciiTheme="majorHAnsi" w:hAnsiTheme="majorHAnsi"/>
               </w:rPr>
@@ -2075,25 +1921,17 @@
               <w:rPr>
                 <w:rFonts w:asciiTheme="majorHAnsi" w:hAnsiTheme="majorHAnsi"/>
               </w:rPr>
-              <w:t>1000-4000</w:t>
-            </w:r>
-          </w:p>
-        </w:tc>
-        <w:tc>
-          <w:tcPr>
-            <w:tcW w:w="1350" w:type="dxa"/>
-            <w:gridSpan w:val="2"/>
-            <w:tcBorders>
-              <w:top w:val="single" w:sz="8" w:space="0" w:color="FFFFFF"/>
-              <w:left w:val="single" w:sz="8" w:space="0" w:color="FFFFFF"/>
-              <w:bottom w:val="single" w:sz="8" w:space="0" w:color="FFFFFF"/>
-              <w:right w:val="single" w:sz="8" w:space="0" w:color="FFFFFF"/>
-            </w:tcBorders>
-            <w:shd w:val="clear" w:color="auto" w:fill="EAEFF7"/>
-          </w:tcPr>
-          <w:p>
-            <w:pPr>
-              <w:spacing w:line="276" w:lineRule="auto"/>
+              <w:t>4000-14,000</w:t>
+            </w:r>
+          </w:p>
+        </w:tc>
+        <w:tc>
+          <w:tcPr>
+            <w:tcW w:w="1558" w:type="dxa"/>
+          </w:tcPr>
+          <w:p>
+            <w:pPr>
+              <w:spacing w:after="160" w:line="276" w:lineRule="auto"/>
               <w:rPr>
                 <w:rFonts w:asciiTheme="majorHAnsi" w:hAnsiTheme="majorHAnsi"/>
               </w:rPr>
@@ -2102,24 +1940,17 @@
               <w:rPr>
                 <w:rFonts w:asciiTheme="majorHAnsi" w:hAnsiTheme="majorHAnsi"/>
               </w:rPr>
-              <w:t>300-1200</w:t>
-            </w:r>
-          </w:p>
-        </w:tc>
-        <w:tc>
-          <w:tcPr>
-            <w:tcW w:w="1170" w:type="dxa"/>
-            <w:tcBorders>
-              <w:top w:val="single" w:sz="8" w:space="0" w:color="FFFFFF"/>
-              <w:left w:val="single" w:sz="8" w:space="0" w:color="FFFFFF"/>
-              <w:bottom w:val="single" w:sz="8" w:space="0" w:color="FFFFFF"/>
-              <w:right w:val="single" w:sz="8" w:space="0" w:color="FFFFFF"/>
-            </w:tcBorders>
-            <w:shd w:val="clear" w:color="auto" w:fill="EAEFF7"/>
-          </w:tcPr>
-          <w:p>
-            <w:pPr>
-              <w:spacing w:line="276" w:lineRule="auto"/>
+              <w:t>1200-4200</w:t>
+            </w:r>
+          </w:p>
+        </w:tc>
+        <w:tc>
+          <w:tcPr>
+            <w:tcW w:w="1558" w:type="dxa"/>
+          </w:tcPr>
+          <w:p>
+            <w:pPr>
+              <w:spacing w:after="160" w:line="276" w:lineRule="auto"/>
               <w:rPr>
                 <w:rFonts w:asciiTheme="majorHAnsi" w:hAnsiTheme="majorHAnsi"/>
               </w:rPr>
@@ -2128,31 +1959,17 @@
               <w:rPr>
                 <w:rFonts w:asciiTheme="majorHAnsi" w:hAnsiTheme="majorHAnsi"/>
               </w:rPr>
-              <w:t>500-2000</w:t>
-            </w:r>
-          </w:p>
-        </w:tc>
-        <w:tc>
-          <w:tcPr>
-            <w:tcW w:w="990" w:type="dxa"/>
-            <w:tcBorders>
-              <w:top w:val="single" w:sz="8" w:space="0" w:color="FFFFFF"/>
-              <w:left w:val="single" w:sz="8" w:space="0" w:color="FFFFFF"/>
-              <w:bottom w:val="single" w:sz="8" w:space="0" w:color="FFFFFF"/>
-              <w:right w:val="single" w:sz="8" w:space="0" w:color="FFFFFF"/>
-            </w:tcBorders>
-            <w:shd w:val="clear" w:color="auto" w:fill="EAEFF7"/>
-            <w:tcMar>
-              <w:top w:w="72" w:type="dxa"/>
-              <w:left w:w="144" w:type="dxa"/>
-              <w:bottom w:w="72" w:type="dxa"/>
-              <w:right w:w="144" w:type="dxa"/>
-            </w:tcMar>
-            <w:hideMark/>
-          </w:tcPr>
-          <w:p>
-            <w:pPr>
-              <w:spacing w:line="276" w:lineRule="auto"/>
+              <w:t>2000-7000</w:t>
+            </w:r>
+          </w:p>
+        </w:tc>
+        <w:tc>
+          <w:tcPr>
+            <w:tcW w:w="1559" w:type="dxa"/>
+          </w:tcPr>
+          <w:p>
+            <w:pPr>
+              <w:spacing w:after="160" w:line="276" w:lineRule="auto"/>
               <w:rPr>
                 <w:rFonts w:asciiTheme="majorHAnsi" w:hAnsiTheme="majorHAnsi"/>
               </w:rPr>
@@ -2161,31 +1978,17 @@
               <w:rPr>
                 <w:rFonts w:asciiTheme="majorHAnsi" w:hAnsiTheme="majorHAnsi"/>
               </w:rPr>
-              <w:t>0.8</w:t>
-            </w:r>
-          </w:p>
-        </w:tc>
-        <w:tc>
-          <w:tcPr>
-            <w:tcW w:w="1260" w:type="dxa"/>
-            <w:tcBorders>
-              <w:top w:val="single" w:sz="8" w:space="0" w:color="FFFFFF"/>
-              <w:left w:val="single" w:sz="8" w:space="0" w:color="FFFFFF"/>
-              <w:bottom w:val="single" w:sz="8" w:space="0" w:color="FFFFFF"/>
-              <w:right w:val="single" w:sz="8" w:space="0" w:color="FFFFFF"/>
-            </w:tcBorders>
-            <w:shd w:val="clear" w:color="auto" w:fill="EAEFF7"/>
-            <w:tcMar>
-              <w:top w:w="72" w:type="dxa"/>
-              <w:left w:w="144" w:type="dxa"/>
-              <w:bottom w:w="72" w:type="dxa"/>
-              <w:right w:w="144" w:type="dxa"/>
-            </w:tcMar>
-            <w:hideMark/>
-          </w:tcPr>
-          <w:p>
-            <w:pPr>
-              <w:spacing w:line="276" w:lineRule="auto"/>
+              <w:t>0.9</w:t>
+            </w:r>
+          </w:p>
+        </w:tc>
+        <w:tc>
+          <w:tcPr>
+            <w:tcW w:w="1559" w:type="dxa"/>
+          </w:tcPr>
+          <w:p>
+            <w:pPr>
+              <w:spacing w:after="160" w:line="276" w:lineRule="auto"/>
               <w:rPr>
                 <w:rFonts w:asciiTheme="majorHAnsi" w:hAnsiTheme="majorHAnsi"/>
               </w:rPr>
@@ -2194,36 +1997,19 @@
               <w:rPr>
                 <w:rFonts w:asciiTheme="majorHAnsi" w:hAnsiTheme="majorHAnsi"/>
               </w:rPr>
-              <w:t>0.13</w:t>
+              <w:t>0.06</w:t>
             </w:r>
           </w:p>
         </w:tc>
       </w:tr>
       <w:tr>
-        <w:trPr>
-          <w:trHeight w:val="209"/>
-        </w:trPr>
-        <w:tc>
-          <w:tcPr>
-            <w:tcW w:w="2021" w:type="dxa"/>
-            <w:tcBorders>
-              <w:top w:val="single" w:sz="8" w:space="0" w:color="FFFFFF"/>
-              <w:left w:val="single" w:sz="8" w:space="0" w:color="FFFFFF"/>
-              <w:bottom w:val="single" w:sz="8" w:space="0" w:color="FFFFFF"/>
-              <w:right w:val="single" w:sz="8" w:space="0" w:color="FFFFFF"/>
-            </w:tcBorders>
-            <w:shd w:val="clear" w:color="auto" w:fill="D2DEEF"/>
-            <w:tcMar>
-              <w:top w:w="72" w:type="dxa"/>
-              <w:left w:w="144" w:type="dxa"/>
-              <w:bottom w:w="72" w:type="dxa"/>
-              <w:right w:w="144" w:type="dxa"/>
-            </w:tcMar>
-            <w:hideMark/>
-          </w:tcPr>
-          <w:p>
-            <w:pPr>
-              <w:spacing w:line="276" w:lineRule="auto"/>
+        <w:tc>
+          <w:tcPr>
+            <w:tcW w:w="1558" w:type="dxa"/>
+          </w:tcPr>
+          <w:p>
+            <w:pPr>
+              <w:spacing w:after="160" w:line="276" w:lineRule="auto"/>
               <w:rPr>
                 <w:rFonts w:asciiTheme="majorHAnsi" w:hAnsiTheme="majorHAnsi"/>
               </w:rPr>
@@ -2232,25 +2018,17 @@
               <w:rPr>
                 <w:rFonts w:asciiTheme="majorHAnsi" w:hAnsiTheme="majorHAnsi"/>
               </w:rPr>
-              <w:t>Low Impact</w:t>
-            </w:r>
-          </w:p>
-        </w:tc>
-        <w:tc>
-          <w:tcPr>
-            <w:tcW w:w="1299" w:type="dxa"/>
-            <w:gridSpan w:val="2"/>
-            <w:tcBorders>
-              <w:top w:val="single" w:sz="8" w:space="0" w:color="FFFFFF"/>
-              <w:left w:val="single" w:sz="8" w:space="0" w:color="FFFFFF"/>
-              <w:bottom w:val="single" w:sz="8" w:space="0" w:color="FFFFFF"/>
-              <w:right w:val="single" w:sz="8" w:space="0" w:color="FFFFFF"/>
-            </w:tcBorders>
-            <w:shd w:val="clear" w:color="auto" w:fill="D2DEEF"/>
-          </w:tcPr>
-          <w:p>
-            <w:pPr>
-              <w:spacing w:line="276" w:lineRule="auto"/>
+              <w:t>No Impact</w:t>
+            </w:r>
+          </w:p>
+        </w:tc>
+        <w:tc>
+          <w:tcPr>
+            <w:tcW w:w="1558" w:type="dxa"/>
+          </w:tcPr>
+          <w:p>
+            <w:pPr>
+              <w:spacing w:after="160" w:line="276" w:lineRule="auto"/>
               <w:rPr>
                 <w:rFonts w:asciiTheme="majorHAnsi" w:hAnsiTheme="majorHAnsi"/>
               </w:rPr>
@@ -2259,25 +2037,17 @@
               <w:rPr>
                 <w:rFonts w:asciiTheme="majorHAnsi" w:hAnsiTheme="majorHAnsi"/>
               </w:rPr>
-              <w:t>4000-14,000</w:t>
-            </w:r>
-          </w:p>
-        </w:tc>
-        <w:tc>
-          <w:tcPr>
-            <w:tcW w:w="1350" w:type="dxa"/>
-            <w:gridSpan w:val="2"/>
-            <w:tcBorders>
-              <w:top w:val="single" w:sz="8" w:space="0" w:color="FFFFFF"/>
-              <w:left w:val="single" w:sz="8" w:space="0" w:color="FFFFFF"/>
-              <w:bottom w:val="single" w:sz="8" w:space="0" w:color="FFFFFF"/>
-              <w:right w:val="single" w:sz="8" w:space="0" w:color="FFFFFF"/>
-            </w:tcBorders>
-            <w:shd w:val="clear" w:color="auto" w:fill="D2DEEF"/>
-          </w:tcPr>
-          <w:p>
-            <w:pPr>
-              <w:spacing w:line="276" w:lineRule="auto"/>
+              <w:t>&gt;14,000</w:t>
+            </w:r>
+          </w:p>
+        </w:tc>
+        <w:tc>
+          <w:tcPr>
+            <w:tcW w:w="1558" w:type="dxa"/>
+          </w:tcPr>
+          <w:p>
+            <w:pPr>
+              <w:spacing w:after="160" w:line="276" w:lineRule="auto"/>
               <w:rPr>
                 <w:rFonts w:asciiTheme="majorHAnsi" w:hAnsiTheme="majorHAnsi"/>
               </w:rPr>
@@ -2286,24 +2056,17 @@
               <w:rPr>
                 <w:rFonts w:asciiTheme="majorHAnsi" w:hAnsiTheme="majorHAnsi"/>
               </w:rPr>
-              <w:t>1200-4200</w:t>
-            </w:r>
-          </w:p>
-        </w:tc>
-        <w:tc>
-          <w:tcPr>
-            <w:tcW w:w="1170" w:type="dxa"/>
-            <w:tcBorders>
-              <w:top w:val="single" w:sz="8" w:space="0" w:color="FFFFFF"/>
-              <w:left w:val="single" w:sz="8" w:space="0" w:color="FFFFFF"/>
-              <w:bottom w:val="single" w:sz="8" w:space="0" w:color="FFFFFF"/>
-              <w:right w:val="single" w:sz="8" w:space="0" w:color="FFFFFF"/>
-            </w:tcBorders>
-            <w:shd w:val="clear" w:color="auto" w:fill="D2DEEF"/>
-          </w:tcPr>
-          <w:p>
-            <w:pPr>
-              <w:spacing w:line="276" w:lineRule="auto"/>
+              <w:t>&gt;4200</w:t>
+            </w:r>
+          </w:p>
+        </w:tc>
+        <w:tc>
+          <w:tcPr>
+            <w:tcW w:w="1558" w:type="dxa"/>
+          </w:tcPr>
+          <w:p>
+            <w:pPr>
+              <w:spacing w:after="160" w:line="276" w:lineRule="auto"/>
               <w:rPr>
                 <w:rFonts w:asciiTheme="majorHAnsi" w:hAnsiTheme="majorHAnsi"/>
               </w:rPr>
@@ -2312,31 +2075,17 @@
               <w:rPr>
                 <w:rFonts w:asciiTheme="majorHAnsi" w:hAnsiTheme="majorHAnsi"/>
               </w:rPr>
-              <w:t>2000-7000</w:t>
-            </w:r>
-          </w:p>
-        </w:tc>
-        <w:tc>
-          <w:tcPr>
-            <w:tcW w:w="990" w:type="dxa"/>
-            <w:tcBorders>
-              <w:top w:val="single" w:sz="8" w:space="0" w:color="FFFFFF"/>
-              <w:left w:val="single" w:sz="8" w:space="0" w:color="FFFFFF"/>
-              <w:bottom w:val="single" w:sz="8" w:space="0" w:color="FFFFFF"/>
-              <w:right w:val="single" w:sz="8" w:space="0" w:color="FFFFFF"/>
-            </w:tcBorders>
-            <w:shd w:val="clear" w:color="auto" w:fill="D2DEEF"/>
-            <w:tcMar>
-              <w:top w:w="72" w:type="dxa"/>
-              <w:left w:w="144" w:type="dxa"/>
-              <w:bottom w:w="72" w:type="dxa"/>
-              <w:right w:w="144" w:type="dxa"/>
-            </w:tcMar>
-            <w:hideMark/>
-          </w:tcPr>
-          <w:p>
-            <w:pPr>
-              <w:spacing w:line="276" w:lineRule="auto"/>
+              <w:t>&gt;7000</w:t>
+            </w:r>
+          </w:p>
+        </w:tc>
+        <w:tc>
+          <w:tcPr>
+            <w:tcW w:w="1559" w:type="dxa"/>
+          </w:tcPr>
+          <w:p>
+            <w:pPr>
+              <w:spacing w:after="160" w:line="276" w:lineRule="auto"/>
               <w:rPr>
                 <w:rFonts w:asciiTheme="majorHAnsi" w:hAnsiTheme="majorHAnsi"/>
               </w:rPr>
@@ -2345,215 +2094,17 @@
               <w:rPr>
                 <w:rFonts w:asciiTheme="majorHAnsi" w:hAnsiTheme="majorHAnsi"/>
               </w:rPr>
-              <w:t>0.9</w:t>
-            </w:r>
-          </w:p>
-        </w:tc>
-        <w:tc>
-          <w:tcPr>
-            <w:tcW w:w="1260" w:type="dxa"/>
-            <w:tcBorders>
-              <w:top w:val="single" w:sz="8" w:space="0" w:color="FFFFFF"/>
-              <w:left w:val="single" w:sz="8" w:space="0" w:color="FFFFFF"/>
-              <w:bottom w:val="single" w:sz="8" w:space="0" w:color="FFFFFF"/>
-              <w:right w:val="single" w:sz="8" w:space="0" w:color="FFFFFF"/>
-            </w:tcBorders>
-            <w:shd w:val="clear" w:color="auto" w:fill="D2DEEF"/>
-            <w:tcMar>
-              <w:top w:w="72" w:type="dxa"/>
-              <w:left w:w="144" w:type="dxa"/>
-              <w:bottom w:w="72" w:type="dxa"/>
-              <w:right w:w="144" w:type="dxa"/>
-            </w:tcMar>
-            <w:hideMark/>
-          </w:tcPr>
-          <w:p>
-            <w:pPr>
-              <w:spacing w:line="276" w:lineRule="auto"/>
-              <w:rPr>
-                <w:rFonts w:asciiTheme="majorHAnsi" w:hAnsiTheme="majorHAnsi"/>
-              </w:rPr>
-            </w:pPr>
-            <w:r>
-              <w:rPr>
-                <w:rFonts w:asciiTheme="majorHAnsi" w:hAnsiTheme="majorHAnsi"/>
-              </w:rPr>
-              <w:t>0.06</w:t>
-            </w:r>
-          </w:p>
-        </w:tc>
-      </w:tr>
-      <w:tr>
-        <w:trPr>
-          <w:trHeight w:val="209"/>
-        </w:trPr>
-        <w:tc>
-          <w:tcPr>
-            <w:tcW w:w="2021" w:type="dxa"/>
-            <w:tcBorders>
-              <w:top w:val="single" w:sz="8" w:space="0" w:color="FFFFFF"/>
-              <w:left w:val="single" w:sz="8" w:space="0" w:color="FFFFFF"/>
-              <w:bottom w:val="single" w:sz="8" w:space="0" w:color="FFFFFF"/>
-              <w:right w:val="single" w:sz="8" w:space="0" w:color="FFFFFF"/>
-            </w:tcBorders>
-            <w:shd w:val="clear" w:color="auto" w:fill="EAEFF7"/>
-            <w:tcMar>
-              <w:top w:w="72" w:type="dxa"/>
-              <w:left w:w="144" w:type="dxa"/>
-              <w:bottom w:w="72" w:type="dxa"/>
-              <w:right w:w="144" w:type="dxa"/>
-            </w:tcMar>
-            <w:hideMark/>
-          </w:tcPr>
-          <w:p>
-            <w:pPr>
-              <w:spacing w:line="276" w:lineRule="auto"/>
-              <w:rPr>
-                <w:rFonts w:asciiTheme="majorHAnsi" w:hAnsiTheme="majorHAnsi"/>
-              </w:rPr>
-            </w:pPr>
-            <w:r>
-              <w:rPr>
-                <w:rFonts w:asciiTheme="majorHAnsi" w:hAnsiTheme="majorHAnsi"/>
-              </w:rPr>
-              <w:t>No Impact</w:t>
-            </w:r>
-          </w:p>
-        </w:tc>
-        <w:tc>
-          <w:tcPr>
-            <w:tcW w:w="1299" w:type="dxa"/>
-            <w:gridSpan w:val="2"/>
-            <w:tcBorders>
-              <w:top w:val="single" w:sz="8" w:space="0" w:color="FFFFFF"/>
-              <w:left w:val="single" w:sz="8" w:space="0" w:color="FFFFFF"/>
-              <w:bottom w:val="single" w:sz="8" w:space="0" w:color="FFFFFF"/>
-              <w:right w:val="single" w:sz="8" w:space="0" w:color="FFFFFF"/>
-            </w:tcBorders>
-            <w:shd w:val="clear" w:color="auto" w:fill="EAEFF7"/>
-          </w:tcPr>
-          <w:p>
-            <w:pPr>
-              <w:spacing w:line="276" w:lineRule="auto"/>
-              <w:rPr>
-                <w:rFonts w:asciiTheme="majorHAnsi" w:hAnsiTheme="majorHAnsi"/>
-              </w:rPr>
-            </w:pPr>
-            <w:r>
-              <w:rPr>
-                <w:rFonts w:asciiTheme="majorHAnsi" w:hAnsiTheme="majorHAnsi"/>
-              </w:rPr>
-              <w:t>&gt;14,000</w:t>
-            </w:r>
-          </w:p>
-        </w:tc>
-        <w:tc>
-          <w:tcPr>
-            <w:tcW w:w="1350" w:type="dxa"/>
-            <w:gridSpan w:val="2"/>
-            <w:tcBorders>
-              <w:top w:val="single" w:sz="8" w:space="0" w:color="FFFFFF"/>
-              <w:left w:val="single" w:sz="8" w:space="0" w:color="FFFFFF"/>
-              <w:bottom w:val="single" w:sz="8" w:space="0" w:color="FFFFFF"/>
-              <w:right w:val="single" w:sz="8" w:space="0" w:color="FFFFFF"/>
-            </w:tcBorders>
-            <w:shd w:val="clear" w:color="auto" w:fill="EAEFF7"/>
-          </w:tcPr>
-          <w:p>
-            <w:pPr>
-              <w:spacing w:line="276" w:lineRule="auto"/>
-              <w:rPr>
-                <w:rFonts w:asciiTheme="majorHAnsi" w:hAnsiTheme="majorHAnsi"/>
-              </w:rPr>
-            </w:pPr>
-            <w:r>
-              <w:rPr>
-                <w:rFonts w:asciiTheme="majorHAnsi" w:hAnsiTheme="majorHAnsi"/>
-              </w:rPr>
-              <w:t>&gt;4200</w:t>
-            </w:r>
-          </w:p>
-        </w:tc>
-        <w:tc>
-          <w:tcPr>
-            <w:tcW w:w="1170" w:type="dxa"/>
-            <w:tcBorders>
-              <w:top w:val="single" w:sz="8" w:space="0" w:color="FFFFFF"/>
-              <w:left w:val="single" w:sz="8" w:space="0" w:color="FFFFFF"/>
-              <w:bottom w:val="single" w:sz="8" w:space="0" w:color="FFFFFF"/>
-              <w:right w:val="single" w:sz="8" w:space="0" w:color="FFFFFF"/>
-            </w:tcBorders>
-            <w:shd w:val="clear" w:color="auto" w:fill="EAEFF7"/>
-          </w:tcPr>
-          <w:p>
-            <w:pPr>
-              <w:spacing w:line="276" w:lineRule="auto"/>
-              <w:rPr>
-                <w:rFonts w:asciiTheme="majorHAnsi" w:hAnsiTheme="majorHAnsi"/>
-              </w:rPr>
-            </w:pPr>
-            <w:r>
-              <w:rPr>
-                <w:rFonts w:asciiTheme="majorHAnsi" w:hAnsiTheme="majorHAnsi"/>
-              </w:rPr>
-              <w:t>&gt;7000</w:t>
-            </w:r>
-          </w:p>
-        </w:tc>
-        <w:tc>
-          <w:tcPr>
-            <w:tcW w:w="990" w:type="dxa"/>
-            <w:tcBorders>
-              <w:top w:val="single" w:sz="8" w:space="0" w:color="FFFFFF"/>
-              <w:left w:val="single" w:sz="8" w:space="0" w:color="FFFFFF"/>
-              <w:bottom w:val="single" w:sz="8" w:space="0" w:color="FFFFFF"/>
-              <w:right w:val="single" w:sz="8" w:space="0" w:color="FFFFFF"/>
-            </w:tcBorders>
-            <w:shd w:val="clear" w:color="auto" w:fill="EAEFF7"/>
-            <w:tcMar>
-              <w:top w:w="72" w:type="dxa"/>
-              <w:left w:w="144" w:type="dxa"/>
-              <w:bottom w:w="72" w:type="dxa"/>
-              <w:right w:w="144" w:type="dxa"/>
-            </w:tcMar>
-            <w:hideMark/>
-          </w:tcPr>
-          <w:p>
-            <w:pPr>
-              <w:spacing w:line="276" w:lineRule="auto"/>
-              <w:rPr>
-                <w:rFonts w:asciiTheme="majorHAnsi" w:hAnsiTheme="majorHAnsi"/>
-              </w:rPr>
-            </w:pPr>
-            <w:r>
-              <w:rPr>
-                <w:rFonts w:asciiTheme="majorHAnsi" w:hAnsiTheme="majorHAnsi"/>
-              </w:rPr>
               <w:t>1.0</w:t>
             </w:r>
           </w:p>
         </w:tc>
         <w:tc>
           <w:tcPr>
-            <w:tcW w:w="1260" w:type="dxa"/>
-            <w:tcBorders>
-              <w:top w:val="single" w:sz="8" w:space="0" w:color="FFFFFF"/>
-              <w:left w:val="single" w:sz="8" w:space="0" w:color="FFFFFF"/>
-              <w:bottom w:val="single" w:sz="8" w:space="0" w:color="FFFFFF"/>
-              <w:right w:val="single" w:sz="8" w:space="0" w:color="FFFFFF"/>
-            </w:tcBorders>
-            <w:shd w:val="clear" w:color="auto" w:fill="EAEFF7"/>
-            <w:tcMar>
-              <w:top w:w="72" w:type="dxa"/>
-              <w:left w:w="144" w:type="dxa"/>
-              <w:bottom w:w="72" w:type="dxa"/>
-              <w:right w:w="144" w:type="dxa"/>
-            </w:tcMar>
-            <w:hideMark/>
-          </w:tcPr>
-          <w:p>
-            <w:pPr>
-              <w:spacing w:line="276" w:lineRule="auto"/>
+            <w:tcW w:w="1559" w:type="dxa"/>
+          </w:tcPr>
+          <w:p>
+            <w:pPr>
+              <w:spacing w:after="160" w:line="276" w:lineRule="auto"/>
               <w:rPr>
                 <w:rFonts w:asciiTheme="majorHAnsi" w:hAnsiTheme="majorHAnsi"/>
               </w:rPr>
@@ -2570,6 +2121,14 @@
     </w:tbl>
     <w:p>
       <w:pPr>
+        <w:spacing w:after="160" w:line="276" w:lineRule="auto"/>
+        <w:rPr>
+          <w:rFonts w:asciiTheme="majorHAnsi" w:eastAsiaTheme="minorEastAsia" w:hAnsiTheme="majorHAnsi"/>
+        </w:rPr>
+      </w:pPr>
+    </w:p>
+    <w:p>
+      <w:pPr>
         <w:pStyle w:val="Heading4"/>
         <w:spacing w:line="276" w:lineRule="auto"/>
       </w:pPr>
@@ -2863,52 +2422,50 @@
         <w:t>Alkemade et al. (2009)</w:t>
       </w:r>
     </w:p>
-    <w:p>
-      <w:pPr>
-        <w:spacing w:line="276" w:lineRule="auto"/>
-        <w:rPr>
-          <w:rFonts w:asciiTheme="majorHAnsi" w:eastAsiaTheme="minorEastAsia" w:hAnsiTheme="majorHAnsi"/>
-        </w:rPr>
-      </w:pPr>
-    </w:p>
     <w:tbl>
       <w:tblPr>
-        <w:tblW w:w="8782" w:type="dxa"/>
-        <w:tblCellMar>
-          <w:left w:w="0" w:type="dxa"/>
-          <w:right w:w="0" w:type="dxa"/>
-        </w:tblCellMar>
-        <w:tblLook w:val="0420" w:firstRow="1" w:lastRow="0" w:firstColumn="0" w:lastColumn="0" w:noHBand="0" w:noVBand="1"/>
+        <w:tblStyle w:val="TableGrid"/>
+        <w:tblW w:w="0" w:type="auto"/>
+        <w:tblLook w:val="04A0" w:firstRow="1" w:lastRow="0" w:firstColumn="1" w:lastColumn="0" w:noHBand="0" w:noVBand="1"/>
       </w:tblPr>
       <w:tblGrid>
-        <w:gridCol w:w="1880"/>
-        <w:gridCol w:w="2512"/>
-        <w:gridCol w:w="2104"/>
-        <w:gridCol w:w="2286"/>
+        <w:gridCol w:w="2337"/>
+        <w:gridCol w:w="2337"/>
+        <w:gridCol w:w="2338"/>
+        <w:gridCol w:w="2338"/>
       </w:tblGrid>
       <w:tr>
-        <w:trPr>
-          <w:trHeight w:val="215"/>
-        </w:trPr>
-        <w:tc>
-          <w:tcPr>
-            <w:tcW w:w="1880" w:type="dxa"/>
-            <w:tcBorders>
-              <w:top w:val="single" w:sz="8" w:space="0" w:color="FFFFFF"/>
-              <w:left w:val="single" w:sz="8" w:space="0" w:color="FFFFFF"/>
-              <w:bottom w:val="single" w:sz="24" w:space="0" w:color="FFFFFF"/>
-              <w:right w:val="single" w:sz="8" w:space="0" w:color="FFFFFF"/>
-            </w:tcBorders>
-            <w:shd w:val="clear" w:color="auto" w:fill="5B9BD5"/>
+        <w:tc>
+          <w:tcPr>
+            <w:tcW w:w="2337" w:type="dxa"/>
           </w:tcPr>
           <w:p>
             <w:pPr>
               <w:spacing w:line="276" w:lineRule="auto"/>
+              <w:rPr>
+                <w:rFonts w:asciiTheme="majorHAnsi" w:eastAsiaTheme="minorEastAsia" w:hAnsiTheme="majorHAnsi"/>
+              </w:rPr>
+            </w:pPr>
+            <w:r>
               <w:rPr>
                 <w:rFonts w:asciiTheme="majorHAnsi" w:eastAsiaTheme="minorEastAsia" w:hAnsiTheme="majorHAnsi"/>
                 <w:b/>
                 <w:bCs/>
               </w:rPr>
+              <w:t>FFQI</w:t>
+            </w:r>
+          </w:p>
+        </w:tc>
+        <w:tc>
+          <w:tcPr>
+            <w:tcW w:w="2337" w:type="dxa"/>
+          </w:tcPr>
+          <w:p>
+            <w:pPr>
+              <w:spacing w:line="276" w:lineRule="auto"/>
+              <w:rPr>
+                <w:rFonts w:asciiTheme="majorHAnsi" w:eastAsiaTheme="minorEastAsia" w:hAnsiTheme="majorHAnsi"/>
+              </w:rPr>
             </w:pPr>
             <w:r>
               <w:rPr>
@@ -2916,227 +2473,87 @@
                 <w:b/>
                 <w:bCs/>
               </w:rPr>
-              <w:t>FFQI</w:t>
-            </w:r>
-          </w:p>
-        </w:tc>
-        <w:tc>
-          <w:tcPr>
-            <w:tcW w:w="2512" w:type="dxa"/>
-            <w:tcBorders>
-              <w:top w:val="single" w:sz="8" w:space="0" w:color="FFFFFF"/>
-              <w:left w:val="single" w:sz="8" w:space="0" w:color="FFFFFF"/>
-              <w:bottom w:val="single" w:sz="24" w:space="0" w:color="FFFFFF"/>
-              <w:right w:val="single" w:sz="8" w:space="0" w:color="FFFFFF"/>
-            </w:tcBorders>
-            <w:shd w:val="clear" w:color="auto" w:fill="5B9BD5"/>
-            <w:tcMar>
-              <w:top w:w="72" w:type="dxa"/>
-              <w:left w:w="144" w:type="dxa"/>
-              <w:bottom w:w="72" w:type="dxa"/>
-              <w:right w:w="144" w:type="dxa"/>
-            </w:tcMar>
-            <w:hideMark/>
-          </w:tcPr>
-          <w:p>
-            <w:pPr>
-              <w:spacing w:line="276" w:lineRule="auto"/>
-              <w:rPr>
-                <w:rFonts w:asciiTheme="majorHAnsi" w:eastAsiaTheme="minorEastAsia" w:hAnsiTheme="majorHAnsi"/>
-              </w:rPr>
-            </w:pPr>
+              <w:t xml:space="preserve">Area </w:t>
+            </w:r>
             <w:r>
               <w:rPr>
                 <w:rFonts w:asciiTheme="majorHAnsi" w:eastAsiaTheme="minorEastAsia" w:hAnsiTheme="majorHAnsi"/>
                 <w:b/>
                 <w:bCs/>
               </w:rPr>
-              <w:t>Area (</w:t>
-            </w:r>
-            <m:oMath>
-              <m:r>
-                <m:rPr>
-                  <m:sty m:val="bi"/>
-                </m:rPr>
-                <w:rPr>
-                  <w:rFonts w:ascii="Cambria Math" w:eastAsiaTheme="minorEastAsia" w:hAnsi="Cambria Math"/>
-                </w:rPr>
-                <m:t>k</m:t>
-              </m:r>
-              <m:sSup>
-                <m:sSupPr>
-                  <m:ctrlPr>
-                    <w:rPr>
-                      <w:rFonts w:ascii="Cambria Math" w:eastAsiaTheme="minorEastAsia" w:hAnsi="Cambria Math"/>
-                      <w:b/>
-                      <w:bCs/>
-                      <w:i/>
-                      <w:iCs/>
-                    </w:rPr>
-                  </m:ctrlPr>
-                </m:sSupPr>
-                <m:e>
-                  <m:r>
-                    <m:rPr>
-                      <m:sty m:val="bi"/>
-                    </m:rPr>
-                    <w:rPr>
-                      <w:rFonts w:ascii="Cambria Math" w:eastAsiaTheme="minorEastAsia" w:hAnsi="Cambria Math"/>
-                    </w:rPr>
-                    <m:t>m</m:t>
-                  </m:r>
-                </m:e>
-                <m:sup>
-                  <m:r>
-                    <m:rPr>
-                      <m:sty m:val="bi"/>
-                    </m:rPr>
-                    <w:rPr>
-                      <w:rFonts w:ascii="Cambria Math" w:eastAsiaTheme="minorEastAsia" w:hAnsi="Cambria Math"/>
-                    </w:rPr>
-                    <m:t>2</m:t>
-                  </m:r>
-                </m:sup>
-              </m:sSup>
-            </m:oMath>
+              <w:t>(km</w:t>
+            </w:r>
             <w:r>
               <w:rPr>
                 <w:rFonts w:asciiTheme="majorHAnsi" w:eastAsiaTheme="minorEastAsia" w:hAnsiTheme="majorHAnsi"/>
                 <w:b/>
                 <w:bCs/>
               </w:rPr>
-              <w:t>)</w:t>
-            </w:r>
-          </w:p>
-        </w:tc>
-        <w:tc>
-          <w:tcPr>
-            <w:tcW w:w="2104" w:type="dxa"/>
-            <w:tcBorders>
-              <w:top w:val="single" w:sz="8" w:space="0" w:color="FFFFFF"/>
-              <w:left w:val="single" w:sz="8" w:space="0" w:color="FFFFFF"/>
-              <w:bottom w:val="single" w:sz="24" w:space="0" w:color="FFFFFF"/>
-              <w:right w:val="single" w:sz="8" w:space="0" w:color="FFFFFF"/>
-            </w:tcBorders>
-            <w:shd w:val="clear" w:color="auto" w:fill="5B9BD5"/>
-            <w:tcMar>
-              <w:top w:w="72" w:type="dxa"/>
-              <w:left w:w="144" w:type="dxa"/>
-              <w:bottom w:w="72" w:type="dxa"/>
-              <w:right w:w="144" w:type="dxa"/>
-            </w:tcMar>
-            <w:hideMark/>
-          </w:tcPr>
-          <w:p>
-            <w:pPr>
-              <w:spacing w:line="276" w:lineRule="auto"/>
-              <w:rPr>
-                <w:rFonts w:asciiTheme="majorHAnsi" w:eastAsiaTheme="minorEastAsia" w:hAnsiTheme="majorHAnsi"/>
-              </w:rPr>
-            </w:pPr>
-            <m:oMathPara>
-              <m:oMathParaPr>
-                <m:jc m:val="centerGroup"/>
-              </m:oMathParaPr>
-              <m:oMath>
-                <m:r>
-                  <m:rPr>
-                    <m:sty m:val="bi"/>
-                  </m:rPr>
-                  <w:rPr>
-                    <w:rFonts w:ascii="Cambria Math" w:eastAsiaTheme="minorEastAsia" w:hAnsi="Cambria Math"/>
-                  </w:rPr>
-                  <m:t>MS</m:t>
-                </m:r>
-                <m:sSub>
-                  <m:sSubPr>
-                    <m:ctrlPr>
-                      <w:rPr>
-                        <w:rFonts w:ascii="Cambria Math" w:eastAsiaTheme="minorEastAsia" w:hAnsi="Cambria Math"/>
-                        <w:b/>
-                        <w:bCs/>
-                        <w:i/>
-                        <w:iCs/>
-                      </w:rPr>
-                    </m:ctrlPr>
-                  </m:sSubPr>
-                  <m:e>
-                    <m:r>
-                      <m:rPr>
-                        <m:sty m:val="bi"/>
-                      </m:rPr>
-                      <w:rPr>
-                        <w:rFonts w:ascii="Cambria Math" w:eastAsiaTheme="minorEastAsia" w:hAnsi="Cambria Math"/>
-                      </w:rPr>
-                      <m:t>A</m:t>
-                    </m:r>
-                  </m:e>
-                  <m:sub>
-                    <m:r>
-                      <m:rPr>
-                        <m:sty m:val="bi"/>
-                      </m:rPr>
-                      <w:rPr>
-                        <w:rFonts w:ascii="Cambria Math" w:eastAsiaTheme="minorEastAsia" w:hAnsi="Cambria Math"/>
-                      </w:rPr>
-                      <m:t>F</m:t>
-                    </m:r>
-                  </m:sub>
-                </m:sSub>
-              </m:oMath>
-            </m:oMathPara>
-          </w:p>
-        </w:tc>
-        <w:tc>
-          <w:tcPr>
-            <w:tcW w:w="2286" w:type="dxa"/>
-            <w:tcBorders>
-              <w:top w:val="single" w:sz="8" w:space="0" w:color="FFFFFF"/>
-              <w:left w:val="single" w:sz="8" w:space="0" w:color="FFFFFF"/>
-              <w:bottom w:val="single" w:sz="24" w:space="0" w:color="FFFFFF"/>
-              <w:right w:val="single" w:sz="8" w:space="0" w:color="FFFFFF"/>
-            </w:tcBorders>
-            <w:shd w:val="clear" w:color="auto" w:fill="5B9BD5"/>
-            <w:tcMar>
-              <w:top w:w="72" w:type="dxa"/>
-              <w:left w:w="144" w:type="dxa"/>
-              <w:bottom w:w="72" w:type="dxa"/>
-              <w:right w:w="144" w:type="dxa"/>
-            </w:tcMar>
-            <w:hideMark/>
-          </w:tcPr>
-          <w:p>
-            <w:pPr>
-              <w:spacing w:line="276" w:lineRule="auto"/>
-              <w:rPr>
-                <w:rFonts w:asciiTheme="majorHAnsi" w:eastAsiaTheme="minorEastAsia" w:hAnsiTheme="majorHAnsi"/>
-              </w:rPr>
-            </w:pPr>
+              <w:t>^2</w:t>
+            </w:r>
             <w:r>
               <w:rPr>
                 <w:rFonts w:asciiTheme="majorHAnsi" w:eastAsiaTheme="minorEastAsia" w:hAnsiTheme="majorHAnsi"/>
                 <w:b/>
                 <w:bCs/>
               </w:rPr>
+              <w:t>)</w:t>
+            </w:r>
+          </w:p>
+        </w:tc>
+        <w:tc>
+          <w:tcPr>
+            <w:tcW w:w="2338" w:type="dxa"/>
+          </w:tcPr>
+          <w:p>
+            <w:pPr>
+              <w:spacing w:line="276" w:lineRule="auto"/>
+              <w:rPr>
+                <w:rFonts w:asciiTheme="majorHAnsi" w:eastAsiaTheme="minorEastAsia" w:hAnsiTheme="majorHAnsi"/>
+              </w:rPr>
+            </w:pPr>
+            <w:r>
+              <w:rPr>
+                <w:rFonts w:asciiTheme="majorHAnsi" w:eastAsiaTheme="minorEastAsia" w:hAnsiTheme="majorHAnsi"/>
+                <w:b/>
+              </w:rPr>
+              <w:t>MSA</w:t>
+            </w:r>
+            <w:r>
+              <w:rPr>
+                <w:rFonts w:asciiTheme="majorHAnsi" w:eastAsiaTheme="minorEastAsia" w:hAnsiTheme="majorHAnsi"/>
+                <w:b/>
+              </w:rPr>
+              <w:t>_F</w:t>
+            </w:r>
+          </w:p>
+        </w:tc>
+        <w:tc>
+          <w:tcPr>
+            <w:tcW w:w="2338" w:type="dxa"/>
+          </w:tcPr>
+          <w:p>
+            <w:pPr>
+              <w:spacing w:line="276" w:lineRule="auto"/>
+              <w:rPr>
+                <w:rFonts w:asciiTheme="majorHAnsi" w:eastAsiaTheme="minorEastAsia" w:hAnsiTheme="majorHAnsi"/>
+              </w:rPr>
+            </w:pPr>
+            <w:r>
+              <w:rPr>
+                <w:rFonts w:asciiTheme="majorHAnsi" w:eastAsiaTheme="minorEastAsia" w:hAnsiTheme="majorHAnsi"/>
+                <w:b/>
+                <w:bCs/>
+              </w:rPr>
               <w:t>Standard Error</w:t>
             </w:r>
           </w:p>
         </w:tc>
       </w:tr>
       <w:tr>
-        <w:trPr>
-          <w:trHeight w:val="215"/>
-        </w:trPr>
-        <w:tc>
-          <w:tcPr>
-            <w:tcW w:w="1880" w:type="dxa"/>
-            <w:tcBorders>
-              <w:top w:val="single" w:sz="24" w:space="0" w:color="FFFFFF"/>
-              <w:left w:val="single" w:sz="8" w:space="0" w:color="FFFFFF"/>
-              <w:bottom w:val="single" w:sz="8" w:space="0" w:color="FFFFFF"/>
-              <w:right w:val="single" w:sz="8" w:space="0" w:color="FFFFFF"/>
-            </w:tcBorders>
-            <w:shd w:val="clear" w:color="auto" w:fill="D2DEEF"/>
+        <w:tc>
+          <w:tcPr>
+            <w:tcW w:w="2337" w:type="dxa"/>
           </w:tcPr>
           <w:p>
             <w:pPr>
@@ -3155,21 +2572,7 @@
         </w:tc>
         <w:tc>
           <w:tcPr>
-            <w:tcW w:w="2512" w:type="dxa"/>
-            <w:tcBorders>
-              <w:top w:val="single" w:sz="24" w:space="0" w:color="FFFFFF"/>
-              <w:left w:val="single" w:sz="8" w:space="0" w:color="FFFFFF"/>
-              <w:bottom w:val="single" w:sz="8" w:space="0" w:color="FFFFFF"/>
-              <w:right w:val="single" w:sz="8" w:space="0" w:color="FFFFFF"/>
-            </w:tcBorders>
-            <w:shd w:val="clear" w:color="auto" w:fill="D2DEEF"/>
-            <w:tcMar>
-              <w:top w:w="72" w:type="dxa"/>
-              <w:left w:w="144" w:type="dxa"/>
-              <w:bottom w:w="72" w:type="dxa"/>
-              <w:right w:w="144" w:type="dxa"/>
-            </w:tcMar>
-            <w:hideMark/>
+            <w:tcW w:w="2337" w:type="dxa"/>
           </w:tcPr>
           <w:p>
             <w:pPr>
@@ -3188,21 +2591,7 @@
         </w:tc>
         <w:tc>
           <w:tcPr>
-            <w:tcW w:w="2104" w:type="dxa"/>
-            <w:tcBorders>
-              <w:top w:val="single" w:sz="24" w:space="0" w:color="FFFFFF"/>
-              <w:left w:val="single" w:sz="8" w:space="0" w:color="FFFFFF"/>
-              <w:bottom w:val="single" w:sz="8" w:space="0" w:color="FFFFFF"/>
-              <w:right w:val="single" w:sz="8" w:space="0" w:color="FFFFFF"/>
-            </w:tcBorders>
-            <w:shd w:val="clear" w:color="auto" w:fill="D2DEEF"/>
-            <w:tcMar>
-              <w:top w:w="72" w:type="dxa"/>
-              <w:left w:w="144" w:type="dxa"/>
-              <w:bottom w:w="72" w:type="dxa"/>
-              <w:right w:w="144" w:type="dxa"/>
-            </w:tcMar>
-            <w:hideMark/>
+            <w:tcW w:w="2338" w:type="dxa"/>
           </w:tcPr>
           <w:p>
             <w:pPr>
@@ -3221,21 +2610,7 @@
         </w:tc>
         <w:tc>
           <w:tcPr>
-            <w:tcW w:w="2286" w:type="dxa"/>
-            <w:tcBorders>
-              <w:top w:val="single" w:sz="24" w:space="0" w:color="FFFFFF"/>
-              <w:left w:val="single" w:sz="8" w:space="0" w:color="FFFFFF"/>
-              <w:bottom w:val="single" w:sz="8" w:space="0" w:color="FFFFFF"/>
-              <w:right w:val="single" w:sz="8" w:space="0" w:color="FFFFFF"/>
-            </w:tcBorders>
-            <w:shd w:val="clear" w:color="auto" w:fill="D2DEEF"/>
-            <w:tcMar>
-              <w:top w:w="72" w:type="dxa"/>
-              <w:left w:w="144" w:type="dxa"/>
-              <w:bottom w:w="72" w:type="dxa"/>
-              <w:right w:w="144" w:type="dxa"/>
-            </w:tcMar>
-            <w:hideMark/>
+            <w:tcW w:w="2338" w:type="dxa"/>
           </w:tcPr>
           <w:p>
             <w:pPr>
@@ -3254,19 +2629,9 @@
         </w:tc>
       </w:tr>
       <w:tr>
-        <w:trPr>
-          <w:trHeight w:val="215"/>
-        </w:trPr>
-        <w:tc>
-          <w:tcPr>
-            <w:tcW w:w="1880" w:type="dxa"/>
-            <w:tcBorders>
-              <w:top w:val="single" w:sz="8" w:space="0" w:color="FFFFFF"/>
-              <w:left w:val="single" w:sz="8" w:space="0" w:color="FFFFFF"/>
-              <w:bottom w:val="single" w:sz="8" w:space="0" w:color="FFFFFF"/>
-              <w:right w:val="single" w:sz="8" w:space="0" w:color="FFFFFF"/>
-            </w:tcBorders>
-            <w:shd w:val="clear" w:color="auto" w:fill="EAEFF7"/>
+        <w:tc>
+          <w:tcPr>
+            <w:tcW w:w="2337" w:type="dxa"/>
           </w:tcPr>
           <w:p>
             <w:pPr>
@@ -3285,21 +2650,7 @@
         </w:tc>
         <w:tc>
           <w:tcPr>
-            <w:tcW w:w="2512" w:type="dxa"/>
-            <w:tcBorders>
-              <w:top w:val="single" w:sz="8" w:space="0" w:color="FFFFFF"/>
-              <w:left w:val="single" w:sz="8" w:space="0" w:color="FFFFFF"/>
-              <w:bottom w:val="single" w:sz="8" w:space="0" w:color="FFFFFF"/>
-              <w:right w:val="single" w:sz="8" w:space="0" w:color="FFFFFF"/>
-            </w:tcBorders>
-            <w:shd w:val="clear" w:color="auto" w:fill="EAEFF7"/>
-            <w:tcMar>
-              <w:top w:w="72" w:type="dxa"/>
-              <w:left w:w="144" w:type="dxa"/>
-              <w:bottom w:w="72" w:type="dxa"/>
-              <w:right w:w="144" w:type="dxa"/>
-            </w:tcMar>
-            <w:hideMark/>
+            <w:tcW w:w="2337" w:type="dxa"/>
           </w:tcPr>
           <w:p>
             <w:pPr>
@@ -3318,21 +2669,7 @@
         </w:tc>
         <w:tc>
           <w:tcPr>
-            <w:tcW w:w="2104" w:type="dxa"/>
-            <w:tcBorders>
-              <w:top w:val="single" w:sz="8" w:space="0" w:color="FFFFFF"/>
-              <w:left w:val="single" w:sz="8" w:space="0" w:color="FFFFFF"/>
-              <w:bottom w:val="single" w:sz="8" w:space="0" w:color="FFFFFF"/>
-              <w:right w:val="single" w:sz="8" w:space="0" w:color="FFFFFF"/>
-            </w:tcBorders>
-            <w:shd w:val="clear" w:color="auto" w:fill="EAEFF7"/>
-            <w:tcMar>
-              <w:top w:w="72" w:type="dxa"/>
-              <w:left w:w="144" w:type="dxa"/>
-              <w:bottom w:w="72" w:type="dxa"/>
-              <w:right w:w="144" w:type="dxa"/>
-            </w:tcMar>
-            <w:hideMark/>
+            <w:tcW w:w="2338" w:type="dxa"/>
           </w:tcPr>
           <w:p>
             <w:pPr>
@@ -3351,21 +2688,7 @@
         </w:tc>
         <w:tc>
           <w:tcPr>
-            <w:tcW w:w="2286" w:type="dxa"/>
-            <w:tcBorders>
-              <w:top w:val="single" w:sz="8" w:space="0" w:color="FFFFFF"/>
-              <w:left w:val="single" w:sz="8" w:space="0" w:color="FFFFFF"/>
-              <w:bottom w:val="single" w:sz="8" w:space="0" w:color="FFFFFF"/>
-              <w:right w:val="single" w:sz="8" w:space="0" w:color="FFFFFF"/>
-            </w:tcBorders>
-            <w:shd w:val="clear" w:color="auto" w:fill="EAEFF7"/>
-            <w:tcMar>
-              <w:top w:w="72" w:type="dxa"/>
-              <w:left w:w="144" w:type="dxa"/>
-              <w:bottom w:w="72" w:type="dxa"/>
-              <w:right w:w="144" w:type="dxa"/>
-            </w:tcMar>
-            <w:hideMark/>
+            <w:tcW w:w="2338" w:type="dxa"/>
           </w:tcPr>
           <w:p>
             <w:pPr>
@@ -3384,19 +2707,9 @@
         </w:tc>
       </w:tr>
       <w:tr>
-        <w:trPr>
-          <w:trHeight w:val="215"/>
-        </w:trPr>
-        <w:tc>
-          <w:tcPr>
-            <w:tcW w:w="1880" w:type="dxa"/>
-            <w:tcBorders>
-              <w:top w:val="single" w:sz="8" w:space="0" w:color="FFFFFF"/>
-              <w:left w:val="single" w:sz="8" w:space="0" w:color="FFFFFF"/>
-              <w:bottom w:val="single" w:sz="8" w:space="0" w:color="FFFFFF"/>
-              <w:right w:val="single" w:sz="8" w:space="0" w:color="FFFFFF"/>
-            </w:tcBorders>
-            <w:shd w:val="clear" w:color="auto" w:fill="D2DEEF"/>
+        <w:tc>
+          <w:tcPr>
+            <w:tcW w:w="2337" w:type="dxa"/>
           </w:tcPr>
           <w:p>
             <w:pPr>
@@ -3409,51 +2722,44 @@
               <w:rPr>
                 <w:rFonts w:asciiTheme="majorHAnsi" w:eastAsiaTheme="minorEastAsia" w:hAnsiTheme="majorHAnsi"/>
               </w:rPr>
-              <w:t>0.58</w:t>
+              <w:t>0.58 – 0</w:t>
             </w:r>
             <w:r>
               <w:rPr>
                 <w:rFonts w:asciiTheme="majorHAnsi" w:eastAsiaTheme="minorEastAsia" w:hAnsiTheme="majorHAnsi"/>
               </w:rPr>
-              <w:t xml:space="preserve"> – </w:t>
+              <w:t>.</w:t>
             </w:r>
             <w:r>
               <w:rPr>
                 <w:rFonts w:asciiTheme="majorHAnsi" w:eastAsiaTheme="minorEastAsia" w:hAnsiTheme="majorHAnsi"/>
               </w:rPr>
-              <w:t>0</w:t>
-            </w:r>
-            <w:r>
+              <w:t>90</w:t>
+            </w:r>
+          </w:p>
+        </w:tc>
+        <w:tc>
+          <w:tcPr>
+            <w:tcW w:w="2337" w:type="dxa"/>
+          </w:tcPr>
+          <w:p>
+            <w:pPr>
+              <w:spacing w:line="276" w:lineRule="auto"/>
               <w:rPr>
                 <w:rFonts w:asciiTheme="majorHAnsi" w:eastAsiaTheme="minorEastAsia" w:hAnsiTheme="majorHAnsi"/>
               </w:rPr>
-              <w:t>.</w:t>
-            </w:r>
+            </w:pPr>
             <w:r>
               <w:rPr>
                 <w:rFonts w:asciiTheme="majorHAnsi" w:eastAsiaTheme="minorEastAsia" w:hAnsiTheme="majorHAnsi"/>
               </w:rPr>
-              <w:t>90</w:t>
-            </w:r>
-          </w:p>
-        </w:tc>
-        <w:tc>
-          <w:tcPr>
-            <w:tcW w:w="2512" w:type="dxa"/>
-            <w:tcBorders>
-              <w:top w:val="single" w:sz="8" w:space="0" w:color="FFFFFF"/>
-              <w:left w:val="single" w:sz="8" w:space="0" w:color="FFFFFF"/>
-              <w:bottom w:val="single" w:sz="8" w:space="0" w:color="FFFFFF"/>
-              <w:right w:val="single" w:sz="8" w:space="0" w:color="FFFFFF"/>
-            </w:tcBorders>
-            <w:shd w:val="clear" w:color="auto" w:fill="D2DEEF"/>
-            <w:tcMar>
-              <w:top w:w="72" w:type="dxa"/>
-              <w:left w:w="144" w:type="dxa"/>
-              <w:bottom w:w="72" w:type="dxa"/>
-              <w:right w:w="144" w:type="dxa"/>
-            </w:tcMar>
-            <w:hideMark/>
+              <w:t>&lt;100</w:t>
+            </w:r>
+          </w:p>
+        </w:tc>
+        <w:tc>
+          <w:tcPr>
+            <w:tcW w:w="2338" w:type="dxa"/>
           </w:tcPr>
           <w:p>
             <w:pPr>
@@ -3466,60 +2772,13 @@
               <w:rPr>
                 <w:rFonts w:asciiTheme="majorHAnsi" w:eastAsiaTheme="minorEastAsia" w:hAnsiTheme="majorHAnsi"/>
               </w:rPr>
-              <w:t>&lt;100</w:t>
-            </w:r>
-          </w:p>
-        </w:tc>
-        <w:tc>
-          <w:tcPr>
-            <w:tcW w:w="2104" w:type="dxa"/>
-            <w:tcBorders>
-              <w:top w:val="single" w:sz="8" w:space="0" w:color="FFFFFF"/>
-              <w:left w:val="single" w:sz="8" w:space="0" w:color="FFFFFF"/>
-              <w:bottom w:val="single" w:sz="8" w:space="0" w:color="FFFFFF"/>
-              <w:right w:val="single" w:sz="8" w:space="0" w:color="FFFFFF"/>
-            </w:tcBorders>
-            <w:shd w:val="clear" w:color="auto" w:fill="D2DEEF"/>
-            <w:tcMar>
-              <w:top w:w="72" w:type="dxa"/>
-              <w:left w:w="144" w:type="dxa"/>
-              <w:bottom w:w="72" w:type="dxa"/>
-              <w:right w:w="144" w:type="dxa"/>
-            </w:tcMar>
-            <w:hideMark/>
-          </w:tcPr>
-          <w:p>
-            <w:pPr>
-              <w:spacing w:line="276" w:lineRule="auto"/>
-              <w:rPr>
-                <w:rFonts w:asciiTheme="majorHAnsi" w:eastAsiaTheme="minorEastAsia" w:hAnsiTheme="majorHAnsi"/>
-              </w:rPr>
-            </w:pPr>
-            <w:r>
-              <w:rPr>
-                <w:rFonts w:asciiTheme="majorHAnsi" w:eastAsiaTheme="minorEastAsia" w:hAnsiTheme="majorHAnsi"/>
-              </w:rPr>
               <w:t>0.7</w:t>
             </w:r>
           </w:p>
         </w:tc>
         <w:tc>
           <w:tcPr>
-            <w:tcW w:w="2286" w:type="dxa"/>
-            <w:tcBorders>
-              <w:top w:val="single" w:sz="8" w:space="0" w:color="FFFFFF"/>
-              <w:left w:val="single" w:sz="8" w:space="0" w:color="FFFFFF"/>
-              <w:bottom w:val="single" w:sz="8" w:space="0" w:color="FFFFFF"/>
-              <w:right w:val="single" w:sz="8" w:space="0" w:color="FFFFFF"/>
-            </w:tcBorders>
-            <w:shd w:val="clear" w:color="auto" w:fill="D2DEEF"/>
-            <w:tcMar>
-              <w:top w:w="72" w:type="dxa"/>
-              <w:left w:w="144" w:type="dxa"/>
-              <w:bottom w:w="72" w:type="dxa"/>
-              <w:right w:w="144" w:type="dxa"/>
-            </w:tcMar>
-            <w:hideMark/>
+            <w:tcW w:w="2338" w:type="dxa"/>
           </w:tcPr>
           <w:p>
             <w:pPr>
@@ -3538,19 +2797,9 @@
         </w:tc>
       </w:tr>
       <w:tr>
-        <w:trPr>
-          <w:trHeight w:val="215"/>
-        </w:trPr>
-        <w:tc>
-          <w:tcPr>
-            <w:tcW w:w="1880" w:type="dxa"/>
-            <w:tcBorders>
-              <w:top w:val="single" w:sz="8" w:space="0" w:color="FFFFFF"/>
-              <w:left w:val="single" w:sz="8" w:space="0" w:color="FFFFFF"/>
-              <w:bottom w:val="single" w:sz="8" w:space="0" w:color="FFFFFF"/>
-              <w:right w:val="single" w:sz="8" w:space="0" w:color="FFFFFF"/>
-            </w:tcBorders>
-            <w:shd w:val="clear" w:color="auto" w:fill="EAEFF7"/>
+        <w:tc>
+          <w:tcPr>
+            <w:tcW w:w="2337" w:type="dxa"/>
           </w:tcPr>
           <w:p>
             <w:pPr>
@@ -3569,21 +2818,7 @@
         </w:tc>
         <w:tc>
           <w:tcPr>
-            <w:tcW w:w="2512" w:type="dxa"/>
-            <w:tcBorders>
-              <w:top w:val="single" w:sz="8" w:space="0" w:color="FFFFFF"/>
-              <w:left w:val="single" w:sz="8" w:space="0" w:color="FFFFFF"/>
-              <w:bottom w:val="single" w:sz="8" w:space="0" w:color="FFFFFF"/>
-              <w:right w:val="single" w:sz="8" w:space="0" w:color="FFFFFF"/>
-            </w:tcBorders>
-            <w:shd w:val="clear" w:color="auto" w:fill="EAEFF7"/>
-            <w:tcMar>
-              <w:top w:w="72" w:type="dxa"/>
-              <w:left w:w="144" w:type="dxa"/>
-              <w:bottom w:w="72" w:type="dxa"/>
-              <w:right w:w="144" w:type="dxa"/>
-            </w:tcMar>
-            <w:hideMark/>
+            <w:tcW w:w="2337" w:type="dxa"/>
           </w:tcPr>
           <w:p>
             <w:pPr>
@@ -3602,21 +2837,7 @@
         </w:tc>
         <w:tc>
           <w:tcPr>
-            <w:tcW w:w="2104" w:type="dxa"/>
-            <w:tcBorders>
-              <w:top w:val="single" w:sz="8" w:space="0" w:color="FFFFFF"/>
-              <w:left w:val="single" w:sz="8" w:space="0" w:color="FFFFFF"/>
-              <w:bottom w:val="single" w:sz="8" w:space="0" w:color="FFFFFF"/>
-              <w:right w:val="single" w:sz="8" w:space="0" w:color="FFFFFF"/>
-            </w:tcBorders>
-            <w:shd w:val="clear" w:color="auto" w:fill="EAEFF7"/>
-            <w:tcMar>
-              <w:top w:w="72" w:type="dxa"/>
-              <w:left w:w="144" w:type="dxa"/>
-              <w:bottom w:w="72" w:type="dxa"/>
-              <w:right w:w="144" w:type="dxa"/>
-            </w:tcMar>
-            <w:hideMark/>
+            <w:tcW w:w="2338" w:type="dxa"/>
           </w:tcPr>
           <w:p>
             <w:pPr>
@@ -3635,21 +2856,7 @@
         </w:tc>
         <w:tc>
           <w:tcPr>
-            <w:tcW w:w="2286" w:type="dxa"/>
-            <w:tcBorders>
-              <w:top w:val="single" w:sz="8" w:space="0" w:color="FFFFFF"/>
-              <w:left w:val="single" w:sz="8" w:space="0" w:color="FFFFFF"/>
-              <w:bottom w:val="single" w:sz="8" w:space="0" w:color="FFFFFF"/>
-              <w:right w:val="single" w:sz="8" w:space="0" w:color="FFFFFF"/>
-            </w:tcBorders>
-            <w:shd w:val="clear" w:color="auto" w:fill="EAEFF7"/>
-            <w:tcMar>
-              <w:top w:w="72" w:type="dxa"/>
-              <w:left w:w="144" w:type="dxa"/>
-              <w:bottom w:w="72" w:type="dxa"/>
-              <w:right w:w="144" w:type="dxa"/>
-            </w:tcMar>
-            <w:hideMark/>
+            <w:tcW w:w="2338" w:type="dxa"/>
           </w:tcPr>
           <w:p>
             <w:pPr>
@@ -3668,19 +2875,9 @@
         </w:tc>
       </w:tr>
       <w:tr>
-        <w:trPr>
-          <w:trHeight w:val="215"/>
-        </w:trPr>
-        <w:tc>
-          <w:tcPr>
-            <w:tcW w:w="1880" w:type="dxa"/>
-            <w:tcBorders>
-              <w:top w:val="single" w:sz="8" w:space="0" w:color="FFFFFF"/>
-              <w:left w:val="single" w:sz="8" w:space="0" w:color="FFFFFF"/>
-              <w:bottom w:val="single" w:sz="8" w:space="0" w:color="FFFFFF"/>
-              <w:right w:val="single" w:sz="8" w:space="0" w:color="FFFFFF"/>
-            </w:tcBorders>
-            <w:shd w:val="clear" w:color="auto" w:fill="D2DEEF"/>
+        <w:tc>
+          <w:tcPr>
+            <w:tcW w:w="2337" w:type="dxa"/>
           </w:tcPr>
           <w:p>
             <w:pPr>
@@ -3699,21 +2896,7 @@
         </w:tc>
         <w:tc>
           <w:tcPr>
-            <w:tcW w:w="2512" w:type="dxa"/>
-            <w:tcBorders>
-              <w:top w:val="single" w:sz="8" w:space="0" w:color="FFFFFF"/>
-              <w:left w:val="single" w:sz="8" w:space="0" w:color="FFFFFF"/>
-              <w:bottom w:val="single" w:sz="8" w:space="0" w:color="FFFFFF"/>
-              <w:right w:val="single" w:sz="8" w:space="0" w:color="FFFFFF"/>
-            </w:tcBorders>
-            <w:shd w:val="clear" w:color="auto" w:fill="D2DEEF"/>
-            <w:tcMar>
-              <w:top w:w="72" w:type="dxa"/>
-              <w:left w:w="144" w:type="dxa"/>
-              <w:bottom w:w="72" w:type="dxa"/>
-              <w:right w:w="144" w:type="dxa"/>
-            </w:tcMar>
-            <w:hideMark/>
+            <w:tcW w:w="2337" w:type="dxa"/>
           </w:tcPr>
           <w:p>
             <w:pPr>
@@ -3732,21 +2915,7 @@
         </w:tc>
         <w:tc>
           <w:tcPr>
-            <w:tcW w:w="2104" w:type="dxa"/>
-            <w:tcBorders>
-              <w:top w:val="single" w:sz="8" w:space="0" w:color="FFFFFF"/>
-              <w:left w:val="single" w:sz="8" w:space="0" w:color="FFFFFF"/>
-              <w:bottom w:val="single" w:sz="8" w:space="0" w:color="FFFFFF"/>
-              <w:right w:val="single" w:sz="8" w:space="0" w:color="FFFFFF"/>
-            </w:tcBorders>
-            <w:shd w:val="clear" w:color="auto" w:fill="D2DEEF"/>
-            <w:tcMar>
-              <w:top w:w="72" w:type="dxa"/>
-              <w:left w:w="144" w:type="dxa"/>
-              <w:bottom w:w="72" w:type="dxa"/>
-              <w:right w:w="144" w:type="dxa"/>
-            </w:tcMar>
-            <w:hideMark/>
+            <w:tcW w:w="2338" w:type="dxa"/>
           </w:tcPr>
           <w:p>
             <w:pPr>
@@ -3765,21 +2934,7 @@
         </w:tc>
         <w:tc>
           <w:tcPr>
-            <w:tcW w:w="2286" w:type="dxa"/>
-            <w:tcBorders>
-              <w:top w:val="single" w:sz="8" w:space="0" w:color="FFFFFF"/>
-              <w:left w:val="single" w:sz="8" w:space="0" w:color="FFFFFF"/>
-              <w:bottom w:val="single" w:sz="8" w:space="0" w:color="FFFFFF"/>
-              <w:right w:val="single" w:sz="8" w:space="0" w:color="FFFFFF"/>
-            </w:tcBorders>
-            <w:shd w:val="clear" w:color="auto" w:fill="D2DEEF"/>
-            <w:tcMar>
-              <w:top w:w="72" w:type="dxa"/>
-              <w:left w:w="144" w:type="dxa"/>
-              <w:bottom w:w="72" w:type="dxa"/>
-              <w:right w:w="144" w:type="dxa"/>
-            </w:tcMar>
-            <w:hideMark/>
+            <w:tcW w:w="2338" w:type="dxa"/>
           </w:tcPr>
           <w:p>
             <w:pPr>
@@ -3798,19 +2953,9 @@
         </w:tc>
       </w:tr>
       <w:tr>
-        <w:trPr>
-          <w:trHeight w:val="215"/>
-        </w:trPr>
-        <w:tc>
-          <w:tcPr>
-            <w:tcW w:w="1880" w:type="dxa"/>
-            <w:tcBorders>
-              <w:top w:val="single" w:sz="8" w:space="0" w:color="FFFFFF"/>
-              <w:left w:val="single" w:sz="8" w:space="0" w:color="FFFFFF"/>
-              <w:bottom w:val="single" w:sz="8" w:space="0" w:color="FFFFFF"/>
-              <w:right w:val="single" w:sz="8" w:space="0" w:color="FFFFFF"/>
-            </w:tcBorders>
-            <w:shd w:val="clear" w:color="auto" w:fill="EAEFF7"/>
+        <w:tc>
+          <w:tcPr>
+            <w:tcW w:w="2337" w:type="dxa"/>
           </w:tcPr>
           <w:p>
             <w:pPr>
@@ -3823,28 +2968,13 @@
               <w:rPr>
                 <w:rFonts w:asciiTheme="majorHAnsi" w:eastAsiaTheme="minorEastAsia" w:hAnsiTheme="majorHAnsi"/>
               </w:rPr>
-              <w:lastRenderedPageBreak/>
               <w:t xml:space="preserve">0.99 – 1 </w:t>
             </w:r>
           </w:p>
         </w:tc>
         <w:tc>
           <w:tcPr>
-            <w:tcW w:w="2512" w:type="dxa"/>
-            <w:tcBorders>
-              <w:top w:val="single" w:sz="8" w:space="0" w:color="FFFFFF"/>
-              <w:left w:val="single" w:sz="8" w:space="0" w:color="FFFFFF"/>
-              <w:bottom w:val="single" w:sz="8" w:space="0" w:color="FFFFFF"/>
-              <w:right w:val="single" w:sz="8" w:space="0" w:color="FFFFFF"/>
-            </w:tcBorders>
-            <w:shd w:val="clear" w:color="auto" w:fill="EAEFF7"/>
-            <w:tcMar>
-              <w:top w:w="72" w:type="dxa"/>
-              <w:left w:w="144" w:type="dxa"/>
-              <w:bottom w:w="72" w:type="dxa"/>
-              <w:right w:w="144" w:type="dxa"/>
-            </w:tcMar>
-            <w:hideMark/>
+            <w:tcW w:w="2337" w:type="dxa"/>
           </w:tcPr>
           <w:p>
             <w:pPr>
@@ -3857,27 +2987,19 @@
               <w:rPr>
                 <w:rFonts w:asciiTheme="majorHAnsi" w:eastAsiaTheme="minorEastAsia" w:hAnsiTheme="majorHAnsi"/>
               </w:rPr>
-              <w:t>&gt;10,000</w:t>
-            </w:r>
-          </w:p>
-        </w:tc>
-        <w:tc>
-          <w:tcPr>
-            <w:tcW w:w="2104" w:type="dxa"/>
-            <w:tcBorders>
-              <w:top w:val="single" w:sz="8" w:space="0" w:color="FFFFFF"/>
-              <w:left w:val="single" w:sz="8" w:space="0" w:color="FFFFFF"/>
-              <w:bottom w:val="single" w:sz="8" w:space="0" w:color="FFFFFF"/>
-              <w:right w:val="single" w:sz="8" w:space="0" w:color="FFFFFF"/>
-            </w:tcBorders>
-            <w:shd w:val="clear" w:color="auto" w:fill="EAEFF7"/>
-            <w:tcMar>
-              <w:top w:w="72" w:type="dxa"/>
-              <w:left w:w="144" w:type="dxa"/>
-              <w:bottom w:w="72" w:type="dxa"/>
-              <w:right w:w="144" w:type="dxa"/>
-            </w:tcMar>
-            <w:hideMark/>
+              <w:t>&gt;</w:t>
+            </w:r>
+            <w:r>
+              <w:rPr>
+                <w:rFonts w:asciiTheme="majorHAnsi" w:eastAsiaTheme="minorEastAsia" w:hAnsiTheme="majorHAnsi"/>
+              </w:rPr>
+              <w:t>10,000</w:t>
+            </w:r>
+          </w:p>
+        </w:tc>
+        <w:tc>
+          <w:tcPr>
+            <w:tcW w:w="2338" w:type="dxa"/>
           </w:tcPr>
           <w:p>
             <w:pPr>
@@ -3896,21 +3018,7 @@
         </w:tc>
         <w:tc>
           <w:tcPr>
-            <w:tcW w:w="2286" w:type="dxa"/>
-            <w:tcBorders>
-              <w:top w:val="single" w:sz="8" w:space="0" w:color="FFFFFF"/>
-              <w:left w:val="single" w:sz="8" w:space="0" w:color="FFFFFF"/>
-              <w:bottom w:val="single" w:sz="8" w:space="0" w:color="FFFFFF"/>
-              <w:right w:val="single" w:sz="8" w:space="0" w:color="FFFFFF"/>
-            </w:tcBorders>
-            <w:shd w:val="clear" w:color="auto" w:fill="EAEFF7"/>
-            <w:tcMar>
-              <w:top w:w="72" w:type="dxa"/>
-              <w:left w:w="144" w:type="dxa"/>
-              <w:bottom w:w="72" w:type="dxa"/>
-              <w:right w:w="144" w:type="dxa"/>
-            </w:tcMar>
-            <w:hideMark/>
+            <w:tcW w:w="2338" w:type="dxa"/>
           </w:tcPr>
           <w:p>
             <w:pPr>
@@ -3933,23 +3041,16 @@
       <w:pPr>
         <w:spacing w:line="276" w:lineRule="auto"/>
         <w:rPr>
-          <w:rFonts w:asciiTheme="majorHAnsi" w:eastAsiaTheme="minorEastAsia" w:hAnsiTheme="majorHAnsi"/>
+          <w:rFonts w:asciiTheme="majorHAnsi" w:hAnsiTheme="majorHAnsi"/>
         </w:rPr>
       </w:pPr>
     </w:p>
     <w:p>
       <w:pPr>
-        <w:spacing w:line="276" w:lineRule="auto"/>
-        <w:rPr>
-          <w:rFonts w:asciiTheme="majorHAnsi" w:hAnsiTheme="majorHAnsi"/>
-        </w:rPr>
-      </w:pPr>
-    </w:p>
-    <w:p>
-      <w:pPr>
         <w:pStyle w:val="Heading4"/>
       </w:pPr>
       <w:r>
+        <w:lastRenderedPageBreak/>
         <w:t>Calculating</w:t>
       </w:r>
       <w:r>
@@ -4736,7 +3837,6 @@
           <w:i w:val="0"/>
           <w:iCs w:val="0"/>
         </w:rPr>
-        <w:lastRenderedPageBreak/>
         <w:t>Cropland</w:t>
       </w:r>
       <w:r>
@@ -4791,7 +3891,14 @@
         <w:rPr>
           <w:rFonts w:asciiTheme="majorHAnsi" w:hAnsiTheme="majorHAnsi"/>
         </w:rPr>
-        <w:t>, the spatial location of intensification is not necessary to define. The user only needs to designate the proportion of agriculture in the landscape that is intensified (i.e., not low-input agriculture). This can be found in the regional datasets cited by Alkemade et al. (2009)</w:t>
+        <w:t xml:space="preserve">, the spatial location of intensification is not necessary to define. The user only needs to designate the proportion of agriculture in the landscape that is intensified (i.e., not low-input agriculture). This </w:t>
+      </w:r>
+      <w:r>
+        <w:rPr>
+          <w:rFonts w:asciiTheme="majorHAnsi" w:hAnsiTheme="majorHAnsi"/>
+        </w:rPr>
+        <w:lastRenderedPageBreak/>
+        <w:t>can be found in the regional datasets cited by Alkemade et al. (2009)</w:t>
       </w:r>
       <w:r>
         <w:rPr>
@@ -5048,10 +4155,11 @@
                 <w:rFonts w:asciiTheme="majorHAnsi" w:eastAsiaTheme="minorEastAsia" w:hAnsiTheme="majorHAnsi"/>
                 <w:b/>
                 <w:bCs/>
-                <w:vertAlign w:val="subscript"/>
-              </w:rPr>
-              <w:t>LU</w:t>
-            </w:r>
+              </w:rPr>
+              <w:t>_LU</w:t>
+            </w:r>
+            <w:bookmarkStart w:id="1" w:name="_GoBack"/>
+            <w:bookmarkEnd w:id="1"/>
           </w:p>
         </w:tc>
         <w:tc>
@@ -6430,17 +5538,7 @@
           <w:sz w:val="20"/>
           <w:szCs w:val="20"/>
         </w:rPr>
-        <w:t xml:space="preserve"> and “agroforestry” (GLOBIO class </w:t>
-      </w:r>
-      <w:r>
-        <w:rPr>
-          <w:rFonts w:asciiTheme="majorHAnsi" w:eastAsiaTheme="minorEastAsia" w:hAnsiTheme="majorHAnsi"/>
-          <w:i/>
-          <w:sz w:val="20"/>
-          <w:szCs w:val="20"/>
-        </w:rPr>
-        <w:lastRenderedPageBreak/>
-        <w:t>7)</w:t>
+        <w:t xml:space="preserve"> and “agroforestry” (GLOBIO class 7)</w:t>
       </w:r>
       <w:r>
         <w:rPr>
@@ -6528,6 +5626,7 @@
         <w:rPr>
           <w:rFonts w:asciiTheme="majorHAnsi" w:hAnsiTheme="majorHAnsi"/>
         </w:rPr>
+        <w:lastRenderedPageBreak/>
         <w:t>MSA is an aggregate estimate, making</w:t>
       </w:r>
       <w:r>
@@ -6906,44 +6005,44 @@
         <w:rPr>
           <w:rFonts w:asciiTheme="majorHAnsi" w:hAnsiTheme="majorHAnsi"/>
         </w:rPr>
-        <w:t xml:space="preserve">Estimates of the impacts of land use are based on a slightly greater number of studies, with 89 identified in the initial publication of GLOBIO (Alkemade et al. 2009) and 195 identified in a final published meta-analysis (de Baan et al. 2013). The parameter estimate for all artificial surfaces/built-up areas was based on expert opinion, representing densely populated cities, and </w:t>
+        <w:t xml:space="preserve">Estimates of the impacts of land use are based on a slightly greater number of studies, with 89 identified in the initial publication of GLOBIO (Alkemade et al. 2009) and 195 identified in a final published meta-analysis (de Baan et al. 2013). The parameter estimate for all artificial surfaces/built-up areas was based on expert opinion, representing densely populated cities, and without quantification of uncertainty (Alkemade et al. 2009). Datasets come largely from tropical regions, with fewer from temperate regions and none from boreal zones (de Baan et al. 2013). Data </w:t>
+      </w:r>
+      <w:r>
+        <w:rPr>
+          <w:rFonts w:asciiTheme="majorHAnsi" w:hAnsiTheme="majorHAnsi"/>
+        </w:rPr>
+        <w:t>were</w:t>
+      </w:r>
+      <w:r>
+        <w:rPr>
+          <w:rFonts w:asciiTheme="majorHAnsi" w:hAnsiTheme="majorHAnsi"/>
+        </w:rPr>
+        <w:t xml:space="preserve"> </w:t>
+      </w:r>
+      <w:r>
+        <w:rPr>
+          <w:rFonts w:asciiTheme="majorHAnsi" w:hAnsiTheme="majorHAnsi"/>
+        </w:rPr>
+        <w:t>available for 9 out</w:t>
+      </w:r>
+      <w:r>
+        <w:rPr>
+          <w:rFonts w:asciiTheme="majorHAnsi" w:hAnsiTheme="majorHAnsi"/>
+        </w:rPr>
+        <w:t xml:space="preserve"> of</w:t>
+      </w:r>
+      <w:r>
+        <w:rPr>
+          <w:rFonts w:asciiTheme="majorHAnsi" w:hAnsiTheme="majorHAnsi"/>
+        </w:rPr>
+        <w:t xml:space="preserve"> 14 biomes, and for many biomes, information was only available for some land use types. For example, information on permanent crops, agroforestry and artificial areas came only from two biomes. For three biomes, information was only available for </w:t>
       </w:r>
       <w:r>
         <w:rPr>
           <w:rFonts w:asciiTheme="majorHAnsi" w:hAnsiTheme="majorHAnsi"/>
         </w:rPr>
         <w:lastRenderedPageBreak/>
-        <w:t xml:space="preserve">without quantification of uncertainty (Alkemade et al. 2009). Datasets come largely from tropical regions, with fewer from temperate regions and none from boreal zones (de Baan et al. 2013). Data </w:t>
-      </w:r>
-      <w:r>
-        <w:rPr>
-          <w:rFonts w:asciiTheme="majorHAnsi" w:hAnsiTheme="majorHAnsi"/>
-        </w:rPr>
-        <w:t>were</w:t>
-      </w:r>
-      <w:r>
-        <w:rPr>
-          <w:rFonts w:asciiTheme="majorHAnsi" w:hAnsiTheme="majorHAnsi"/>
-        </w:rPr>
-        <w:t xml:space="preserve"> </w:t>
-      </w:r>
-      <w:r>
-        <w:rPr>
-          <w:rFonts w:asciiTheme="majorHAnsi" w:hAnsiTheme="majorHAnsi"/>
-        </w:rPr>
-        <w:t>available for 9 out</w:t>
-      </w:r>
-      <w:r>
-        <w:rPr>
-          <w:rFonts w:asciiTheme="majorHAnsi" w:hAnsiTheme="majorHAnsi"/>
-        </w:rPr>
-        <w:t xml:space="preserve"> of</w:t>
-      </w:r>
-      <w:r>
-        <w:rPr>
-          <w:rFonts w:asciiTheme="majorHAnsi" w:hAnsiTheme="majorHAnsi"/>
-        </w:rPr>
-        <w:t xml:space="preserve"> 14 biomes, and for many biomes, information was only available for some land use types. For example, information on permanent crops, agroforestry and artificial areas came only from two biomes. For three biomes, information was only available for pastures, but not for other land use types. As is common, data </w:t>
+        <w:t xml:space="preserve">pastures, but not for other land use types. As is common, data </w:t>
       </w:r>
       <w:r>
         <w:rPr>
@@ -7123,16 +6222,7 @@
           <w:rFonts w:asciiTheme="majorHAnsi" w:hAnsiTheme="majorHAnsi"/>
           <w:b/>
         </w:rPr>
-        <w:t xml:space="preserve"> must be projected in meters (i.e., a local, not a global or lat-long projection), to ensure accurate </w:t>
-      </w:r>
-      <w:bookmarkStart w:id="1" w:name="_GoBack"/>
-      <w:bookmarkEnd w:id="1"/>
-      <w:r>
-        <w:rPr>
-          <w:rFonts w:asciiTheme="majorHAnsi" w:hAnsiTheme="majorHAnsi"/>
-          <w:b/>
-        </w:rPr>
-        <w:t>distance to infrastructure calculations. The model will not execute without a defined projection.</w:t>
+        <w:t xml:space="preserve"> must be projected in meters (i.e., a local, not a global or lat-long projection), to ensure accurate distance to infrastructure calculations. The model will not execute without a defined projection.</w:t>
       </w:r>
     </w:p>
     <w:p>
@@ -7253,14 +6343,7 @@
         <w:rPr>
           <w:rFonts w:asciiTheme="majorHAnsi" w:hAnsiTheme="majorHAnsi"/>
         </w:rPr>
-        <w:t xml:space="preserve"> for “Predefined land use map for GLOBIO” and enter the map there. All other data </w:t>
-      </w:r>
-      <w:r>
-        <w:rPr>
-          <w:rFonts w:asciiTheme="majorHAnsi" w:hAnsiTheme="majorHAnsi"/>
-        </w:rPr>
-        <w:lastRenderedPageBreak/>
-        <w:t>inputs will turn grey except for the other required data set, the infrastructure directory</w:t>
+        <w:t xml:space="preserve"> for “Predefined land use map for GLOBIO” and enter the map there. All other data inputs will turn grey except for the other required data set, the infrastructure directory</w:t>
       </w:r>
       <w:r>
         <w:rPr>
@@ -7347,6 +6430,7 @@
         <w:rPr>
           <w:rFonts w:asciiTheme="majorHAnsi" w:hAnsiTheme="majorHAnsi"/>
         </w:rPr>
+        <w:lastRenderedPageBreak/>
         <w:t xml:space="preserve">Format: standard GIS raster file (e.g., ESRI GRID or IMG), with a column labeled ‘value’ that designates the LULC class code for </w:t>
       </w:r>
       <w:r>
@@ -8148,6 +7232,7 @@
                 <w:sz w:val="22"/>
                 <w:szCs w:val="22"/>
               </w:rPr>
+              <w:lastRenderedPageBreak/>
               <w:t>3</w:t>
             </w:r>
           </w:p>
@@ -9325,7 +8410,6 @@
         <w:rPr>
           <w:rFonts w:asciiTheme="majorHAnsi" w:hAnsiTheme="majorHAnsi"/>
         </w:rPr>
-        <w:lastRenderedPageBreak/>
         <w:t>Pasture T</w:t>
       </w:r>
       <w:r>
@@ -9370,6 +8454,7 @@
         <w:rPr>
           <w:rFonts w:asciiTheme="majorHAnsi" w:hAnsiTheme="majorHAnsi"/>
         </w:rPr>
+        <w:lastRenderedPageBreak/>
         <w:t>Proportion of Agriculture Intensified</w:t>
       </w:r>
       <w:r>
@@ -10529,7 +9614,6 @@
                 <w:sz w:val="22"/>
                 <w:szCs w:val="22"/>
               </w:rPr>
-              <w:lastRenderedPageBreak/>
               <w:t>msa_i_other</w:t>
             </w:r>
           </w:p>
@@ -10966,6 +10050,7 @@
                 <w:sz w:val="22"/>
                 <w:szCs w:val="22"/>
               </w:rPr>
+              <w:lastRenderedPageBreak/>
               <w:t>msa_i_other</w:t>
             </w:r>
           </w:p>
@@ -13745,7 +12830,6 @@
         <w:pStyle w:val="Heading3"/>
       </w:pPr>
       <w:r>
-        <w:lastRenderedPageBreak/>
         <w:t>Viewing Output from the Model</w:t>
       </w:r>
     </w:p>
@@ -13768,6 +12852,7 @@
         <w:pStyle w:val="Heading2"/>
       </w:pPr>
       <w:r>
+        <w:lastRenderedPageBreak/>
         <w:t>Interpreting Results</w:t>
       </w:r>
     </w:p>
@@ -14557,7 +13642,6 @@
           <w:bCs/>
           <w:color w:val="000000"/>
         </w:rPr>
-        <w:lastRenderedPageBreak/>
         <w:t>primary_veg_</w:t>
       </w:r>
       <w:r>
@@ -14628,6 +13712,7 @@
         <w:pStyle w:val="Heading2"/>
       </w:pPr>
       <w:r>
+        <w:lastRenderedPageBreak/>
         <w:t>References</w:t>
       </w:r>
     </w:p>
@@ -14994,7 +14079,6 @@
         <w:rPr>
           <w:rFonts w:asciiTheme="majorHAnsi" w:hAnsiTheme="majorHAnsi"/>
         </w:rPr>
-        <w:lastRenderedPageBreak/>
         <w:t xml:space="preserve">Ramankutty, N., et al. 2008. </w:t>
       </w:r>
       <w:r>
@@ -19558,7 +18642,7 @@
 </file>
 
 <file path=customXml/itemProps1.xml><?xml version="1.0" encoding="utf-8"?>
-<ds:datastoreItem xmlns:ds="http://schemas.openxmlformats.org/officeDocument/2006/customXml" ds:itemID="{B556BD6A-9056-4070-B383-154C26C11FD5}">
+<ds:datastoreItem xmlns:ds="http://schemas.openxmlformats.org/officeDocument/2006/customXml" ds:itemID="{2B8E0B0F-2096-4F6F-B651-0671DA1E8147}">
   <ds:schemaRefs>
     <ds:schemaRef ds:uri="http://schemas.openxmlformats.org/officeDocument/2006/bibliography"/>
   </ds:schemaRefs>
@@ -19566,7 +18650,7 @@
 </file>
 
 <file path=customXml/itemProps2.xml><?xml version="1.0" encoding="utf-8"?>
-<ds:datastoreItem xmlns:ds="http://schemas.openxmlformats.org/officeDocument/2006/customXml" ds:itemID="{B21BA545-81FC-4746-B45C-30E03EEEFD54}">
+<ds:datastoreItem xmlns:ds="http://schemas.openxmlformats.org/officeDocument/2006/customXml" ds:itemID="{7AF54198-BF52-4F68-80A2-1205E0A39727}">
   <ds:schemaRefs>
     <ds:schemaRef ds:uri="http://schemas.openxmlformats.org/officeDocument/2006/bibliography"/>
   </ds:schemaRefs>

</xml_diff>

<commit_message>
patching additional GLOBIO changes to remove a few more SUP and SUBs
</commit_message>
<xml_diff>
--- a/source/globio.docx
+++ b/source/globio.docx
@@ -1500,14 +1500,7 @@
                 <w:rFonts w:asciiTheme="majorHAnsi" w:hAnsiTheme="majorHAnsi"/>
                 <w:b/>
               </w:rPr>
-              <w:t xml:space="preserve">Tropical Forest </w:t>
-            </w:r>
-            <w:r>
-              <w:rPr>
-                <w:rFonts w:asciiTheme="majorHAnsi" w:hAnsiTheme="majorHAnsi"/>
-                <w:b/>
-              </w:rPr>
-              <w:t>Distance to infrastructure (m)</w:t>
+              <w:t>Tropical Forest Distance to infrastructure (m)</w:t>
             </w:r>
           </w:p>
         </w:tc>
@@ -1533,14 +1526,7 @@
                 <w:rFonts w:asciiTheme="majorHAnsi" w:hAnsiTheme="majorHAnsi"/>
                 <w:b/>
               </w:rPr>
-              <w:t xml:space="preserve">Temperate Forest </w:t>
-            </w:r>
-            <w:r>
-              <w:rPr>
-                <w:rFonts w:asciiTheme="majorHAnsi" w:hAnsiTheme="majorHAnsi"/>
-                <w:b/>
-              </w:rPr>
-              <w:t>Distance to infrastructure (m)</w:t>
+              <w:t>Temperate Forest Distance to infrastructure (m)</w:t>
             </w:r>
           </w:p>
         </w:tc>
@@ -1566,14 +1552,7 @@
                 <w:rFonts w:asciiTheme="majorHAnsi" w:hAnsiTheme="majorHAnsi"/>
                 <w:b/>
               </w:rPr>
-              <w:t xml:space="preserve">Grassland &amp; Cropland </w:t>
-            </w:r>
-            <w:r>
-              <w:rPr>
-                <w:rFonts w:asciiTheme="majorHAnsi" w:hAnsiTheme="majorHAnsi"/>
-                <w:b/>
-              </w:rPr>
-              <w:t>Distance to infrastructure (m)</w:t>
+              <w:t>Grassland &amp; Cropland Distance to infrastructure (m)</w:t>
             </w:r>
           </w:p>
         </w:tc>
@@ -4156,10 +4135,18 @@
                 <w:b/>
                 <w:bCs/>
               </w:rPr>
-              <w:t>_LU</w:t>
+              <w:t>_</w:t>
             </w:r>
             <w:bookmarkStart w:id="1" w:name="_GoBack"/>
             <w:bookmarkEnd w:id="1"/>
+            <w:r>
+              <w:rPr>
+                <w:rFonts w:asciiTheme="majorHAnsi" w:eastAsiaTheme="minorEastAsia" w:hAnsiTheme="majorHAnsi"/>
+                <w:b/>
+                <w:bCs/>
+              </w:rPr>
+              <w:t>LU</w:t>
+            </w:r>
           </w:p>
         </w:tc>
         <w:tc>
@@ -5463,7 +5450,7 @@
           <w:sz w:val="20"/>
           <w:szCs w:val="20"/>
         </w:rPr>
-        <w:t xml:space="preserve">Split based on </w:t>
+        <w:t>Split based on</w:t>
       </w:r>
       <w:r>
         <w:rPr>
@@ -5471,9 +5458,8 @@
           <w:i/>
           <w:sz w:val="20"/>
           <w:szCs w:val="20"/>
-          <w:vertAlign w:val="superscript"/>
-        </w:rPr>
-        <w:t>a</w:t>
+        </w:rPr>
+        <w:t xml:space="preserve"> (a)</w:t>
       </w:r>
       <w:r>
         <w:rPr>
@@ -5490,9 +5476,8 @@
           <w:i/>
           <w:sz w:val="20"/>
           <w:szCs w:val="20"/>
-          <w:vertAlign w:val="superscript"/>
-        </w:rPr>
-        <w:t>b</w:t>
+        </w:rPr>
+        <w:t xml:space="preserve">(b) </w:t>
       </w:r>
       <w:r>
         <w:rPr>
@@ -5509,9 +5494,8 @@
           <w:i/>
           <w:sz w:val="20"/>
           <w:szCs w:val="20"/>
-          <w:vertAlign w:val="superscript"/>
-        </w:rPr>
-        <w:t>c</w:t>
+        </w:rPr>
+        <w:t xml:space="preserve">(c) </w:t>
       </w:r>
       <w:r>
         <w:rPr>
@@ -5573,9 +5557,8 @@
           <w:i/>
           <w:sz w:val="20"/>
           <w:szCs w:val="20"/>
-          <w:vertAlign w:val="subscript"/>
-        </w:rPr>
-        <w:t>LU</w:t>
+        </w:rPr>
+        <w:t>_LU</w:t>
       </w:r>
       <w:r>
         <w:rPr>
@@ -18642,7 +18625,7 @@
 </file>
 
 <file path=customXml/itemProps1.xml><?xml version="1.0" encoding="utf-8"?>
-<ds:datastoreItem xmlns:ds="http://schemas.openxmlformats.org/officeDocument/2006/customXml" ds:itemID="{2B8E0B0F-2096-4F6F-B651-0671DA1E8147}">
+<ds:datastoreItem xmlns:ds="http://schemas.openxmlformats.org/officeDocument/2006/customXml" ds:itemID="{139D3247-EB59-4224-950F-F81936819B9B}">
   <ds:schemaRefs>
     <ds:schemaRef ds:uri="http://schemas.openxmlformats.org/officeDocument/2006/bibliography"/>
   </ds:schemaRefs>
@@ -18650,7 +18633,7 @@
 </file>
 
 <file path=customXml/itemProps2.xml><?xml version="1.0" encoding="utf-8"?>
-<ds:datastoreItem xmlns:ds="http://schemas.openxmlformats.org/officeDocument/2006/customXml" ds:itemID="{7AF54198-BF52-4F68-80A2-1205E0A39727}">
+<ds:datastoreItem xmlns:ds="http://schemas.openxmlformats.org/officeDocument/2006/customXml" ds:itemID="{6B93C619-B3D3-4BFB-B542-5F49BBDA33A2}">
   <ds:schemaRefs>
     <ds:schemaRef ds:uri="http://schemas.openxmlformats.org/officeDocument/2006/bibliography"/>
   </ds:schemaRefs>

</xml_diff>

<commit_message>
edits related to adding taskgraph.
</commit_message>
<xml_diff>
--- a/source/globio.docx
+++ b/source/globio.docx
@@ -1,6 +1,6 @@
 
 <file path=word/document.xml><?xml version="1.0" encoding="utf-8"?>
-<w:document xmlns:wpc="http://schemas.microsoft.com/office/word/2010/wordprocessingCanvas" xmlns:mc="http://schemas.openxmlformats.org/markup-compatibility/2006" xmlns:o="urn:schemas-microsoft-com:office:office" xmlns:r="http://schemas.openxmlformats.org/officeDocument/2006/relationships" xmlns:m="http://schemas.openxmlformats.org/officeDocument/2006/math" xmlns:v="urn:schemas-microsoft-com:vml" xmlns:wp14="http://schemas.microsoft.com/office/word/2010/wordprocessingDrawing" xmlns:wp="http://schemas.openxmlformats.org/drawingml/2006/wordprocessingDrawing" xmlns:w10="urn:schemas-microsoft-com:office:word" xmlns:w="http://schemas.openxmlformats.org/wordprocessingml/2006/main" xmlns:w14="http://schemas.microsoft.com/office/word/2010/wordml" xmlns:w15="http://schemas.microsoft.com/office/word/2012/wordml" xmlns:wpg="http://schemas.microsoft.com/office/word/2010/wordprocessingGroup" xmlns:wpi="http://schemas.microsoft.com/office/word/2010/wordprocessingInk" xmlns:wne="http://schemas.microsoft.com/office/word/2006/wordml" xmlns:wps="http://schemas.microsoft.com/office/word/2010/wordprocessingShape" mc:Ignorable="w14 w15 wp14">
+<w:document xmlns:wpc="http://schemas.microsoft.com/office/word/2010/wordprocessingCanvas" xmlns:cx="http://schemas.microsoft.com/office/drawing/2014/chartex" xmlns:cx1="http://schemas.microsoft.com/office/drawing/2015/9/8/chartex" xmlns:cx2="http://schemas.microsoft.com/office/drawing/2015/10/21/chartex" xmlns:cx3="http://schemas.microsoft.com/office/drawing/2016/5/9/chartex" xmlns:cx4="http://schemas.microsoft.com/office/drawing/2016/5/10/chartex" xmlns:cx5="http://schemas.microsoft.com/office/drawing/2016/5/11/chartex" xmlns:cx6="http://schemas.microsoft.com/office/drawing/2016/5/12/chartex" xmlns:cx7="http://schemas.microsoft.com/office/drawing/2016/5/13/chartex" xmlns:cx8="http://schemas.microsoft.com/office/drawing/2016/5/14/chartex" xmlns:mc="http://schemas.openxmlformats.org/markup-compatibility/2006" xmlns:aink="http://schemas.microsoft.com/office/drawing/2016/ink" xmlns:am3d="http://schemas.microsoft.com/office/drawing/2017/model3d" xmlns:o="urn:schemas-microsoft-com:office:office" xmlns:r="http://schemas.openxmlformats.org/officeDocument/2006/relationships" xmlns:m="http://schemas.openxmlformats.org/officeDocument/2006/math" xmlns:v="urn:schemas-microsoft-com:vml" xmlns:wp14="http://schemas.microsoft.com/office/word/2010/wordprocessingDrawing" xmlns:wp="http://schemas.openxmlformats.org/drawingml/2006/wordprocessingDrawing" xmlns:w10="urn:schemas-microsoft-com:office:word" xmlns:w="http://schemas.openxmlformats.org/wordprocessingml/2006/main" xmlns:w14="http://schemas.microsoft.com/office/word/2010/wordml" xmlns:w15="http://schemas.microsoft.com/office/word/2012/wordml" xmlns:w16cid="http://schemas.microsoft.com/office/word/2016/wordml/cid" xmlns:w16se="http://schemas.microsoft.com/office/word/2015/wordml/symex" xmlns:wpg="http://schemas.microsoft.com/office/word/2010/wordprocessingGroup" xmlns:wpi="http://schemas.microsoft.com/office/word/2010/wordprocessingInk" xmlns:wne="http://schemas.microsoft.com/office/word/2006/wordml" xmlns:wps="http://schemas.microsoft.com/office/word/2010/wordprocessingShape" mc:Ignorable="w14 w15 w16se w16cid wp14">
   <w:body>
     <w:p>
       <w:pPr>
@@ -9,11 +9,19 @@
           <w:rFonts w:eastAsia="Times New Roman"/>
         </w:rPr>
       </w:pPr>
+      <w:proofErr w:type="spellStart"/>
       <w:r>
         <w:rPr>
           <w:rFonts w:eastAsia="Times New Roman"/>
         </w:rPr>
-        <w:t>InVEST GLOBIO Model</w:t>
+        <w:t>InVEST</w:t>
+      </w:r>
+      <w:proofErr w:type="spellEnd"/>
+      <w:r>
+        <w:rPr>
+          <w:rFonts w:eastAsia="Times New Roman"/>
+        </w:rPr>
+        <w:t xml:space="preserve"> GLOBIO Model</w:t>
       </w:r>
     </w:p>
     <w:p>
@@ -127,7 +135,35 @@
         <w:rPr>
           <w:rFonts w:asciiTheme="majorHAnsi" w:hAnsiTheme="majorHAnsi"/>
         </w:rPr>
-        <w:t xml:space="preserve"> developed by the United Nations Environmental Programme (UNEP, Alkemade et a</w:t>
+        <w:t xml:space="preserve"> developed by the United Nations Environmental </w:t>
+      </w:r>
+      <w:proofErr w:type="spellStart"/>
+      <w:r>
+        <w:rPr>
+          <w:rFonts w:asciiTheme="majorHAnsi" w:hAnsiTheme="majorHAnsi"/>
+        </w:rPr>
+        <w:t>Programme</w:t>
+      </w:r>
+      <w:proofErr w:type="spellEnd"/>
+      <w:r>
+        <w:rPr>
+          <w:rFonts w:asciiTheme="majorHAnsi" w:hAnsiTheme="majorHAnsi"/>
+        </w:rPr>
+        <w:t xml:space="preserve"> (UNEP, </w:t>
+      </w:r>
+      <w:proofErr w:type="spellStart"/>
+      <w:r>
+        <w:rPr>
+          <w:rFonts w:asciiTheme="majorHAnsi" w:hAnsiTheme="majorHAnsi"/>
+        </w:rPr>
+        <w:t>Alkemade</w:t>
+      </w:r>
+      <w:proofErr w:type="spellEnd"/>
+      <w:r>
+        <w:rPr>
+          <w:rFonts w:asciiTheme="majorHAnsi" w:hAnsiTheme="majorHAnsi"/>
+        </w:rPr>
+        <w:t xml:space="preserve"> et a</w:t>
       </w:r>
       <w:r>
         <w:rPr>
@@ -181,7 +217,21 @@
         <w:rPr>
           <w:rFonts w:asciiTheme="majorHAnsi" w:hAnsiTheme="majorHAnsi"/>
         </w:rPr>
-        <w:t>n about population viability (Balmford et al 2012). Second, it relates more than habitat area to changes in biodiversity by including information about the impact of fragmentation and threats from infrastructure (and climate change and nitrogen deposition if the full version of GLOBIO were implemented).</w:t>
+        <w:t>n about population viability (</w:t>
+      </w:r>
+      <w:proofErr w:type="spellStart"/>
+      <w:r>
+        <w:rPr>
+          <w:rFonts w:asciiTheme="majorHAnsi" w:hAnsiTheme="majorHAnsi"/>
+        </w:rPr>
+        <w:t>Balmford</w:t>
+      </w:r>
+      <w:proofErr w:type="spellEnd"/>
+      <w:r>
+        <w:rPr>
+          <w:rFonts w:asciiTheme="majorHAnsi" w:hAnsiTheme="majorHAnsi"/>
+        </w:rPr>
+        <w:t xml:space="preserve"> et al 2012). Second, it relates more than habitat area to changes in biodiversity by including information about the impact of fragmentation and threats from infrastructure (and climate change and nitrogen deposition if the full version of GLOBIO were implemented).</w:t>
       </w:r>
     </w:p>
     <w:p>
@@ -556,7 +606,21 @@
         <w:rPr>
           <w:rFonts w:asciiTheme="majorHAnsi" w:hAnsiTheme="majorHAnsi"/>
         </w:rPr>
-        <w:t>), as in the following equation to calculate MSA per pixel (i):</w:t>
+        <w:t>), as in the following equation to calculate MSA per pixel (</w:t>
+      </w:r>
+      <w:proofErr w:type="spellStart"/>
+      <w:r>
+        <w:rPr>
+          <w:rFonts w:asciiTheme="majorHAnsi" w:hAnsiTheme="majorHAnsi"/>
+        </w:rPr>
+        <w:t>i</w:t>
+      </w:r>
+      <w:proofErr w:type="spellEnd"/>
+      <w:r>
+        <w:rPr>
+          <w:rFonts w:asciiTheme="majorHAnsi" w:hAnsiTheme="majorHAnsi"/>
+        </w:rPr>
+        <w:t>):</w:t>
       </w:r>
     </w:p>
     <w:p>
@@ -1214,12 +1278,26 @@
         <w:rPr>
           <w:rFonts w:asciiTheme="majorHAnsi" w:eastAsiaTheme="minorEastAsia" w:hAnsiTheme="majorHAnsi"/>
         </w:rPr>
-        <w:t xml:space="preserve">from Alkemade et al. (2009) </w:t>
-      </w:r>
+        <w:t xml:space="preserve">from </w:t>
+      </w:r>
+      <w:proofErr w:type="spellStart"/>
       <w:r>
         <w:rPr>
           <w:rFonts w:asciiTheme="majorHAnsi" w:eastAsiaTheme="minorEastAsia" w:hAnsiTheme="majorHAnsi"/>
         </w:rPr>
+        <w:t>Alkemade</w:t>
+      </w:r>
+      <w:proofErr w:type="spellEnd"/>
+      <w:r>
+        <w:rPr>
+          <w:rFonts w:asciiTheme="majorHAnsi" w:eastAsiaTheme="minorEastAsia" w:hAnsiTheme="majorHAnsi"/>
+        </w:rPr>
+        <w:t xml:space="preserve"> et al. (2009) </w:t>
+      </w:r>
+      <w:r>
+        <w:rPr>
+          <w:rFonts w:asciiTheme="majorHAnsi" w:eastAsiaTheme="minorEastAsia" w:hAnsiTheme="majorHAnsi"/>
+        </w:rPr>
         <w:t>for</w:t>
       </w:r>
       <w:r>
@@ -1274,7 +1352,21 @@
         <w:rPr>
           <w:rFonts w:asciiTheme="majorHAnsi" w:hAnsiTheme="majorHAnsi"/>
         </w:rPr>
-        <w:t>y by distance, not by the nature of the intervening vegetation. An area of cropland that is 5 km from a road will have its MSA reduced by a factor of 0.9 regardless of whether the area between the cropland and the road is tropical forest or more croplan</w:t>
+        <w:t xml:space="preserve">y by distance, not by the nature of the intervening vegetation. An area of cropland that is 5 km from a road will have its MSA reduced by a factor of 0.9 regardless of whether the area between the cropland and the road </w:t>
+      </w:r>
+      <w:proofErr w:type="gramStart"/>
+      <w:r>
+        <w:rPr>
+          <w:rFonts w:asciiTheme="majorHAnsi" w:hAnsiTheme="majorHAnsi"/>
+        </w:rPr>
+        <w:t>is tropical forest</w:t>
+      </w:r>
+      <w:proofErr w:type="gramEnd"/>
+      <w:r>
+        <w:rPr>
+          <w:rFonts w:asciiTheme="majorHAnsi" w:hAnsiTheme="majorHAnsi"/>
+        </w:rPr>
+        <w:t xml:space="preserve"> or more croplan</w:t>
       </w:r>
       <w:r>
         <w:rPr>
@@ -1430,11 +1522,19 @@
         </w:rPr>
         <w:t xml:space="preserve">, source: </w:t>
       </w:r>
+      <w:proofErr w:type="spellStart"/>
       <w:r>
         <w:rPr>
           <w:rFonts w:asciiTheme="majorHAnsi" w:eastAsiaTheme="minorEastAsia" w:hAnsiTheme="majorHAnsi"/>
         </w:rPr>
-        <w:t>Alkemade et al. (2009)</w:t>
+        <w:t>Alkemade</w:t>
+      </w:r>
+      <w:proofErr w:type="spellEnd"/>
+      <w:r>
+        <w:rPr>
+          <w:rFonts w:asciiTheme="majorHAnsi" w:eastAsiaTheme="minorEastAsia" w:hAnsiTheme="majorHAnsi"/>
+        </w:rPr>
+        <w:t xml:space="preserve"> et al. (2009)</w:t>
       </w:r>
     </w:p>
     <w:tbl>
@@ -2154,15 +2254,24 @@
           <w:rFonts w:asciiTheme="majorHAnsi" w:hAnsiTheme="majorHAnsi"/>
           <w:color w:val="222222"/>
         </w:rPr>
-        <w:t>The FFQI is similar to methods used in the forestry literature</w:t>
-      </w:r>
+        <w:t xml:space="preserve">The FFQI is similar to methods used in the forestry </w:t>
+      </w:r>
+      <w:proofErr w:type="gramStart"/>
       <w:r>
         <w:rPr>
           <w:rFonts w:asciiTheme="majorHAnsi" w:hAnsiTheme="majorHAnsi"/>
           <w:color w:val="222222"/>
         </w:rPr>
+        <w:t>literature</w:t>
+      </w:r>
+      <w:r>
+        <w:rPr>
+          <w:rFonts w:asciiTheme="majorHAnsi" w:hAnsiTheme="majorHAnsi"/>
+          <w:color w:val="222222"/>
+        </w:rPr>
         <w:t>, and</w:t>
       </w:r>
+      <w:proofErr w:type="gramEnd"/>
       <w:r>
         <w:rPr>
           <w:rFonts w:asciiTheme="majorHAnsi" w:hAnsiTheme="majorHAnsi"/>
@@ -2241,8 +2350,16 @@
         <w:rPr>
           <w:rFonts w:asciiTheme="majorHAnsi" w:hAnsiTheme="majorHAnsi"/>
         </w:rPr>
-        <w:t>according to Alkemade</w:t>
-      </w:r>
+        <w:t xml:space="preserve">according to </w:t>
+      </w:r>
+      <w:proofErr w:type="spellStart"/>
+      <w:r>
+        <w:rPr>
+          <w:rFonts w:asciiTheme="majorHAnsi" w:hAnsiTheme="majorHAnsi"/>
+        </w:rPr>
+        <w:t>Alkemade</w:t>
+      </w:r>
+      <w:proofErr w:type="spellEnd"/>
       <w:r>
         <w:rPr>
           <w:rFonts w:asciiTheme="majorHAnsi" w:hAnsiTheme="majorHAnsi"/>
@@ -2394,11 +2511,19 @@
         </w:rPr>
         <w:t xml:space="preserve">, source: </w:t>
       </w:r>
+      <w:proofErr w:type="spellStart"/>
       <w:r>
         <w:rPr>
           <w:rFonts w:asciiTheme="majorHAnsi" w:eastAsiaTheme="minorEastAsia" w:hAnsiTheme="majorHAnsi"/>
         </w:rPr>
-        <w:t>Alkemade et al. (2009)</w:t>
+        <w:t>Alkemade</w:t>
+      </w:r>
+      <w:proofErr w:type="spellEnd"/>
+      <w:r>
+        <w:rPr>
+          <w:rFonts w:asciiTheme="majorHAnsi" w:eastAsiaTheme="minorEastAsia" w:hAnsiTheme="majorHAnsi"/>
+        </w:rPr>
+        <w:t xml:space="preserve"> et al. (2009)</w:t>
       </w:r>
     </w:p>
     <w:tbl>
@@ -3457,11 +3582,19 @@
         </w:rPr>
         <w:t xml:space="preserve"> (documented in </w:t>
       </w:r>
-      <w:r>
-        <w:rPr>
-          <w:rFonts w:asciiTheme="majorHAnsi" w:hAnsiTheme="majorHAnsi"/>
-        </w:rPr>
-        <w:t>Alkemade et al.</w:t>
+      <w:proofErr w:type="spellStart"/>
+      <w:r>
+        <w:rPr>
+          <w:rFonts w:asciiTheme="majorHAnsi" w:hAnsiTheme="majorHAnsi"/>
+        </w:rPr>
+        <w:t>Alkemade</w:t>
+      </w:r>
+      <w:proofErr w:type="spellEnd"/>
+      <w:r>
+        <w:rPr>
+          <w:rFonts w:asciiTheme="majorHAnsi" w:hAnsiTheme="majorHAnsi"/>
+        </w:rPr>
+        <w:t xml:space="preserve"> et al.</w:t>
       </w:r>
       <w:r>
         <w:rPr>
@@ -3551,11 +3684,19 @@
         </w:rPr>
         <w:t xml:space="preserve">potential vegetation map generated by </w:t>
       </w:r>
-      <w:r>
-        <w:rPr>
-          <w:rFonts w:asciiTheme="majorHAnsi" w:hAnsiTheme="majorHAnsi"/>
-        </w:rPr>
-        <w:t xml:space="preserve">Ramankutty and </w:t>
+      <w:proofErr w:type="spellStart"/>
+      <w:r>
+        <w:rPr>
+          <w:rFonts w:asciiTheme="majorHAnsi" w:hAnsiTheme="majorHAnsi"/>
+        </w:rPr>
+        <w:t>Ramankutty</w:t>
+      </w:r>
+      <w:proofErr w:type="spellEnd"/>
+      <w:r>
+        <w:rPr>
+          <w:rFonts w:asciiTheme="majorHAnsi" w:hAnsiTheme="majorHAnsi"/>
+        </w:rPr>
+        <w:t xml:space="preserve"> and </w:t>
       </w:r>
       <w:r>
         <w:rPr>
@@ -3609,7 +3750,21 @@
         <w:rPr>
           <w:rFonts w:asciiTheme="majorHAnsi" w:hAnsiTheme="majorHAnsi"/>
         </w:rPr>
-        <w:t xml:space="preserve">MODIS land-cover data. If a particular pixel is designated forest according to the potential vegetation map, but is listed as grassland in MODIS, </w:t>
+        <w:t xml:space="preserve">MODIS land-cover data. If a </w:t>
+      </w:r>
+      <w:proofErr w:type="gramStart"/>
+      <w:r>
+        <w:rPr>
+          <w:rFonts w:asciiTheme="majorHAnsi" w:hAnsiTheme="majorHAnsi"/>
+        </w:rPr>
+        <w:t>particular pixel</w:t>
+      </w:r>
+      <w:proofErr w:type="gramEnd"/>
+      <w:r>
+        <w:rPr>
+          <w:rFonts w:asciiTheme="majorHAnsi" w:hAnsiTheme="majorHAnsi"/>
+        </w:rPr>
+        <w:t xml:space="preserve"> is designated forest according to the potential vegetation map, but is listed as grassland in MODIS, </w:t>
       </w:r>
       <w:r>
         <w:rPr>
@@ -3681,7 +3836,21 @@
         <w:rPr>
           <w:rFonts w:asciiTheme="majorHAnsi" w:hAnsiTheme="majorHAnsi"/>
         </w:rPr>
-        <w:t xml:space="preserve"> developed by Ramankutty et al. (2008)</w:t>
+        <w:t xml:space="preserve"> developed by </w:t>
+      </w:r>
+      <w:proofErr w:type="spellStart"/>
+      <w:r>
+        <w:rPr>
+          <w:rFonts w:asciiTheme="majorHAnsi" w:hAnsiTheme="majorHAnsi"/>
+        </w:rPr>
+        <w:t>Ramankutty</w:t>
+      </w:r>
+      <w:proofErr w:type="spellEnd"/>
+      <w:r>
+        <w:rPr>
+          <w:rFonts w:asciiTheme="majorHAnsi" w:hAnsiTheme="majorHAnsi"/>
+        </w:rPr>
+        <w:t xml:space="preserve"> et al. (2008)</w:t>
       </w:r>
       <w:r>
         <w:rPr>
@@ -3877,19 +4046,47 @@
           <w:rFonts w:asciiTheme="majorHAnsi" w:hAnsiTheme="majorHAnsi"/>
         </w:rPr>
         <w:lastRenderedPageBreak/>
-        <w:t>can be found in the regional datasets cited by Alkemade et al. (2009)</w:t>
-      </w:r>
-      <w:r>
-        <w:rPr>
-          <w:rFonts w:asciiTheme="majorHAnsi" w:hAnsiTheme="majorHAnsi"/>
-        </w:rPr>
-        <w:t xml:space="preserve"> or available through FAO</w:t>
-      </w:r>
-      <w:r>
-        <w:rPr>
-          <w:rFonts w:asciiTheme="majorHAnsi" w:hAnsiTheme="majorHAnsi"/>
-        </w:rPr>
-        <w:t>, or can be derived</w:t>
+        <w:t xml:space="preserve">can be found in the regional datasets cited by </w:t>
+      </w:r>
+      <w:proofErr w:type="spellStart"/>
+      <w:r>
+        <w:rPr>
+          <w:rFonts w:asciiTheme="majorHAnsi" w:hAnsiTheme="majorHAnsi"/>
+        </w:rPr>
+        <w:t>Alkemade</w:t>
+      </w:r>
+      <w:proofErr w:type="spellEnd"/>
+      <w:r>
+        <w:rPr>
+          <w:rFonts w:asciiTheme="majorHAnsi" w:hAnsiTheme="majorHAnsi"/>
+        </w:rPr>
+        <w:t xml:space="preserve"> et al. (2009)</w:t>
+      </w:r>
+      <w:r>
+        <w:rPr>
+          <w:rFonts w:asciiTheme="majorHAnsi" w:hAnsiTheme="majorHAnsi"/>
+        </w:rPr>
+        <w:t xml:space="preserve"> or available through </w:t>
+      </w:r>
+      <w:proofErr w:type="gramStart"/>
+      <w:r>
+        <w:rPr>
+          <w:rFonts w:asciiTheme="majorHAnsi" w:hAnsiTheme="majorHAnsi"/>
+        </w:rPr>
+        <w:t>FAO</w:t>
+      </w:r>
+      <w:r>
+        <w:rPr>
+          <w:rFonts w:asciiTheme="majorHAnsi" w:hAnsiTheme="majorHAnsi"/>
+        </w:rPr>
+        <w:t>, or</w:t>
+      </w:r>
+      <w:proofErr w:type="gramEnd"/>
+      <w:r>
+        <w:rPr>
+          <w:rFonts w:asciiTheme="majorHAnsi" w:hAnsiTheme="majorHAnsi"/>
+        </w:rPr>
+        <w:t xml:space="preserve"> can be derived</w:t>
       </w:r>
       <w:r>
         <w:rPr>
@@ -3919,7 +4116,21 @@
         <w:rPr>
           <w:rFonts w:asciiTheme="majorHAnsi" w:hAnsiTheme="majorHAnsi"/>
         </w:rPr>
-        <w:t>. This methodology compares agricultural production in similar climates (based on precipitation and growing degree days) and rates crop yield in different regions according to the maximum yields attained for its particular climate. The difference between actual and maximum attainable yield is defined as the “yield gap.”</w:t>
+        <w:t xml:space="preserve">. This methodology compares agricultural production in similar climates (based on precipitation and growing degree days) and rates crop yield in different regions according to the maximum yields attained for its </w:t>
+      </w:r>
+      <w:proofErr w:type="gramStart"/>
+      <w:r>
+        <w:rPr>
+          <w:rFonts w:asciiTheme="majorHAnsi" w:hAnsiTheme="majorHAnsi"/>
+        </w:rPr>
+        <w:t>particular climate</w:t>
+      </w:r>
+      <w:proofErr w:type="gramEnd"/>
+      <w:r>
+        <w:rPr>
+          <w:rFonts w:asciiTheme="majorHAnsi" w:hAnsiTheme="majorHAnsi"/>
+        </w:rPr>
+        <w:t>. The difference between actual and maximum attainable yield is defined as the “yield gap.”</w:t>
       </w:r>
       <w:r>
         <w:rPr>
@@ -4137,8 +4348,6 @@
               </w:rPr>
               <w:t>_</w:t>
             </w:r>
-            <w:bookmarkStart w:id="1" w:name="_GoBack"/>
-            <w:bookmarkEnd w:id="1"/>
             <w:r>
               <w:rPr>
                 <w:rFonts w:asciiTheme="majorHAnsi" w:eastAsiaTheme="minorEastAsia" w:hAnsiTheme="majorHAnsi"/>
@@ -4498,7 +4707,14 @@
               <w:rPr>
                 <w:rFonts w:asciiTheme="majorHAnsi" w:eastAsiaTheme="minorEastAsia" w:hAnsiTheme="majorHAnsi"/>
               </w:rPr>
-              <w:t>1 - Primary vegetation</w:t>
+              <w:t xml:space="preserve">1 - Primary </w:t>
+            </w:r>
+            <w:proofErr w:type="spellStart"/>
+            <w:r>
+              <w:rPr>
+                <w:rFonts w:asciiTheme="majorHAnsi" w:eastAsiaTheme="minorEastAsia" w:hAnsiTheme="majorHAnsi"/>
+              </w:rPr>
+              <w:t>vegetation</w:t>
             </w:r>
             <w:r>
               <w:rPr>
@@ -4507,6 +4723,7 @@
               </w:rPr>
               <w:t>a</w:t>
             </w:r>
+            <w:proofErr w:type="spellEnd"/>
           </w:p>
           <w:p>
             <w:pPr>
@@ -4520,7 +4737,14 @@
               <w:rPr>
                 <w:rFonts w:asciiTheme="majorHAnsi" w:eastAsiaTheme="minorEastAsia" w:hAnsiTheme="majorHAnsi"/>
               </w:rPr>
-              <w:t>3 - Secondary forest</w:t>
+              <w:t xml:space="preserve">3 - Secondary </w:t>
+            </w:r>
+            <w:proofErr w:type="spellStart"/>
+            <w:r>
+              <w:rPr>
+                <w:rFonts w:asciiTheme="majorHAnsi" w:eastAsiaTheme="minorEastAsia" w:hAnsiTheme="majorHAnsi"/>
+              </w:rPr>
+              <w:t>forest</w:t>
             </w:r>
             <w:r>
               <w:rPr>
@@ -4529,6 +4753,7 @@
               </w:rPr>
               <w:t>a</w:t>
             </w:r>
+            <w:proofErr w:type="spellEnd"/>
           </w:p>
           <w:p>
             <w:pPr>
@@ -4698,14 +4923,22 @@
               <w:rPr>
                 <w:rFonts w:asciiTheme="majorHAnsi" w:eastAsiaTheme="minorEastAsia" w:hAnsiTheme="majorHAnsi"/>
               </w:rPr>
-              <w:t>Closed shrublands/c</w:t>
-            </w:r>
+              <w:t>Closed shrublands/</w:t>
+            </w:r>
+            <w:proofErr w:type="spellStart"/>
             <w:r>
               <w:rPr>
                 <w:rFonts w:asciiTheme="majorHAnsi" w:eastAsiaTheme="minorEastAsia" w:hAnsiTheme="majorHAnsi"/>
               </w:rPr>
+              <w:t>c</w:t>
+            </w:r>
+            <w:r>
+              <w:rPr>
+                <w:rFonts w:asciiTheme="majorHAnsi" w:eastAsiaTheme="minorEastAsia" w:hAnsiTheme="majorHAnsi"/>
+              </w:rPr>
               <w:t>errado</w:t>
             </w:r>
+            <w:proofErr w:type="spellEnd"/>
           </w:p>
           <w:p>
             <w:pPr>
@@ -4819,7 +5052,14 @@
               <w:rPr>
                 <w:rFonts w:asciiTheme="majorHAnsi" w:eastAsiaTheme="minorEastAsia" w:hAnsiTheme="majorHAnsi"/>
               </w:rPr>
-              <w:t>1 - Primary vegetation</w:t>
+              <w:t xml:space="preserve">1 - Primary </w:t>
+            </w:r>
+            <w:proofErr w:type="spellStart"/>
+            <w:r>
+              <w:rPr>
+                <w:rFonts w:asciiTheme="majorHAnsi" w:eastAsiaTheme="minorEastAsia" w:hAnsiTheme="majorHAnsi"/>
+              </w:rPr>
+              <w:t>vegetation</w:t>
             </w:r>
             <w:r>
               <w:rPr>
@@ -4828,6 +5068,7 @@
               </w:rPr>
               <w:t>b</w:t>
             </w:r>
+            <w:proofErr w:type="spellEnd"/>
           </w:p>
           <w:p>
             <w:pPr>
@@ -4841,7 +5082,14 @@
               <w:rPr>
                 <w:rFonts w:asciiTheme="majorHAnsi" w:eastAsiaTheme="minorEastAsia" w:hAnsiTheme="majorHAnsi"/>
               </w:rPr>
-              <w:t>5 - Livestock grazing</w:t>
+              <w:t xml:space="preserve">5 - Livestock </w:t>
+            </w:r>
+            <w:proofErr w:type="spellStart"/>
+            <w:r>
+              <w:rPr>
+                <w:rFonts w:asciiTheme="majorHAnsi" w:eastAsiaTheme="minorEastAsia" w:hAnsiTheme="majorHAnsi"/>
+              </w:rPr>
+              <w:t>grazing</w:t>
             </w:r>
             <w:r>
               <w:rPr>
@@ -4850,6 +5098,7 @@
               </w:rPr>
               <w:t>c</w:t>
             </w:r>
+            <w:proofErr w:type="spellEnd"/>
           </w:p>
           <w:p>
             <w:pPr>
@@ -4863,7 +5112,14 @@
               <w:rPr>
                 <w:rFonts w:asciiTheme="majorHAnsi" w:eastAsiaTheme="minorEastAsia" w:hAnsiTheme="majorHAnsi"/>
               </w:rPr>
-              <w:t>6 - Man-made pastures</w:t>
+              <w:t xml:space="preserve">6 - Man-made </w:t>
+            </w:r>
+            <w:proofErr w:type="spellStart"/>
+            <w:r>
+              <w:rPr>
+                <w:rFonts w:asciiTheme="majorHAnsi" w:eastAsiaTheme="minorEastAsia" w:hAnsiTheme="majorHAnsi"/>
+              </w:rPr>
+              <w:t>pastures</w:t>
             </w:r>
             <w:r>
               <w:rPr>
@@ -4872,6 +5128,7 @@
               </w:rPr>
               <w:t>b</w:t>
             </w:r>
+            <w:proofErr w:type="spellEnd"/>
           </w:p>
         </w:tc>
         <w:tc>
@@ -5504,8 +5761,9 @@
           <w:sz w:val="20"/>
           <w:szCs w:val="20"/>
         </w:rPr>
-        <w:t>proportional pasture area (Ramunkutty et al. 2009). Missing from this classification structure is GLOBIO classes “Lightly used natural forest” (GLOBIO class 2)</w:t>
-      </w:r>
+        <w:t>proportional pasture area (</w:t>
+      </w:r>
+      <w:proofErr w:type="spellStart"/>
       <w:r>
         <w:rPr>
           <w:rFonts w:asciiTheme="majorHAnsi" w:eastAsiaTheme="minorEastAsia" w:hAnsiTheme="majorHAnsi"/>
@@ -5513,8 +5771,9 @@
           <w:sz w:val="20"/>
           <w:szCs w:val="20"/>
         </w:rPr>
-        <w:t>, “Plantation forest” (GLOBIO class 4),</w:t>
-      </w:r>
+        <w:t>Ramunkutty</w:t>
+      </w:r>
+      <w:proofErr w:type="spellEnd"/>
       <w:r>
         <w:rPr>
           <w:rFonts w:asciiTheme="majorHAnsi" w:eastAsiaTheme="minorEastAsia" w:hAnsiTheme="majorHAnsi"/>
@@ -5522,7 +5781,7 @@
           <w:sz w:val="20"/>
           <w:szCs w:val="20"/>
         </w:rPr>
-        <w:t xml:space="preserve"> and “agroforestry” (GLOBIO class 7)</w:t>
+        <w:t xml:space="preserve"> et al. 2009). Missing from this classification structure is GLOBIO classes “Lightly used natural forest” (GLOBIO class 2)</w:t>
       </w:r>
       <w:r>
         <w:rPr>
@@ -5531,7 +5790,7 @@
           <w:sz w:val="20"/>
           <w:szCs w:val="20"/>
         </w:rPr>
-        <w:t>, “Low-input agriculture” (GLOBIO class 8), and “Intensive agriculture” (GLOBIO class 9)</w:t>
+        <w:t>, “Plantation forest” (GLOBIO class 4),</w:t>
       </w:r>
       <w:r>
         <w:rPr>
@@ -5540,7 +5799,7 @@
           <w:sz w:val="20"/>
           <w:szCs w:val="20"/>
         </w:rPr>
-        <w:t>.</w:t>
+        <w:t xml:space="preserve"> and “agroforestry” (GLOBIO class 7)</w:t>
       </w:r>
       <w:r>
         <w:rPr>
@@ -5549,7 +5808,7 @@
           <w:sz w:val="20"/>
           <w:szCs w:val="20"/>
         </w:rPr>
-        <w:t xml:space="preserve"> The agriculture classes are split in an aspatial calculation of MSA</w:t>
+        <w:t>, “Low-input agriculture” (GLOBIO class 8), and “Intensive agriculture” (GLOBIO class 9)</w:t>
       </w:r>
       <w:r>
         <w:rPr>
@@ -5558,7 +5817,7 @@
           <w:sz w:val="20"/>
           <w:szCs w:val="20"/>
         </w:rPr>
-        <w:t>_LU</w:t>
+        <w:t>.</w:t>
       </w:r>
       <w:r>
         <w:rPr>
@@ -5567,6 +5826,44 @@
           <w:sz w:val="20"/>
           <w:szCs w:val="20"/>
         </w:rPr>
+        <w:t xml:space="preserve"> The agriculture classes are split in an </w:t>
+      </w:r>
+      <w:proofErr w:type="spellStart"/>
+      <w:r>
+        <w:rPr>
+          <w:rFonts w:asciiTheme="majorHAnsi" w:eastAsiaTheme="minorEastAsia" w:hAnsiTheme="majorHAnsi"/>
+          <w:i/>
+          <w:sz w:val="20"/>
+          <w:szCs w:val="20"/>
+        </w:rPr>
+        <w:t>aspatial</w:t>
+      </w:r>
+      <w:proofErr w:type="spellEnd"/>
+      <w:r>
+        <w:rPr>
+          <w:rFonts w:asciiTheme="majorHAnsi" w:eastAsiaTheme="minorEastAsia" w:hAnsiTheme="majorHAnsi"/>
+          <w:i/>
+          <w:sz w:val="20"/>
+          <w:szCs w:val="20"/>
+        </w:rPr>
+        <w:t xml:space="preserve"> calculation of MSA</w:t>
+      </w:r>
+      <w:r>
+        <w:rPr>
+          <w:rFonts w:asciiTheme="majorHAnsi" w:eastAsiaTheme="minorEastAsia" w:hAnsiTheme="majorHAnsi"/>
+          <w:i/>
+          <w:sz w:val="20"/>
+          <w:szCs w:val="20"/>
+        </w:rPr>
+        <w:t>_LU</w:t>
+      </w:r>
+      <w:r>
+        <w:rPr>
+          <w:rFonts w:asciiTheme="majorHAnsi" w:eastAsiaTheme="minorEastAsia" w:hAnsiTheme="majorHAnsi"/>
+          <w:i/>
+          <w:sz w:val="20"/>
+          <w:szCs w:val="20"/>
+        </w:rPr>
         <w:t xml:space="preserve"> according to the “Fraction of intensification” value set by the user.</w:t>
       </w:r>
     </w:p>
@@ -5814,7 +6111,21 @@
         <w:rPr>
           <w:rFonts w:asciiTheme="majorHAnsi" w:hAnsiTheme="majorHAnsi"/>
         </w:rPr>
-        <w:t xml:space="preserve"> (Phalan et al. 2011 Food Policy). To achieve this level of specificity,</w:t>
+        <w:t xml:space="preserve"> (</w:t>
+      </w:r>
+      <w:proofErr w:type="spellStart"/>
+      <w:r>
+        <w:rPr>
+          <w:rFonts w:asciiTheme="majorHAnsi" w:hAnsiTheme="majorHAnsi"/>
+        </w:rPr>
+        <w:t>Phalan</w:t>
+      </w:r>
+      <w:proofErr w:type="spellEnd"/>
+      <w:r>
+        <w:rPr>
+          <w:rFonts w:asciiTheme="majorHAnsi" w:hAnsiTheme="majorHAnsi"/>
+        </w:rPr>
+        <w:t xml:space="preserve"> et al. 2011 Food Policy). To achieve this level of specificity,</w:t>
       </w:r>
       <w:r>
         <w:rPr>
@@ -5960,7 +6271,21 @@
         <w:rPr>
           <w:rFonts w:asciiTheme="majorHAnsi" w:hAnsiTheme="majorHAnsi"/>
         </w:rPr>
-        <w:t>stimates of the impact of infrastructure are based on a meta-analysis of ~75 studies, predominately of bird and mammal populations in Europe and North America, with some information on insects and plants (Alkemade et al. 2009; Benítez-López et al 2010). Whether the impacts of infrastructure are similar for other taxonomic groups or geographic areas is unknown.</w:t>
+        <w:t>stimates of the impact of infrastructure are based on a meta-analysis of ~75 studies, predominately of bird and mammal populations in Europe and North America, with some information on insects and plants (</w:t>
+      </w:r>
+      <w:proofErr w:type="spellStart"/>
+      <w:r>
+        <w:rPr>
+          <w:rFonts w:asciiTheme="majorHAnsi" w:hAnsiTheme="majorHAnsi"/>
+        </w:rPr>
+        <w:t>Alkemade</w:t>
+      </w:r>
+      <w:proofErr w:type="spellEnd"/>
+      <w:r>
+        <w:rPr>
+          <w:rFonts w:asciiTheme="majorHAnsi" w:hAnsiTheme="majorHAnsi"/>
+        </w:rPr>
+        <w:t xml:space="preserve"> et al. 2009; Benítez-López et al 2010). Whether the impacts of infrastructure are similar for other taxonomic groups or geographic areas is unknown.</w:t>
       </w:r>
       <w:r>
         <w:rPr>
@@ -5988,7 +6313,35 @@
         <w:rPr>
           <w:rFonts w:asciiTheme="majorHAnsi" w:hAnsiTheme="majorHAnsi"/>
         </w:rPr>
-        <w:t xml:space="preserve">Estimates of the impacts of land use are based on a slightly greater number of studies, with 89 identified in the initial publication of GLOBIO (Alkemade et al. 2009) and 195 identified in a final published meta-analysis (de Baan et al. 2013). The parameter estimate for all artificial surfaces/built-up areas was based on expert opinion, representing densely populated cities, and without quantification of uncertainty (Alkemade et al. 2009). Datasets come largely from tropical regions, with fewer from temperate regions and none from boreal zones (de Baan et al. 2013). Data </w:t>
+        <w:t>Estimates of the impacts of land use are based on a slightly greater number of studies, with 89 identified in the initial publication of GLOBIO (</w:t>
+      </w:r>
+      <w:proofErr w:type="spellStart"/>
+      <w:r>
+        <w:rPr>
+          <w:rFonts w:asciiTheme="majorHAnsi" w:hAnsiTheme="majorHAnsi"/>
+        </w:rPr>
+        <w:t>Alkemade</w:t>
+      </w:r>
+      <w:proofErr w:type="spellEnd"/>
+      <w:r>
+        <w:rPr>
+          <w:rFonts w:asciiTheme="majorHAnsi" w:hAnsiTheme="majorHAnsi"/>
+        </w:rPr>
+        <w:t xml:space="preserve"> et al. 2009) and 195 identified in a final published meta-analysis (de Baan et al. 2013). The parameter estimate for all artificial surfaces/built-up areas was based on expert opinion, representing densely populated cities, and without quantification of uncertainty (</w:t>
+      </w:r>
+      <w:proofErr w:type="spellStart"/>
+      <w:r>
+        <w:rPr>
+          <w:rFonts w:asciiTheme="majorHAnsi" w:hAnsiTheme="majorHAnsi"/>
+        </w:rPr>
+        <w:t>Alkemade</w:t>
+      </w:r>
+      <w:proofErr w:type="spellEnd"/>
+      <w:r>
+        <w:rPr>
+          <w:rFonts w:asciiTheme="majorHAnsi" w:hAnsiTheme="majorHAnsi"/>
+        </w:rPr>
+        <w:t xml:space="preserve"> et al. 2009). Datasets come largely from tropical regions, with fewer from temperate regions and none from boreal zones (de Baan et al. 2013). Data </w:t>
       </w:r>
       <w:r>
         <w:rPr>
@@ -6087,7 +6440,21 @@
         <w:rPr>
           <w:rFonts w:asciiTheme="majorHAnsi" w:hAnsiTheme="majorHAnsi"/>
         </w:rPr>
-        <w:t>The impacts of fragmentation on mean species abundance (MSA) are based on six datasets from 3 publications. The proportion of species with a viable population was used as a proxy for MSA (Alkemade et al. 2009), and it is unclear how</w:t>
+        <w:t>The impacts of fragmentation on mean species abundance (MSA) are based on six datasets from 3 publications. The proportion of species with a viable population was used as a proxy for MSA (</w:t>
+      </w:r>
+      <w:proofErr w:type="spellStart"/>
+      <w:r>
+        <w:rPr>
+          <w:rFonts w:asciiTheme="majorHAnsi" w:hAnsiTheme="majorHAnsi"/>
+        </w:rPr>
+        <w:t>Alkemade</w:t>
+      </w:r>
+      <w:proofErr w:type="spellEnd"/>
+      <w:r>
+        <w:rPr>
+          <w:rFonts w:asciiTheme="majorHAnsi" w:hAnsiTheme="majorHAnsi"/>
+        </w:rPr>
+        <w:t xml:space="preserve"> et al. 2009), and it is unclear how</w:t>
       </w:r>
       <w:r>
         <w:rPr>
@@ -6099,7 +6466,21 @@
         <w:rPr>
           <w:rFonts w:asciiTheme="majorHAnsi" w:hAnsiTheme="majorHAnsi"/>
         </w:rPr>
-        <w:t xml:space="preserve"> additional uncertainty in the parameters that adds. Taxonomic and geographic biases are again a limitation. Two studies focus exclusively on mammals, including ~30 mammal species in Florida (Allen et al. 2001) and 10 species of carnivores from around the world (Woodroffe &amp; Ginsberg 1998). The third study is limited exclusively to Europe, of which half of the 202 species included are birds (Bouwma et al. 2002).</w:t>
+        <w:t xml:space="preserve"> additional uncertainty in the parameters that adds. Taxonomic and geographic biases are again a limitation. Two studies focus exclusively on mammals, including ~30 mammal species in Florida (Allen et al. 2001) and 10 species of carnivores from around the world (Woodroffe &amp; Ginsberg 1998). The third study is limited exclusively to Europe, of which half of the 202 species included are birds (</w:t>
+      </w:r>
+      <w:proofErr w:type="spellStart"/>
+      <w:r>
+        <w:rPr>
+          <w:rFonts w:asciiTheme="majorHAnsi" w:hAnsiTheme="majorHAnsi"/>
+        </w:rPr>
+        <w:t>Bouwma</w:t>
+      </w:r>
+      <w:proofErr w:type="spellEnd"/>
+      <w:r>
+        <w:rPr>
+          <w:rFonts w:asciiTheme="majorHAnsi" w:hAnsiTheme="majorHAnsi"/>
+        </w:rPr>
+        <w:t xml:space="preserve"> et al. 2002).</w:t>
       </w:r>
     </w:p>
     <w:p>
@@ -6205,7 +6586,23 @@
           <w:rFonts w:asciiTheme="majorHAnsi" w:hAnsiTheme="majorHAnsi"/>
           <w:b/>
         </w:rPr>
-        <w:t xml:space="preserve"> must be projected in meters (i.e., a local, not a global or lat-long projection), to ensure accurate distance to infrastructure calculations. The model will not execute without a defined projection.</w:t>
+        <w:t xml:space="preserve"> must be projected in meters (i.e., a local, not a global or </w:t>
+      </w:r>
+      <w:proofErr w:type="spellStart"/>
+      <w:r>
+        <w:rPr>
+          <w:rFonts w:asciiTheme="majorHAnsi" w:hAnsiTheme="majorHAnsi"/>
+          <w:b/>
+        </w:rPr>
+        <w:t>lat</w:t>
+      </w:r>
+      <w:proofErr w:type="spellEnd"/>
+      <w:r>
+        <w:rPr>
+          <w:rFonts w:asciiTheme="majorHAnsi" w:hAnsiTheme="majorHAnsi"/>
+          <w:b/>
+        </w:rPr>
+        <w:t>-long projection), to ensure accurate distance to infrastructure calculations. The model will not execute without a defined projection.</w:t>
       </w:r>
     </w:p>
     <w:p>
@@ -6579,12 +6976,14 @@
         </w:rPr>
         <w:t xml:space="preserve"> (</w:t>
       </w:r>
+      <w:proofErr w:type="spellStart"/>
       <w:r>
         <w:rPr>
           <w:rFonts w:asciiTheme="majorHAnsi" w:hAnsiTheme="majorHAnsi"/>
         </w:rPr>
         <w:t>infrastructure_dir</w:t>
       </w:r>
+      <w:proofErr w:type="spellEnd"/>
       <w:r>
         <w:rPr>
           <w:rFonts w:asciiTheme="majorHAnsi" w:hAnsiTheme="majorHAnsi"/>
@@ -6786,12 +7185,14 @@
           <w:rFonts w:asciiTheme="majorHAnsi" w:hAnsiTheme="majorHAnsi"/>
         </w:rPr>
       </w:pPr>
+      <w:proofErr w:type="spellStart"/>
       <w:r>
         <w:rPr>
           <w:rFonts w:asciiTheme="majorHAnsi" w:hAnsiTheme="majorHAnsi"/>
         </w:rPr>
         <w:t>lucode</w:t>
       </w:r>
+      <w:proofErr w:type="spellEnd"/>
       <w:r>
         <w:rPr>
           <w:rFonts w:asciiTheme="majorHAnsi" w:hAnsiTheme="majorHAnsi"/>
@@ -6840,12 +7241,14 @@
           <w:rFonts w:asciiTheme="majorHAnsi" w:hAnsiTheme="majorHAnsi"/>
         </w:rPr>
       </w:pPr>
+      <w:proofErr w:type="spellStart"/>
       <w:r>
         <w:rPr>
           <w:rFonts w:asciiTheme="majorHAnsi" w:hAnsiTheme="majorHAnsi"/>
         </w:rPr>
         <w:t>globio_lucode</w:t>
       </w:r>
+      <w:proofErr w:type="spellEnd"/>
       <w:r>
         <w:rPr>
           <w:rFonts w:asciiTheme="majorHAnsi" w:hAnsiTheme="majorHAnsi"/>
@@ -6907,7 +7310,21 @@
         <w:rPr>
           <w:rFonts w:asciiTheme="majorHAnsi" w:hAnsiTheme="majorHAnsi"/>
         </w:rPr>
-        <w:t>rangelands and pasture, and intensified and unintensified agriculture, respectively.</w:t>
+        <w:t xml:space="preserve">rangelands and pasture, and intensified and </w:t>
+      </w:r>
+      <w:proofErr w:type="spellStart"/>
+      <w:r>
+        <w:rPr>
+          <w:rFonts w:asciiTheme="majorHAnsi" w:hAnsiTheme="majorHAnsi"/>
+        </w:rPr>
+        <w:t>unintensified</w:t>
+      </w:r>
+      <w:proofErr w:type="spellEnd"/>
+      <w:r>
+        <w:rPr>
+          <w:rFonts w:asciiTheme="majorHAnsi" w:hAnsiTheme="majorHAnsi"/>
+        </w:rPr>
+        <w:t xml:space="preserve"> agriculture, respectively.</w:t>
       </w:r>
     </w:p>
     <w:p>
@@ -6951,6 +7368,7 @@
                 <w:szCs w:val="22"/>
               </w:rPr>
             </w:pPr>
+            <w:proofErr w:type="spellStart"/>
             <w:r>
               <w:rPr>
                 <w:rFonts w:ascii="Calibri" w:hAnsi="Calibri"/>
@@ -6960,6 +7378,7 @@
               </w:rPr>
               <w:t>lucode</w:t>
             </w:r>
+            <w:proofErr w:type="spellEnd"/>
           </w:p>
         </w:tc>
         <w:tc>
@@ -6978,6 +7397,7 @@
                 <w:szCs w:val="22"/>
               </w:rPr>
             </w:pPr>
+            <w:proofErr w:type="spellStart"/>
             <w:r>
               <w:rPr>
                 <w:rFonts w:ascii="Calibri" w:hAnsi="Calibri"/>
@@ -6987,6 +7407,7 @@
               </w:rPr>
               <w:t>globio_lucode</w:t>
             </w:r>
+            <w:proofErr w:type="spellEnd"/>
           </w:p>
         </w:tc>
       </w:tr>
@@ -7966,13 +8387,27 @@
         <w:rPr>
           <w:rFonts w:asciiTheme="majorHAnsi" w:hAnsiTheme="majorHAnsi"/>
         </w:rPr>
-        <w:t>developed by Ramank</w:t>
-      </w:r>
-      <w:r>
-        <w:rPr>
-          <w:rFonts w:asciiTheme="majorHAnsi" w:hAnsiTheme="majorHAnsi"/>
-        </w:rPr>
-        <w:t>utty et al. (2008)</w:t>
+        <w:t xml:space="preserve">developed by </w:t>
+      </w:r>
+      <w:proofErr w:type="spellStart"/>
+      <w:r>
+        <w:rPr>
+          <w:rFonts w:asciiTheme="majorHAnsi" w:hAnsiTheme="majorHAnsi"/>
+        </w:rPr>
+        <w:t>Ramank</w:t>
+      </w:r>
+      <w:r>
+        <w:rPr>
+          <w:rFonts w:asciiTheme="majorHAnsi" w:hAnsiTheme="majorHAnsi"/>
+        </w:rPr>
+        <w:t>utty</w:t>
+      </w:r>
+      <w:proofErr w:type="spellEnd"/>
+      <w:r>
+        <w:rPr>
+          <w:rFonts w:asciiTheme="majorHAnsi" w:hAnsiTheme="majorHAnsi"/>
+        </w:rPr>
+        <w:t xml:space="preserve"> et al. (2008)</w:t>
       </w:r>
       <w:r>
         <w:rPr>
@@ -8046,11 +8481,19 @@
         </w:rPr>
         <w:t xml:space="preserve"> (</w:t>
       </w:r>
-      <w:r>
-        <w:rPr>
-          <w:rFonts w:asciiTheme="majorHAnsi" w:hAnsiTheme="majorHAnsi"/>
-        </w:rPr>
-        <w:t>pasture.tif in the sample data)</w:t>
+      <w:proofErr w:type="spellStart"/>
+      <w:r>
+        <w:rPr>
+          <w:rFonts w:asciiTheme="majorHAnsi" w:hAnsiTheme="majorHAnsi"/>
+        </w:rPr>
+        <w:t>pasture.tif</w:t>
+      </w:r>
+      <w:proofErr w:type="spellEnd"/>
+      <w:r>
+        <w:rPr>
+          <w:rFonts w:asciiTheme="majorHAnsi" w:hAnsiTheme="majorHAnsi"/>
+        </w:rPr>
+        <w:t xml:space="preserve"> in the sample data)</w:t>
       </w:r>
     </w:p>
     <w:p>
@@ -8176,7 +8619,21 @@
         <w:rPr>
           <w:rFonts w:asciiTheme="majorHAnsi" w:hAnsiTheme="majorHAnsi"/>
         </w:rPr>
-        <w:t xml:space="preserve">generated by Ramankutty and </w:t>
+        <w:t xml:space="preserve">generated by </w:t>
+      </w:r>
+      <w:proofErr w:type="spellStart"/>
+      <w:r>
+        <w:rPr>
+          <w:rFonts w:asciiTheme="majorHAnsi" w:hAnsiTheme="majorHAnsi"/>
+        </w:rPr>
+        <w:t>Ramankutty</w:t>
+      </w:r>
+      <w:proofErr w:type="spellEnd"/>
+      <w:r>
+        <w:rPr>
+          <w:rFonts w:asciiTheme="majorHAnsi" w:hAnsiTheme="majorHAnsi"/>
+        </w:rPr>
+        <w:t xml:space="preserve"> and </w:t>
       </w:r>
       <w:r>
         <w:rPr>
@@ -8274,6 +8731,7 @@
         </w:rPr>
         <w:t xml:space="preserve"> (</w:t>
       </w:r>
+      <w:proofErr w:type="spellStart"/>
       <w:r>
         <w:rPr>
           <w:rFonts w:asciiTheme="majorHAnsi" w:hAnsiTheme="majorHAnsi"/>
@@ -8284,7 +8742,14 @@
         <w:rPr>
           <w:rFonts w:asciiTheme="majorHAnsi" w:hAnsiTheme="majorHAnsi"/>
         </w:rPr>
-        <w:t>.tif in the sample data)</w:t>
+        <w:t>.tif</w:t>
+      </w:r>
+      <w:proofErr w:type="spellEnd"/>
+      <w:r>
+        <w:rPr>
+          <w:rFonts w:asciiTheme="majorHAnsi" w:hAnsiTheme="majorHAnsi"/>
+        </w:rPr>
+        <w:t xml:space="preserve"> in the sample data)</w:t>
       </w:r>
     </w:p>
     <w:p>
@@ -8330,7 +8795,21 @@
         <w:rPr>
           <w:rFonts w:asciiTheme="majorHAnsi" w:hAnsiTheme="majorHAnsi"/>
         </w:rPr>
-        <w:t xml:space="preserve"> according to Ramankutty and Foley (1999).</w:t>
+        <w:t xml:space="preserve"> according to </w:t>
+      </w:r>
+      <w:proofErr w:type="spellStart"/>
+      <w:r>
+        <w:rPr>
+          <w:rFonts w:asciiTheme="majorHAnsi" w:hAnsiTheme="majorHAnsi"/>
+        </w:rPr>
+        <w:t>Ramankutty</w:t>
+      </w:r>
+      <w:proofErr w:type="spellEnd"/>
+      <w:r>
+        <w:rPr>
+          <w:rFonts w:asciiTheme="majorHAnsi" w:hAnsiTheme="majorHAnsi"/>
+        </w:rPr>
+        <w:t xml:space="preserve"> and Foley (1999).</w:t>
       </w:r>
     </w:p>
     <w:p>
@@ -8411,7 +8890,21 @@
         <w:rPr>
           <w:rFonts w:asciiTheme="majorHAnsi" w:hAnsiTheme="majorHAnsi"/>
         </w:rPr>
-        <w:t>determine the proportion of pasture within a cell (in the pasture map, input #4) in order for that cell to be assigned to grassland or livestock grazing, which can be adjusted such that the aggregate land-use matches regional statistics.</w:t>
+        <w:t xml:space="preserve">determine the proportion of pasture within a cell (in the pasture map, input #4) </w:t>
+      </w:r>
+      <w:proofErr w:type="gramStart"/>
+      <w:r>
+        <w:rPr>
+          <w:rFonts w:asciiTheme="majorHAnsi" w:hAnsiTheme="majorHAnsi"/>
+        </w:rPr>
+        <w:t>in order for</w:t>
+      </w:r>
+      <w:proofErr w:type="gramEnd"/>
+      <w:r>
+        <w:rPr>
+          <w:rFonts w:asciiTheme="majorHAnsi" w:hAnsiTheme="majorHAnsi"/>
+        </w:rPr>
+        <w:t xml:space="preserve"> that cell to be assigned to grassland or livestock grazing, which can be adjusted such that the aggregate land-use matches regional statistics.</w:t>
       </w:r>
     </w:p>
     <w:p>
@@ -8599,7 +9092,35 @@
         <w:rPr>
           <w:rFonts w:asciiTheme="majorHAnsi" w:hAnsiTheme="majorHAnsi"/>
         </w:rPr>
-        <w:t xml:space="preserve">. The example below (and in the sample data) gives the mean values and standard errors provided in Alkemade et al. (2009). This table can be altered to put high and low estimates from confidence intervals in the msa_x column, to aid in uncertainty assessment. </w:t>
+        <w:t xml:space="preserve">. The example below (and in the sample data) gives the mean values and standard errors provided in </w:t>
+      </w:r>
+      <w:proofErr w:type="spellStart"/>
+      <w:r>
+        <w:rPr>
+          <w:rFonts w:asciiTheme="majorHAnsi" w:hAnsiTheme="majorHAnsi"/>
+        </w:rPr>
+        <w:t>Alkemade</w:t>
+      </w:r>
+      <w:proofErr w:type="spellEnd"/>
+      <w:r>
+        <w:rPr>
+          <w:rFonts w:asciiTheme="majorHAnsi" w:hAnsiTheme="majorHAnsi"/>
+        </w:rPr>
+        <w:t xml:space="preserve"> et al. (2009). This table can be altered to put high and low estimates from confidence intervals in the </w:t>
+      </w:r>
+      <w:proofErr w:type="spellStart"/>
+      <w:r>
+        <w:rPr>
+          <w:rFonts w:asciiTheme="majorHAnsi" w:hAnsiTheme="majorHAnsi"/>
+        </w:rPr>
+        <w:t>msa_x</w:t>
+      </w:r>
+      <w:proofErr w:type="spellEnd"/>
+      <w:r>
+        <w:rPr>
+          <w:rFonts w:asciiTheme="majorHAnsi" w:hAnsiTheme="majorHAnsi"/>
+        </w:rPr>
+        <w:t xml:space="preserve"> column, to aid in uncertainty assessment. </w:t>
       </w:r>
     </w:p>
     <w:p>
@@ -8680,12 +9201,14 @@
           <w:rFonts w:asciiTheme="majorHAnsi" w:hAnsiTheme="majorHAnsi"/>
         </w:rPr>
       </w:pPr>
+      <w:proofErr w:type="spellStart"/>
       <w:r>
         <w:rPr>
           <w:rFonts w:asciiTheme="majorHAnsi" w:hAnsiTheme="majorHAnsi"/>
         </w:rPr>
         <w:t>MSA_type</w:t>
       </w:r>
+      <w:proofErr w:type="spellEnd"/>
       <w:r>
         <w:rPr>
           <w:rFonts w:asciiTheme="majorHAnsi" w:hAnsiTheme="majorHAnsi"/>
@@ -8696,7 +9219,105 @@
         <w:rPr>
           <w:rFonts w:asciiTheme="majorHAnsi" w:hAnsiTheme="majorHAnsi"/>
         </w:rPr>
-        <w:t>either msa_i_primary, msa_i_other, msa_f, or msa_lu. The values for msa_i are taken from Table 1 above, and msa_i_primary in the example below corresponds to the values used for tropical forest and msa_i_other corresponds to values used for grassland and cropland.</w:t>
+        <w:t xml:space="preserve">either </w:t>
+      </w:r>
+      <w:proofErr w:type="spellStart"/>
+      <w:r>
+        <w:rPr>
+          <w:rFonts w:asciiTheme="majorHAnsi" w:hAnsiTheme="majorHAnsi"/>
+        </w:rPr>
+        <w:t>msa_i_primary</w:t>
+      </w:r>
+      <w:proofErr w:type="spellEnd"/>
+      <w:r>
+        <w:rPr>
+          <w:rFonts w:asciiTheme="majorHAnsi" w:hAnsiTheme="majorHAnsi"/>
+        </w:rPr>
+        <w:t xml:space="preserve">, </w:t>
+      </w:r>
+      <w:proofErr w:type="spellStart"/>
+      <w:r>
+        <w:rPr>
+          <w:rFonts w:asciiTheme="majorHAnsi" w:hAnsiTheme="majorHAnsi"/>
+        </w:rPr>
+        <w:t>msa_i_other</w:t>
+      </w:r>
+      <w:proofErr w:type="spellEnd"/>
+      <w:r>
+        <w:rPr>
+          <w:rFonts w:asciiTheme="majorHAnsi" w:hAnsiTheme="majorHAnsi"/>
+        </w:rPr>
+        <w:t xml:space="preserve">, </w:t>
+      </w:r>
+      <w:proofErr w:type="spellStart"/>
+      <w:r>
+        <w:rPr>
+          <w:rFonts w:asciiTheme="majorHAnsi" w:hAnsiTheme="majorHAnsi"/>
+        </w:rPr>
+        <w:t>msa_f</w:t>
+      </w:r>
+      <w:proofErr w:type="spellEnd"/>
+      <w:r>
+        <w:rPr>
+          <w:rFonts w:asciiTheme="majorHAnsi" w:hAnsiTheme="majorHAnsi"/>
+        </w:rPr>
+        <w:t xml:space="preserve">, or </w:t>
+      </w:r>
+      <w:proofErr w:type="spellStart"/>
+      <w:r>
+        <w:rPr>
+          <w:rFonts w:asciiTheme="majorHAnsi" w:hAnsiTheme="majorHAnsi"/>
+        </w:rPr>
+        <w:t>msa_lu</w:t>
+      </w:r>
+      <w:proofErr w:type="spellEnd"/>
+      <w:r>
+        <w:rPr>
+          <w:rFonts w:asciiTheme="majorHAnsi" w:hAnsiTheme="majorHAnsi"/>
+        </w:rPr>
+        <w:t xml:space="preserve">. The values for </w:t>
+      </w:r>
+      <w:proofErr w:type="spellStart"/>
+      <w:r>
+        <w:rPr>
+          <w:rFonts w:asciiTheme="majorHAnsi" w:hAnsiTheme="majorHAnsi"/>
+        </w:rPr>
+        <w:t>msa_i</w:t>
+      </w:r>
+      <w:proofErr w:type="spellEnd"/>
+      <w:r>
+        <w:rPr>
+          <w:rFonts w:asciiTheme="majorHAnsi" w:hAnsiTheme="majorHAnsi"/>
+        </w:rPr>
+        <w:t xml:space="preserve"> are taken from Table 1 above, and </w:t>
+      </w:r>
+      <w:proofErr w:type="spellStart"/>
+      <w:r>
+        <w:rPr>
+          <w:rFonts w:asciiTheme="majorHAnsi" w:hAnsiTheme="majorHAnsi"/>
+        </w:rPr>
+        <w:t>msa_i_primary</w:t>
+      </w:r>
+      <w:proofErr w:type="spellEnd"/>
+      <w:r>
+        <w:rPr>
+          <w:rFonts w:asciiTheme="majorHAnsi" w:hAnsiTheme="majorHAnsi"/>
+        </w:rPr>
+        <w:t xml:space="preserve"> in the example below corresponds to the values used for tropical forest and </w:t>
+      </w:r>
+      <w:proofErr w:type="spellStart"/>
+      <w:r>
+        <w:rPr>
+          <w:rFonts w:asciiTheme="majorHAnsi" w:hAnsiTheme="majorHAnsi"/>
+        </w:rPr>
+        <w:t>msa_i_other</w:t>
+      </w:r>
+      <w:proofErr w:type="spellEnd"/>
+      <w:r>
+        <w:rPr>
+          <w:rFonts w:asciiTheme="majorHAnsi" w:hAnsiTheme="majorHAnsi"/>
+        </w:rPr>
+        <w:t xml:space="preserve"> corresponds to values used for grassland and cropland.</w:t>
       </w:r>
     </w:p>
     <w:p>
@@ -8746,7 +9367,21 @@
         <w:rPr>
           <w:rFonts w:asciiTheme="majorHAnsi" w:hAnsiTheme="majorHAnsi"/>
         </w:rPr>
-        <w:t>Value: the level of impact from which the MSA value is derived (e.g., m of distance from infrastructure for msa_i, the FFQI</w:t>
+        <w:t xml:space="preserve">Value: the level of impact from which the MSA value is derived (e.g., m of distance from infrastructure for </w:t>
+      </w:r>
+      <w:proofErr w:type="spellStart"/>
+      <w:r>
+        <w:rPr>
+          <w:rFonts w:asciiTheme="majorHAnsi" w:hAnsiTheme="majorHAnsi"/>
+        </w:rPr>
+        <w:t>msa_i</w:t>
+      </w:r>
+      <w:proofErr w:type="spellEnd"/>
+      <w:r>
+        <w:rPr>
+          <w:rFonts w:asciiTheme="majorHAnsi" w:hAnsiTheme="majorHAnsi"/>
+        </w:rPr>
+        <w:t>, the FFQI</w:t>
       </w:r>
     </w:p>
     <w:p>
@@ -8761,17 +9396,33 @@
           <w:rFonts w:asciiTheme="majorHAnsi" w:hAnsiTheme="majorHAnsi"/>
         </w:rPr>
       </w:pPr>
+      <w:proofErr w:type="spellStart"/>
       <w:r>
         <w:rPr>
           <w:rFonts w:asciiTheme="majorHAnsi" w:hAnsiTheme="majorHAnsi"/>
         </w:rPr>
         <w:t>MSA_x</w:t>
       </w:r>
-      <w:r>
-        <w:rPr>
-          <w:rFonts w:asciiTheme="majorHAnsi" w:hAnsiTheme="majorHAnsi"/>
-        </w:rPr>
-        <w:t>: the MSA set by Alkemade et al. (2009) for different types of impacts</w:t>
+      <w:proofErr w:type="spellEnd"/>
+      <w:r>
+        <w:rPr>
+          <w:rFonts w:asciiTheme="majorHAnsi" w:hAnsiTheme="majorHAnsi"/>
+        </w:rPr>
+        <w:t xml:space="preserve">: the MSA set by </w:t>
+      </w:r>
+      <w:proofErr w:type="spellStart"/>
+      <w:r>
+        <w:rPr>
+          <w:rFonts w:asciiTheme="majorHAnsi" w:hAnsiTheme="majorHAnsi"/>
+        </w:rPr>
+        <w:t>Alkemade</w:t>
+      </w:r>
+      <w:proofErr w:type="spellEnd"/>
+      <w:r>
+        <w:rPr>
+          <w:rFonts w:asciiTheme="majorHAnsi" w:hAnsiTheme="majorHAnsi"/>
+        </w:rPr>
+        <w:t xml:space="preserve"> et al. (2009) for different types of impacts</w:t>
       </w:r>
     </w:p>
     <w:p>
@@ -8796,7 +9447,35 @@
         <w:rPr>
           <w:rFonts w:asciiTheme="majorHAnsi" w:hAnsiTheme="majorHAnsi"/>
         </w:rPr>
-        <w:t>: the standard error associated with each MSA value, according to the meta-analysis in Alkemade et al. (2009). These values are not used by the model but are recorded here in this sample data set so that the user can adjust the MSA_x values according to the confidence interval.</w:t>
+        <w:t xml:space="preserve">: the standard error associated with each MSA value, according to the meta-analysis in </w:t>
+      </w:r>
+      <w:proofErr w:type="spellStart"/>
+      <w:r>
+        <w:rPr>
+          <w:rFonts w:asciiTheme="majorHAnsi" w:hAnsiTheme="majorHAnsi"/>
+        </w:rPr>
+        <w:t>Alkemade</w:t>
+      </w:r>
+      <w:proofErr w:type="spellEnd"/>
+      <w:r>
+        <w:rPr>
+          <w:rFonts w:asciiTheme="majorHAnsi" w:hAnsiTheme="majorHAnsi"/>
+        </w:rPr>
+        <w:t xml:space="preserve"> et al. (2009). These values are not used by the model but are recorded here in this sample data set so that the user can adjust the </w:t>
+      </w:r>
+      <w:proofErr w:type="spellStart"/>
+      <w:r>
+        <w:rPr>
+          <w:rFonts w:asciiTheme="majorHAnsi" w:hAnsiTheme="majorHAnsi"/>
+        </w:rPr>
+        <w:t>MSA_x</w:t>
+      </w:r>
+      <w:proofErr w:type="spellEnd"/>
+      <w:r>
+        <w:rPr>
+          <w:rFonts w:asciiTheme="majorHAnsi" w:hAnsiTheme="majorHAnsi"/>
+        </w:rPr>
+        <w:t xml:space="preserve"> values according to the confidence interval.</w:t>
       </w:r>
     </w:p>
     <w:p>
@@ -8864,6 +9543,7 @@
                 <w:szCs w:val="22"/>
               </w:rPr>
             </w:pPr>
+            <w:proofErr w:type="spellStart"/>
             <w:r>
               <w:rPr>
                 <w:rFonts w:ascii="Calibri" w:hAnsi="Calibri"/>
@@ -8873,6 +9553,7 @@
               </w:rPr>
               <w:t>MSA_type</w:t>
             </w:r>
+            <w:proofErr w:type="spellEnd"/>
           </w:p>
         </w:tc>
         <w:tc>
@@ -8945,6 +9626,7 @@
                 <w:szCs w:val="22"/>
               </w:rPr>
             </w:pPr>
+            <w:proofErr w:type="spellStart"/>
             <w:r>
               <w:rPr>
                 <w:rFonts w:ascii="Calibri" w:hAnsi="Calibri"/>
@@ -8954,6 +9636,7 @@
               </w:rPr>
               <w:t>MSA_x</w:t>
             </w:r>
+            <w:proofErr w:type="spellEnd"/>
           </w:p>
         </w:tc>
         <w:tc>
@@ -9007,6 +9690,7 @@
                 <w:szCs w:val="22"/>
               </w:rPr>
             </w:pPr>
+            <w:proofErr w:type="spellStart"/>
             <w:r>
               <w:rPr>
                 <w:rFonts w:ascii="Calibri" w:hAnsi="Calibri"/>
@@ -9017,6 +9701,7 @@
               </w:rPr>
               <w:t>msa_i_primary</w:t>
             </w:r>
+            <w:proofErr w:type="spellEnd"/>
           </w:p>
         </w:tc>
         <w:tc>
@@ -9152,6 +9837,7 @@
                 <w:szCs w:val="22"/>
               </w:rPr>
             </w:pPr>
+            <w:proofErr w:type="spellStart"/>
             <w:r>
               <w:rPr>
                 <w:rFonts w:ascii="Calibri" w:hAnsi="Calibri"/>
@@ -9162,6 +9848,7 @@
               </w:rPr>
               <w:t>msa_i_primary</w:t>
             </w:r>
+            <w:proofErr w:type="spellEnd"/>
           </w:p>
         </w:tc>
         <w:tc>
@@ -9298,6 +9985,7 @@
                 <w:szCs w:val="22"/>
               </w:rPr>
             </w:pPr>
+            <w:proofErr w:type="spellStart"/>
             <w:r>
               <w:rPr>
                 <w:rFonts w:ascii="Calibri" w:hAnsi="Calibri"/>
@@ -9308,6 +9996,7 @@
               </w:rPr>
               <w:t>msa_i_primary</w:t>
             </w:r>
+            <w:proofErr w:type="spellEnd"/>
           </w:p>
         </w:tc>
         <w:tc>
@@ -9443,6 +10132,7 @@
                 <w:szCs w:val="22"/>
               </w:rPr>
             </w:pPr>
+            <w:proofErr w:type="spellStart"/>
             <w:r>
               <w:rPr>
                 <w:rFonts w:ascii="Calibri" w:hAnsi="Calibri"/>
@@ -9453,6 +10143,7 @@
               </w:rPr>
               <w:t>msa_i_primary</w:t>
             </w:r>
+            <w:proofErr w:type="spellEnd"/>
           </w:p>
         </w:tc>
         <w:tc>
@@ -9589,6 +10280,7 @@
                 <w:szCs w:val="22"/>
               </w:rPr>
             </w:pPr>
+            <w:proofErr w:type="spellStart"/>
             <w:r>
               <w:rPr>
                 <w:rFonts w:ascii="Calibri" w:hAnsi="Calibri"/>
@@ -9599,6 +10291,7 @@
               </w:rPr>
               <w:t>msa_i_other</w:t>
             </w:r>
+            <w:proofErr w:type="spellEnd"/>
           </w:p>
         </w:tc>
         <w:tc>
@@ -9734,6 +10427,7 @@
                 <w:szCs w:val="22"/>
               </w:rPr>
             </w:pPr>
+            <w:proofErr w:type="spellStart"/>
             <w:r>
               <w:rPr>
                 <w:rFonts w:ascii="Calibri" w:hAnsi="Calibri"/>
@@ -9744,6 +10438,7 @@
               </w:rPr>
               <w:t>msa_i_other</w:t>
             </w:r>
+            <w:proofErr w:type="spellEnd"/>
           </w:p>
         </w:tc>
         <w:tc>
@@ -9880,6 +10575,7 @@
                 <w:szCs w:val="22"/>
               </w:rPr>
             </w:pPr>
+            <w:proofErr w:type="spellStart"/>
             <w:r>
               <w:rPr>
                 <w:rFonts w:ascii="Calibri" w:hAnsi="Calibri"/>
@@ -9890,6 +10586,7 @@
               </w:rPr>
               <w:t>msa_i_other</w:t>
             </w:r>
+            <w:proofErr w:type="spellEnd"/>
           </w:p>
         </w:tc>
         <w:tc>
@@ -10025,6 +10722,7 @@
                 <w:szCs w:val="22"/>
               </w:rPr>
             </w:pPr>
+            <w:proofErr w:type="spellStart"/>
             <w:r>
               <w:rPr>
                 <w:rFonts w:ascii="Calibri" w:hAnsi="Calibri"/>
@@ -10036,6 +10734,7 @@
               <w:lastRenderedPageBreak/>
               <w:t>msa_i_other</w:t>
             </w:r>
+            <w:proofErr w:type="spellEnd"/>
           </w:p>
         </w:tc>
         <w:tc>
@@ -10172,6 +10871,7 @@
                 <w:szCs w:val="22"/>
               </w:rPr>
             </w:pPr>
+            <w:proofErr w:type="spellStart"/>
             <w:r>
               <w:rPr>
                 <w:rFonts w:ascii="Calibri" w:hAnsi="Calibri"/>
@@ -10182,6 +10882,7 @@
               </w:rPr>
               <w:t>msa_f</w:t>
             </w:r>
+            <w:proofErr w:type="spellEnd"/>
           </w:p>
         </w:tc>
         <w:tc>
@@ -10317,6 +11018,7 @@
                 <w:szCs w:val="22"/>
               </w:rPr>
             </w:pPr>
+            <w:proofErr w:type="spellStart"/>
             <w:r>
               <w:rPr>
                 <w:rFonts w:ascii="Calibri" w:hAnsi="Calibri"/>
@@ -10327,6 +11029,7 @@
               </w:rPr>
               <w:t>msa_f</w:t>
             </w:r>
+            <w:proofErr w:type="spellEnd"/>
           </w:p>
         </w:tc>
         <w:tc>
@@ -10463,6 +11166,7 @@
                 <w:szCs w:val="22"/>
               </w:rPr>
             </w:pPr>
+            <w:proofErr w:type="spellStart"/>
             <w:r>
               <w:rPr>
                 <w:rFonts w:ascii="Calibri" w:hAnsi="Calibri"/>
@@ -10473,6 +11177,7 @@
               </w:rPr>
               <w:t>msa_f</w:t>
             </w:r>
+            <w:proofErr w:type="spellEnd"/>
           </w:p>
         </w:tc>
         <w:tc>
@@ -10608,6 +11313,7 @@
                 <w:szCs w:val="22"/>
               </w:rPr>
             </w:pPr>
+            <w:proofErr w:type="spellStart"/>
             <w:r>
               <w:rPr>
                 <w:rFonts w:ascii="Calibri" w:hAnsi="Calibri"/>
@@ -10618,6 +11324,7 @@
               </w:rPr>
               <w:t>msa_f</w:t>
             </w:r>
+            <w:proofErr w:type="spellEnd"/>
           </w:p>
         </w:tc>
         <w:tc>
@@ -10754,6 +11461,7 @@
                 <w:szCs w:val="22"/>
               </w:rPr>
             </w:pPr>
+            <w:proofErr w:type="spellStart"/>
             <w:r>
               <w:rPr>
                 <w:rFonts w:ascii="Calibri" w:hAnsi="Calibri"/>
@@ -10764,6 +11472,7 @@
               </w:rPr>
               <w:t>msa_f</w:t>
             </w:r>
+            <w:proofErr w:type="spellEnd"/>
           </w:p>
         </w:tc>
         <w:tc>
@@ -10899,6 +11608,7 @@
                 <w:szCs w:val="22"/>
               </w:rPr>
             </w:pPr>
+            <w:proofErr w:type="spellStart"/>
             <w:r>
               <w:rPr>
                 <w:rFonts w:ascii="Calibri" w:hAnsi="Calibri"/>
@@ -10909,6 +11619,7 @@
               </w:rPr>
               <w:t>msa_f</w:t>
             </w:r>
+            <w:proofErr w:type="spellEnd"/>
           </w:p>
         </w:tc>
         <w:tc>
@@ -11045,6 +11756,7 @@
                 <w:szCs w:val="22"/>
               </w:rPr>
             </w:pPr>
+            <w:proofErr w:type="spellStart"/>
             <w:r>
               <w:rPr>
                 <w:rFonts w:ascii="Calibri" w:hAnsi="Calibri"/>
@@ -11055,6 +11767,7 @@
               </w:rPr>
               <w:t>msa_lu</w:t>
             </w:r>
+            <w:proofErr w:type="spellEnd"/>
           </w:p>
         </w:tc>
         <w:tc>
@@ -11183,6 +11896,7 @@
                 <w:szCs w:val="22"/>
               </w:rPr>
             </w:pPr>
+            <w:proofErr w:type="spellStart"/>
             <w:r>
               <w:rPr>
                 <w:rFonts w:ascii="Calibri" w:hAnsi="Calibri"/>
@@ -11193,6 +11907,7 @@
               </w:rPr>
               <w:t>msa_lu</w:t>
             </w:r>
+            <w:proofErr w:type="spellEnd"/>
           </w:p>
         </w:tc>
         <w:tc>
@@ -11330,6 +12045,7 @@
                 <w:szCs w:val="22"/>
               </w:rPr>
             </w:pPr>
+            <w:proofErr w:type="spellStart"/>
             <w:r>
               <w:rPr>
                 <w:rFonts w:ascii="Calibri" w:hAnsi="Calibri"/>
@@ -11340,6 +12056,7 @@
               </w:rPr>
               <w:t>msa_lu</w:t>
             </w:r>
+            <w:proofErr w:type="spellEnd"/>
           </w:p>
         </w:tc>
         <w:tc>
@@ -11477,6 +12194,7 @@
                 <w:szCs w:val="22"/>
               </w:rPr>
             </w:pPr>
+            <w:proofErr w:type="spellStart"/>
             <w:r>
               <w:rPr>
                 <w:rFonts w:ascii="Calibri" w:hAnsi="Calibri"/>
@@ -11487,6 +12205,7 @@
               </w:rPr>
               <w:t>msa_lu</w:t>
             </w:r>
+            <w:proofErr w:type="spellEnd"/>
           </w:p>
         </w:tc>
         <w:tc>
@@ -11625,6 +12344,7 @@
                 <w:szCs w:val="22"/>
               </w:rPr>
             </w:pPr>
+            <w:proofErr w:type="spellStart"/>
             <w:r>
               <w:rPr>
                 <w:rFonts w:ascii="Calibri" w:hAnsi="Calibri"/>
@@ -11635,6 +12355,7 @@
               </w:rPr>
               <w:t>msa_lu</w:t>
             </w:r>
+            <w:proofErr w:type="spellEnd"/>
           </w:p>
         </w:tc>
         <w:tc>
@@ -11772,6 +12493,7 @@
                 <w:szCs w:val="22"/>
               </w:rPr>
             </w:pPr>
+            <w:proofErr w:type="spellStart"/>
             <w:r>
               <w:rPr>
                 <w:rFonts w:ascii="Calibri" w:hAnsi="Calibri"/>
@@ -11782,6 +12504,7 @@
               </w:rPr>
               <w:t>msa_lu</w:t>
             </w:r>
+            <w:proofErr w:type="spellEnd"/>
           </w:p>
         </w:tc>
         <w:tc>
@@ -11920,6 +12643,7 @@
                 <w:szCs w:val="22"/>
               </w:rPr>
             </w:pPr>
+            <w:proofErr w:type="spellStart"/>
             <w:r>
               <w:rPr>
                 <w:rFonts w:ascii="Calibri" w:hAnsi="Calibri"/>
@@ -11930,6 +12654,7 @@
               </w:rPr>
               <w:t>msa_lu</w:t>
             </w:r>
+            <w:proofErr w:type="spellEnd"/>
           </w:p>
         </w:tc>
         <w:tc>
@@ -12067,6 +12792,7 @@
                 <w:szCs w:val="22"/>
               </w:rPr>
             </w:pPr>
+            <w:proofErr w:type="spellStart"/>
             <w:r>
               <w:rPr>
                 <w:rFonts w:ascii="Calibri" w:hAnsi="Calibri"/>
@@ -12077,6 +12803,7 @@
               </w:rPr>
               <w:t>msa_lu</w:t>
             </w:r>
+            <w:proofErr w:type="spellEnd"/>
           </w:p>
         </w:tc>
         <w:tc>
@@ -12215,6 +12942,7 @@
                 <w:szCs w:val="22"/>
               </w:rPr>
             </w:pPr>
+            <w:proofErr w:type="spellStart"/>
             <w:r>
               <w:rPr>
                 <w:rFonts w:ascii="Calibri" w:hAnsi="Calibri"/>
@@ -12225,6 +12953,7 @@
               </w:rPr>
               <w:t>msa_lu</w:t>
             </w:r>
+            <w:proofErr w:type="spellEnd"/>
           </w:p>
         </w:tc>
         <w:tc>
@@ -12362,6 +13091,7 @@
                 <w:szCs w:val="22"/>
               </w:rPr>
             </w:pPr>
+            <w:proofErr w:type="spellStart"/>
             <w:r>
               <w:rPr>
                 <w:rFonts w:ascii="Calibri" w:hAnsi="Calibri"/>
@@ -12372,6 +13102,7 @@
               </w:rPr>
               <w:t>msa_lu</w:t>
             </w:r>
+            <w:proofErr w:type="spellEnd"/>
           </w:p>
         </w:tc>
         <w:tc>
@@ -12510,6 +13241,7 @@
                 <w:szCs w:val="22"/>
               </w:rPr>
             </w:pPr>
+            <w:proofErr w:type="spellStart"/>
             <w:r>
               <w:rPr>
                 <w:rFonts w:ascii="Calibri" w:hAnsi="Calibri"/>
@@ -12520,6 +13252,7 @@
               </w:rPr>
               <w:t>msa_lu</w:t>
             </w:r>
+            <w:proofErr w:type="spellEnd"/>
           </w:p>
         </w:tc>
         <w:tc>
@@ -12622,6 +13355,7 @@
                 <w:szCs w:val="22"/>
               </w:rPr>
             </w:pPr>
+            <w:proofErr w:type="spellStart"/>
             <w:r>
               <w:rPr>
                 <w:rFonts w:ascii="Calibri" w:hAnsi="Calibri"/>
@@ -12631,6 +13365,7 @@
               </w:rPr>
               <w:t>na</w:t>
             </w:r>
+            <w:proofErr w:type="spellEnd"/>
           </w:p>
         </w:tc>
       </w:tr>
@@ -12700,12 +13435,14 @@
         </w:rPr>
         <w:t>Name: file can be named anything (</w:t>
       </w:r>
+      <w:proofErr w:type="spellStart"/>
       <w:r>
         <w:rPr>
           <w:rFonts w:asciiTheme="majorHAnsi" w:hAnsiTheme="majorHAnsi"/>
         </w:rPr>
         <w:t>sub_aoi.shp</w:t>
       </w:r>
+      <w:proofErr w:type="spellEnd"/>
       <w:r>
         <w:rPr>
           <w:rFonts w:asciiTheme="majorHAnsi" w:hAnsiTheme="majorHAnsi"/>
@@ -12774,7 +13511,21 @@
         <w:rPr>
           <w:rFonts w:asciiTheme="majorHAnsi" w:hAnsiTheme="majorHAnsi"/>
         </w:rPr>
-        <w:t>the install directory of InVEST (</w:t>
+        <w:t xml:space="preserve">the install directory of </w:t>
+      </w:r>
+      <w:proofErr w:type="spellStart"/>
+      <w:r>
+        <w:rPr>
+          <w:rFonts w:asciiTheme="majorHAnsi" w:hAnsiTheme="majorHAnsi"/>
+        </w:rPr>
+        <w:t>InVEST</w:t>
+      </w:r>
+      <w:proofErr w:type="spellEnd"/>
+      <w:r>
+        <w:rPr>
+          <w:rFonts w:asciiTheme="majorHAnsi" w:hAnsiTheme="majorHAnsi"/>
+        </w:rPr>
+        <w:t xml:space="preserve"> (</w:t>
       </w:r>
       <w:r>
         <w:rPr>
@@ -12805,6 +13556,111 @@
           <w:rFonts w:asciiTheme="majorHAnsi" w:hAnsiTheme="majorHAnsi"/>
         </w:rPr>
         <w:t>.</w:t>
+      </w:r>
+    </w:p>
+    <w:p>
+      <w:pPr>
+        <w:rPr>
+          <w:rFonts w:asciiTheme="majorHAnsi" w:hAnsiTheme="majorHAnsi"/>
+        </w:rPr>
+      </w:pPr>
+    </w:p>
+    <w:p>
+      <w:pPr>
+        <w:pStyle w:val="Heading3"/>
+      </w:pPr>
+      <w:r>
+        <w:t>Advanced Usage</w:t>
+      </w:r>
+      <w:bookmarkStart w:id="1" w:name="_GoBack"/>
+      <w:bookmarkEnd w:id="1"/>
+    </w:p>
+    <w:p>
+      <w:pPr>
+        <w:rPr>
+          <w:rFonts w:asciiTheme="majorHAnsi" w:hAnsiTheme="majorHAnsi"/>
+        </w:rPr>
+      </w:pPr>
+      <w:r>
+        <w:rPr>
+          <w:rFonts w:asciiTheme="majorHAnsi" w:hAnsiTheme="majorHAnsi"/>
+        </w:rPr>
+        <w:t xml:space="preserve">The </w:t>
+      </w:r>
+      <w:r>
+        <w:rPr>
+          <w:rFonts w:asciiTheme="majorHAnsi" w:hAnsiTheme="majorHAnsi"/>
+        </w:rPr>
+        <w:t>GLOBIO</w:t>
+      </w:r>
+      <w:r>
+        <w:rPr>
+          <w:rFonts w:asciiTheme="majorHAnsi" w:hAnsiTheme="majorHAnsi"/>
+        </w:rPr>
+        <w:t xml:space="preserve"> model supports parallel processing and avoided re-computation. Advanced users may enable multiprocessing by selecting the number of CPUs to use. Do this by changing the "</w:t>
+      </w:r>
+      <w:proofErr w:type="spellStart"/>
+      <w:r>
+        <w:rPr>
+          <w:rFonts w:asciiTheme="majorHAnsi" w:hAnsiTheme="majorHAnsi"/>
+        </w:rPr>
+        <w:t>Taskgraph</w:t>
+      </w:r>
+      <w:proofErr w:type="spellEnd"/>
+      <w:r>
+        <w:rPr>
+          <w:rFonts w:asciiTheme="majorHAnsi" w:hAnsiTheme="majorHAnsi"/>
+        </w:rPr>
+        <w:t xml:space="preserve"> </w:t>
+      </w:r>
+      <w:proofErr w:type="spellStart"/>
+      <w:r>
+        <w:rPr>
+          <w:rFonts w:asciiTheme="majorHAnsi" w:hAnsiTheme="majorHAnsi"/>
+        </w:rPr>
+        <w:t>n_workers</w:t>
+      </w:r>
+      <w:proofErr w:type="spellEnd"/>
+      <w:r>
+        <w:rPr>
+          <w:rFonts w:asciiTheme="majorHAnsi" w:hAnsiTheme="majorHAnsi"/>
+        </w:rPr>
+        <w:t xml:space="preserve"> parameter" under File -&gt; Settings in the user-interface. This setting is optional and defaults to single-process mode.</w:t>
+      </w:r>
+    </w:p>
+    <w:p>
+      <w:pPr>
+        <w:rPr>
+          <w:rFonts w:asciiTheme="majorHAnsi" w:hAnsiTheme="majorHAnsi"/>
+        </w:rPr>
+      </w:pPr>
+    </w:p>
+    <w:p>
+      <w:pPr>
+        <w:rPr>
+          <w:rFonts w:asciiTheme="majorHAnsi" w:hAnsiTheme="majorHAnsi"/>
+        </w:rPr>
+      </w:pPr>
+      <w:r>
+        <w:rPr>
+          <w:rFonts w:asciiTheme="majorHAnsi" w:hAnsiTheme="majorHAnsi"/>
+        </w:rPr>
+        <w:lastRenderedPageBreak/>
+        <w:t xml:space="preserve">Avoided re-computation means the model will detect intermediate and </w:t>
+      </w:r>
+      <w:proofErr w:type="gramStart"/>
+      <w:r>
+        <w:rPr>
+          <w:rFonts w:asciiTheme="majorHAnsi" w:hAnsiTheme="majorHAnsi"/>
+        </w:rPr>
+        <w:t>final results</w:t>
+      </w:r>
+      <w:proofErr w:type="gramEnd"/>
+      <w:r>
+        <w:rPr>
+          <w:rFonts w:asciiTheme="majorHAnsi" w:hAnsiTheme="majorHAnsi"/>
+        </w:rPr>
+        <w:t xml:space="preserve"> from a previous run in the specified workspace and it will avoid re-calculating any outputs that are identical to the previous run. This is always enabled.</w:t>
       </w:r>
     </w:p>
     <w:p/>
@@ -12835,7 +13691,6 @@
         <w:pStyle w:val="Heading2"/>
       </w:pPr>
       <w:r>
-        <w:lastRenderedPageBreak/>
         <w:t>Interpreting Results</w:t>
       </w:r>
     </w:p>
@@ -12844,9 +13699,11 @@
       <w:pPr>
         <w:pStyle w:val="Heading3"/>
       </w:pPr>
+      <w:proofErr w:type="gramStart"/>
       <w:r>
         <w:t>Final Results</w:t>
       </w:r>
+      <w:proofErr w:type="gramEnd"/>
     </w:p>
     <w:p>
       <w:pPr>
@@ -12857,12 +13714,21 @@
           <w:color w:val="000000"/>
         </w:rPr>
       </w:pPr>
+      <w:proofErr w:type="gramStart"/>
       <w:r>
         <w:rPr>
           <w:rFonts w:ascii="Calibri Light" w:hAnsi="Calibri Light" w:cs="Lucida Grande"/>
           <w:color w:val="000000"/>
         </w:rPr>
-        <w:t>Final results are found within the </w:t>
+        <w:t>Final results</w:t>
+      </w:r>
+      <w:proofErr w:type="gramEnd"/>
+      <w:r>
+        <w:rPr>
+          <w:rFonts w:ascii="Calibri Light" w:hAnsi="Calibri Light" w:cs="Lucida Grande"/>
+          <w:color w:val="000000"/>
+        </w:rPr>
+        <w:t xml:space="preserve"> are found within the </w:t>
       </w:r>
       <w:r>
         <w:rPr>
@@ -12895,6 +13761,7 @@
           <w:color w:val="000000"/>
         </w:rPr>
       </w:pPr>
+      <w:proofErr w:type="spellStart"/>
       <w:r>
         <w:rPr>
           <w:rFonts w:ascii="Calibri Light" w:hAnsi="Calibri Light" w:cs="Lucida Grande"/>
@@ -12902,7 +13769,17 @@
           <w:bCs/>
           <w:color w:val="000000"/>
         </w:rPr>
-        <w:t>globio-log</w:t>
+        <w:t>globio</w:t>
+      </w:r>
+      <w:proofErr w:type="spellEnd"/>
+      <w:r>
+        <w:rPr>
+          <w:rFonts w:ascii="Calibri Light" w:hAnsi="Calibri Light" w:cs="Lucida Grande"/>
+          <w:b/>
+          <w:bCs/>
+          <w:color w:val="000000"/>
+        </w:rPr>
+        <w:t>-log</w:t>
       </w:r>
       <w:r>
         <w:rPr>
@@ -12943,6 +13820,7 @@
           <w:color w:val="000000"/>
         </w:rPr>
       </w:pPr>
+      <w:proofErr w:type="spellStart"/>
       <w:r>
         <w:rPr>
           <w:rFonts w:ascii="Calibri Light" w:hAnsi="Calibri Light" w:cs="Lucida Grande"/>
@@ -12951,6 +13829,7 @@
         </w:rPr>
         <w:t>aoi_summary</w:t>
       </w:r>
+      <w:proofErr w:type="spellEnd"/>
       <w:r>
         <w:rPr>
           <w:rFonts w:ascii="Calibri Light" w:hAnsi="Calibri Light" w:cs="Lucida Grande"/>
@@ -12989,13 +13868,31 @@
           <w:color w:val="000000"/>
         </w:rPr>
       </w:pPr>
+      <w:proofErr w:type="spellStart"/>
       <w:r>
         <w:rPr>
           <w:rFonts w:ascii="Calibri Light" w:hAnsi="Calibri Light"/>
           <w:b/>
         </w:rPr>
-        <w:t>msa_&lt;suffix&gt;.tif</w:t>
-      </w:r>
+        <w:t>msa</w:t>
+      </w:r>
+      <w:proofErr w:type="spellEnd"/>
+      <w:r>
+        <w:rPr>
+          <w:rFonts w:ascii="Calibri Light" w:hAnsi="Calibri Light"/>
+          <w:b/>
+        </w:rPr>
+        <w:t>_&lt;suffix&gt;.</w:t>
+      </w:r>
+      <w:proofErr w:type="spellStart"/>
+      <w:r>
+        <w:rPr>
+          <w:rFonts w:ascii="Calibri Light" w:hAnsi="Calibri Light"/>
+          <w:b/>
+        </w:rPr>
+        <w:t>tif</w:t>
+      </w:r>
+      <w:proofErr w:type="spellEnd"/>
       <w:r>
         <w:rPr>
           <w:rFonts w:ascii="Calibri Light" w:hAnsi="Calibri Light"/>
@@ -13121,13 +14018,31 @@
           <w:color w:val="000000"/>
         </w:rPr>
       </w:pPr>
+      <w:proofErr w:type="spellStart"/>
       <w:r>
         <w:rPr>
           <w:rFonts w:ascii="Calibri Light" w:hAnsi="Calibri Light"/>
           <w:b/>
         </w:rPr>
-        <w:t>msa_lu_&lt;suffix&gt;.tif</w:t>
-      </w:r>
+        <w:t>msa_lu</w:t>
+      </w:r>
+      <w:proofErr w:type="spellEnd"/>
+      <w:r>
+        <w:rPr>
+          <w:rFonts w:ascii="Calibri Light" w:hAnsi="Calibri Light"/>
+          <w:b/>
+        </w:rPr>
+        <w:t>_&lt;suffix&gt;.</w:t>
+      </w:r>
+      <w:proofErr w:type="spellStart"/>
+      <w:r>
+        <w:rPr>
+          <w:rFonts w:ascii="Calibri Light" w:hAnsi="Calibri Light"/>
+          <w:b/>
+        </w:rPr>
+        <w:t>tif</w:t>
+      </w:r>
+      <w:proofErr w:type="spellEnd"/>
       <w:r>
         <w:rPr>
           <w:rFonts w:ascii="Calibri Light" w:hAnsi="Calibri Light"/>
@@ -13162,13 +14077,31 @@
           <w:color w:val="000000"/>
         </w:rPr>
       </w:pPr>
+      <w:proofErr w:type="spellStart"/>
       <w:r>
         <w:rPr>
           <w:rFonts w:ascii="Calibri Light" w:hAnsi="Calibri Light"/>
           <w:b/>
         </w:rPr>
-        <w:t>msa_f_&lt;suffix&gt;.tif</w:t>
-      </w:r>
+        <w:t>msa_f</w:t>
+      </w:r>
+      <w:proofErr w:type="spellEnd"/>
+      <w:r>
+        <w:rPr>
+          <w:rFonts w:ascii="Calibri Light" w:hAnsi="Calibri Light"/>
+          <w:b/>
+        </w:rPr>
+        <w:t>_&lt;suffix&gt;.</w:t>
+      </w:r>
+      <w:proofErr w:type="spellStart"/>
+      <w:r>
+        <w:rPr>
+          <w:rFonts w:ascii="Calibri Light" w:hAnsi="Calibri Light"/>
+          <w:b/>
+        </w:rPr>
+        <w:t>tif</w:t>
+      </w:r>
+      <w:proofErr w:type="spellEnd"/>
       <w:r>
         <w:rPr>
           <w:rFonts w:ascii="Calibri Light" w:hAnsi="Calibri Light"/>
@@ -13203,13 +14136,31 @@
           <w:color w:val="000000"/>
         </w:rPr>
       </w:pPr>
+      <w:proofErr w:type="spellStart"/>
       <w:r>
         <w:rPr>
           <w:rFonts w:ascii="Calibri Light" w:hAnsi="Calibri Light"/>
           <w:b/>
         </w:rPr>
-        <w:t>msa_i_&lt;suffix&gt;.tif</w:t>
-      </w:r>
+        <w:t>msa_i</w:t>
+      </w:r>
+      <w:proofErr w:type="spellEnd"/>
+      <w:r>
+        <w:rPr>
+          <w:rFonts w:ascii="Calibri Light" w:hAnsi="Calibri Light"/>
+          <w:b/>
+        </w:rPr>
+        <w:t>_&lt;suffix&gt;.</w:t>
+      </w:r>
+      <w:proofErr w:type="spellStart"/>
+      <w:r>
+        <w:rPr>
+          <w:rFonts w:ascii="Calibri Light" w:hAnsi="Calibri Light"/>
+          <w:b/>
+        </w:rPr>
+        <w:t>tif</w:t>
+      </w:r>
+      <w:proofErr w:type="spellEnd"/>
       <w:r>
         <w:rPr>
           <w:rFonts w:ascii="Calibri Light" w:hAnsi="Calibri Light"/>
@@ -13251,8 +14202,25 @@
           <w:rFonts w:ascii="Calibri Light" w:hAnsi="Calibri Light" w:cs="Lucida Grande"/>
           <w:color w:val="000000"/>
         </w:rPr>
-        <w:t>You may also want to examine the intermediate results. These files can help determine the reasons for the patterns in the final results. They are found in the </w:t>
-      </w:r>
+        <w:t xml:space="preserve">You may also want to examine the intermediate results. These files can help determine the reasons for the patterns in the </w:t>
+      </w:r>
+      <w:proofErr w:type="gramStart"/>
+      <w:r>
+        <w:rPr>
+          <w:rFonts w:ascii="Calibri Light" w:hAnsi="Calibri Light" w:cs="Lucida Grande"/>
+          <w:color w:val="000000"/>
+        </w:rPr>
+        <w:t>final results</w:t>
+      </w:r>
+      <w:proofErr w:type="gramEnd"/>
+      <w:r>
+        <w:rPr>
+          <w:rFonts w:ascii="Calibri Light" w:hAnsi="Calibri Light" w:cs="Lucida Grande"/>
+          <w:color w:val="000000"/>
+        </w:rPr>
+        <w:t>. They are found in the </w:t>
+      </w:r>
+      <w:proofErr w:type="spellStart"/>
       <w:r>
         <w:rPr>
           <w:rFonts w:ascii="Calibri Light" w:hAnsi="Calibri Light" w:cs="Lucida Grande"/>
@@ -13280,6 +14248,7 @@
         </w:rPr>
         <w:t>_outputs</w:t>
       </w:r>
+      <w:proofErr w:type="spellEnd"/>
       <w:r>
         <w:rPr>
           <w:rFonts w:ascii="Calibri Light" w:hAnsi="Calibri Light" w:cs="Lucida Grande"/>
@@ -13332,6 +14301,7 @@
           <w:color w:val="000000"/>
         </w:rPr>
       </w:pPr>
+      <w:proofErr w:type="spellStart"/>
       <w:r>
         <w:rPr>
           <w:rFonts w:ascii="Calibri Light" w:hAnsi="Calibri Light" w:cs="Lucida Grande"/>
@@ -13339,7 +14309,7 @@
           <w:bCs/>
           <w:color w:val="000000"/>
         </w:rPr>
-        <w:t>combined</w:t>
+        <w:t>distance_to</w:t>
       </w:r>
       <w:r>
         <w:rPr>
@@ -13357,15 +14327,77 @@
           <w:bCs/>
           <w:color w:val="000000"/>
         </w:rPr>
-        <w:t>infrastructure_&lt;suffix&gt;.tif</w:t>
-      </w:r>
+        <w:t>infrastructure</w:t>
+      </w:r>
+      <w:proofErr w:type="spellEnd"/>
+      <w:r>
+        <w:rPr>
+          <w:rFonts w:ascii="Calibri Light" w:hAnsi="Calibri Light" w:cs="Lucida Grande"/>
+          <w:b/>
+          <w:bCs/>
+          <w:color w:val="000000"/>
+        </w:rPr>
+        <w:t>_&lt;suffix&gt;.</w:t>
+      </w:r>
+      <w:proofErr w:type="spellStart"/>
+      <w:r>
+        <w:rPr>
+          <w:rFonts w:ascii="Calibri Light" w:hAnsi="Calibri Light" w:cs="Lucida Grande"/>
+          <w:b/>
+          <w:bCs/>
+          <w:color w:val="000000"/>
+        </w:rPr>
+        <w:t>tif</w:t>
+      </w:r>
+      <w:proofErr w:type="spellEnd"/>
       <w:r>
         <w:rPr>
           <w:rFonts w:ascii="Calibri Light" w:hAnsi="Calibri Light" w:cs="Lucida Grande"/>
           <w:bCs/>
           <w:color w:val="000000"/>
         </w:rPr>
-        <w:t>: A map joining all the infrastructure files in the infrastructure directory (input 2 above). If there is only one file in that directory, it should be identical to that file.</w:t>
+        <w:t>: A map co</w:t>
+      </w:r>
+      <w:r>
+        <w:rPr>
+          <w:rFonts w:ascii="Calibri Light" w:hAnsi="Calibri Light" w:cs="Lucida Grande"/>
+          <w:bCs/>
+          <w:color w:val="000000"/>
+        </w:rPr>
+        <w:t xml:space="preserve">ding each pixel by its distance </w:t>
+      </w:r>
+      <w:r>
+        <w:rPr>
+          <w:rFonts w:ascii="Calibri Light" w:hAnsi="Calibri Light" w:cs="Lucida Grande"/>
+          <w:bCs/>
+          <w:color w:val="000000"/>
+        </w:rPr>
+        <w:t xml:space="preserve">to the nearest infrastructure, used to compute </w:t>
+      </w:r>
+      <w:r>
+        <w:rPr>
+          <w:rFonts w:ascii="Calibri Light" w:hAnsi="Calibri Light" w:cs="Lucida Grande"/>
+          <w:bCs/>
+          <w:color w:val="000000"/>
+        </w:rPr>
+        <w:t>MSA</w:t>
+      </w:r>
+      <w:r>
+        <w:rPr>
+          <w:rFonts w:ascii="Calibri Light" w:hAnsi="Calibri Light" w:cs="Lucida Grande"/>
+          <w:bCs/>
+          <w:color w:val="000000"/>
+          <w:vertAlign w:val="subscript"/>
+        </w:rPr>
+        <w:t>I</w:t>
+      </w:r>
+      <w:r>
+        <w:rPr>
+          <w:rFonts w:ascii="Calibri Light" w:hAnsi="Calibri Light" w:cs="Lucida Grande"/>
+          <w:bCs/>
+          <w:color w:val="000000"/>
+        </w:rPr>
+        <w:t xml:space="preserve">. Distance in this raster is measured as number of pixels, which is converted to meters in the model using the defined projection. </w:t>
       </w:r>
     </w:p>
     <w:p>
@@ -13382,6 +14414,7 @@
           <w:color w:val="000000"/>
         </w:rPr>
       </w:pPr>
+      <w:proofErr w:type="spellStart"/>
       <w:r>
         <w:rPr>
           <w:rFonts w:ascii="Calibri Light" w:hAnsi="Calibri Light" w:cs="Lucida Grande"/>
@@ -13389,8 +14422,9 @@
           <w:bCs/>
           <w:color w:val="000000"/>
         </w:rPr>
-        <w:t>distance_to</w:t>
-      </w:r>
+        <w:t>globio_lulc</w:t>
+      </w:r>
+      <w:proofErr w:type="spellEnd"/>
       <w:r>
         <w:rPr>
           <w:rFonts w:ascii="Calibri Light" w:hAnsi="Calibri Light" w:cs="Lucida Grande"/>
@@ -13398,8 +14432,9 @@
           <w:bCs/>
           <w:color w:val="000000"/>
         </w:rPr>
-        <w:t>_</w:t>
-      </w:r>
+        <w:t>_&lt;suffix&gt;.</w:t>
+      </w:r>
+      <w:proofErr w:type="spellStart"/>
       <w:r>
         <w:rPr>
           <w:rFonts w:ascii="Calibri Light" w:hAnsi="Calibri Light" w:cs="Lucida Grande"/>
@@ -13407,15 +14442,16 @@
           <w:bCs/>
           <w:color w:val="000000"/>
         </w:rPr>
-        <w:t>infrastructure_&lt;suffix&gt;.tif</w:t>
-      </w:r>
+        <w:t>tif</w:t>
+      </w:r>
+      <w:proofErr w:type="spellEnd"/>
       <w:r>
         <w:rPr>
           <w:rFonts w:ascii="Calibri Light" w:hAnsi="Calibri Light" w:cs="Lucida Grande"/>
           <w:bCs/>
           <w:color w:val="000000"/>
         </w:rPr>
-        <w:t>: A map co</w:t>
+        <w:t xml:space="preserve">: </w:t>
       </w:r>
       <w:r>
         <w:rPr>
@@ -13423,7 +14459,7 @@
           <w:bCs/>
           <w:color w:val="000000"/>
         </w:rPr>
-        <w:t xml:space="preserve">ding each pixel by its distance </w:t>
+        <w:t>T</w:t>
       </w:r>
       <w:r>
         <w:rPr>
@@ -13431,7 +14467,47 @@
           <w:bCs/>
           <w:color w:val="000000"/>
         </w:rPr>
-        <w:t xml:space="preserve">to the nearest infrastructure, used to compute </w:t>
+        <w:t>he final land use map converted to GLOBIO classification, as outlined in Table 3. If</w:t>
+      </w:r>
+      <w:r>
+        <w:rPr>
+          <w:rFonts w:ascii="Calibri Light" w:hAnsi="Calibri Light" w:cs="Lucida Grande"/>
+          <w:bCs/>
+          <w:color w:val="000000"/>
+        </w:rPr>
+        <w:t xml:space="preserve"> desired, this map </w:t>
+      </w:r>
+      <w:r>
+        <w:rPr>
+          <w:rFonts w:ascii="Calibri Light" w:hAnsi="Calibri Light" w:cs="Lucida Grande"/>
+          <w:bCs/>
+          <w:color w:val="000000"/>
+        </w:rPr>
+        <w:t xml:space="preserve">(or any altered version of this map) </w:t>
+      </w:r>
+      <w:r>
+        <w:rPr>
+          <w:rFonts w:ascii="Calibri Light" w:hAnsi="Calibri Light" w:cs="Lucida Grande"/>
+          <w:bCs/>
+          <w:color w:val="000000"/>
+        </w:rPr>
+        <w:t xml:space="preserve">could be </w:t>
+      </w:r>
+      <w:r>
+        <w:rPr>
+          <w:rFonts w:ascii="Calibri Light" w:hAnsi="Calibri Light" w:cs="Lucida Grande"/>
+          <w:bCs/>
+          <w:color w:val="000000"/>
+        </w:rPr>
+        <w:t>used to run the model using option 1b, above.</w:t>
+      </w:r>
+      <w:r>
+        <w:rPr>
+          <w:rFonts w:ascii="Calibri Light" w:hAnsi="Calibri Light" w:cs="Lucida Grande"/>
+          <w:bCs/>
+          <w:color w:val="000000"/>
+        </w:rPr>
+        <w:t xml:space="preserve"> This is used to compute </w:t>
       </w:r>
       <w:r>
         <w:rPr>
@@ -13448,7 +14524,7 @@
           <w:color w:val="000000"/>
           <w:vertAlign w:val="subscript"/>
         </w:rPr>
-        <w:t>I</w:t>
+        <w:t>LU</w:t>
       </w:r>
       <w:r>
         <w:rPr>
@@ -13456,7 +14532,7 @@
           <w:bCs/>
           <w:color w:val="000000"/>
         </w:rPr>
-        <w:t xml:space="preserve">. Distance in this raster is measured as number of pixels, which is converted to meters in the model using the defined projection. </w:t>
+        <w:t>.</w:t>
       </w:r>
     </w:p>
     <w:p>
@@ -13473,6 +14549,7 @@
           <w:color w:val="000000"/>
         </w:rPr>
       </w:pPr>
+      <w:proofErr w:type="spellStart"/>
       <w:r>
         <w:rPr>
           <w:rFonts w:ascii="Calibri Light" w:hAnsi="Calibri Light" w:cs="Lucida Grande"/>
@@ -13480,15 +14557,88 @@
           <w:bCs/>
           <w:color w:val="000000"/>
         </w:rPr>
-        <w:t>ffqi_&lt;suffix&gt;.tif</w:t>
-      </w:r>
+        <w:t>primary_veg_</w:t>
+      </w:r>
+      <w:r>
+        <w:rPr>
+          <w:rFonts w:ascii="Calibri Light" w:hAnsi="Calibri Light" w:cs="Lucida Grande"/>
+          <w:b/>
+          <w:bCs/>
+          <w:color w:val="000000"/>
+        </w:rPr>
+        <w:t>smooth</w:t>
+      </w:r>
+      <w:proofErr w:type="spellEnd"/>
+      <w:r>
+        <w:rPr>
+          <w:rFonts w:ascii="Calibri Light" w:hAnsi="Calibri Light" w:cs="Lucida Grande"/>
+          <w:b/>
+          <w:bCs/>
+          <w:color w:val="000000"/>
+        </w:rPr>
+        <w:t>_&lt;suffix&gt;.</w:t>
+      </w:r>
+      <w:proofErr w:type="spellStart"/>
+      <w:r>
+        <w:rPr>
+          <w:rFonts w:ascii="Calibri Light" w:hAnsi="Calibri Light" w:cs="Lucida Grande"/>
+          <w:b/>
+          <w:bCs/>
+          <w:color w:val="000000"/>
+        </w:rPr>
+        <w:t>tif</w:t>
+      </w:r>
+      <w:proofErr w:type="spellEnd"/>
       <w:r>
         <w:rPr>
           <w:rFonts w:ascii="Calibri Light" w:hAnsi="Calibri Light" w:cs="Lucida Grande"/>
           <w:bCs/>
           <w:color w:val="000000"/>
         </w:rPr>
-        <w:t>: A map of the forest fragmentation quality index (ffqi), used to differentiate between primary and secondary forest in the GLOBIO land use classification.</w:t>
+        <w:t xml:space="preserve">: A Gaussian-filtered (“smoothed”) map of primary vegetation (identified in </w:t>
+      </w:r>
+      <w:proofErr w:type="spellStart"/>
+      <w:r>
+        <w:rPr>
+          <w:rFonts w:ascii="Calibri Light" w:hAnsi="Calibri Light" w:cs="Lucida Grande"/>
+          <w:bCs/>
+          <w:color w:val="000000"/>
+        </w:rPr>
+        <w:t>globio_lulc</w:t>
+      </w:r>
+      <w:proofErr w:type="spellEnd"/>
+      <w:r>
+        <w:rPr>
+          <w:rFonts w:ascii="Calibri Light" w:hAnsi="Calibri Light" w:cs="Lucida Grande"/>
+          <w:bCs/>
+          <w:color w:val="000000"/>
+        </w:rPr>
+        <w:t xml:space="preserve">), used to compute </w:t>
+      </w:r>
+      <w:r>
+        <w:rPr>
+          <w:rFonts w:ascii="Calibri Light" w:hAnsi="Calibri Light" w:cs="Lucida Grande"/>
+          <w:bCs/>
+          <w:color w:val="000000"/>
+        </w:rPr>
+        <w:t>MSA</w:t>
+      </w:r>
+      <w:r>
+        <w:rPr>
+          <w:rFonts w:ascii="Calibri Light" w:hAnsi="Calibri Light" w:cs="Lucida Grande"/>
+          <w:bCs/>
+          <w:color w:val="000000"/>
+          <w:vertAlign w:val="subscript"/>
+        </w:rPr>
+        <w:t>F</w:t>
+      </w:r>
+      <w:r>
+        <w:rPr>
+          <w:rFonts w:ascii="Calibri Light" w:hAnsi="Calibri Light" w:cs="Lucida Grande"/>
+          <w:bCs/>
+          <w:color w:val="000000"/>
+        </w:rPr>
+        <w:t>.</w:t>
       </w:r>
     </w:p>
     <w:p>
@@ -13505,6 +14655,7 @@
           <w:color w:val="000000"/>
         </w:rPr>
       </w:pPr>
+      <w:proofErr w:type="spellStart"/>
       <w:r>
         <w:rPr>
           <w:rFonts w:ascii="Calibri Light" w:hAnsi="Calibri Light" w:cs="Lucida Grande"/>
@@ -13512,96 +14663,75 @@
           <w:bCs/>
           <w:color w:val="000000"/>
         </w:rPr>
-        <w:t>globio_lulc_&lt;suffix&gt;.tif</w:t>
-      </w:r>
+        <w:lastRenderedPageBreak/>
+        <w:t>tmp</w:t>
+      </w:r>
+      <w:proofErr w:type="spellEnd"/>
+      <w:r>
+        <w:rPr>
+          <w:rFonts w:ascii="Calibri Light" w:hAnsi="Calibri Light" w:cs="Lucida Grande"/>
+          <w:b/>
+          <w:bCs/>
+          <w:color w:val="000000"/>
+        </w:rPr>
+        <w:t>/</w:t>
+      </w:r>
+      <w:proofErr w:type="spellStart"/>
+      <w:r>
+        <w:rPr>
+          <w:rFonts w:ascii="Calibri Light" w:hAnsi="Calibri Light" w:cs="Lucida Grande"/>
+          <w:b/>
+          <w:bCs/>
+          <w:color w:val="000000"/>
+        </w:rPr>
+        <w:t>ffqi</w:t>
+      </w:r>
+      <w:proofErr w:type="spellEnd"/>
+      <w:r>
+        <w:rPr>
+          <w:rFonts w:ascii="Calibri Light" w:hAnsi="Calibri Light" w:cs="Lucida Grande"/>
+          <w:b/>
+          <w:bCs/>
+          <w:color w:val="000000"/>
+        </w:rPr>
+        <w:t>_&lt;suffix&gt;.</w:t>
+      </w:r>
+      <w:proofErr w:type="spellStart"/>
+      <w:r>
+        <w:rPr>
+          <w:rFonts w:ascii="Calibri Light" w:hAnsi="Calibri Light" w:cs="Lucida Grande"/>
+          <w:b/>
+          <w:bCs/>
+          <w:color w:val="000000"/>
+        </w:rPr>
+        <w:t>tif</w:t>
+      </w:r>
+      <w:proofErr w:type="spellEnd"/>
       <w:r>
         <w:rPr>
           <w:rFonts w:ascii="Calibri Light" w:hAnsi="Calibri Light" w:cs="Lucida Grande"/>
           <w:bCs/>
           <w:color w:val="000000"/>
         </w:rPr>
-        <w:t xml:space="preserve">: </w:t>
-      </w:r>
+        <w:t>: A map of the forest fragmentation quality index (</w:t>
+      </w:r>
+      <w:proofErr w:type="spellStart"/>
       <w:r>
         <w:rPr>
           <w:rFonts w:ascii="Calibri Light" w:hAnsi="Calibri Light" w:cs="Lucida Grande"/>
           <w:bCs/>
           <w:color w:val="000000"/>
         </w:rPr>
-        <w:t>T</w:t>
-      </w:r>
+        <w:t>ffqi</w:t>
+      </w:r>
+      <w:proofErr w:type="spellEnd"/>
       <w:r>
         <w:rPr>
           <w:rFonts w:ascii="Calibri Light" w:hAnsi="Calibri Light" w:cs="Lucida Grande"/>
           <w:bCs/>
           <w:color w:val="000000"/>
         </w:rPr>
-        <w:t>he final land use map converted to GLOBIO classification, as outlined in Table 3. If</w:t>
-      </w:r>
-      <w:r>
-        <w:rPr>
-          <w:rFonts w:ascii="Calibri Light" w:hAnsi="Calibri Light" w:cs="Lucida Grande"/>
-          <w:bCs/>
-          <w:color w:val="000000"/>
-        </w:rPr>
-        <w:t xml:space="preserve"> desired, this map </w:t>
-      </w:r>
-      <w:r>
-        <w:rPr>
-          <w:rFonts w:ascii="Calibri Light" w:hAnsi="Calibri Light" w:cs="Lucida Grande"/>
-          <w:bCs/>
-          <w:color w:val="000000"/>
-        </w:rPr>
-        <w:t xml:space="preserve">(or any altered version of this map) </w:t>
-      </w:r>
-      <w:r>
-        <w:rPr>
-          <w:rFonts w:ascii="Calibri Light" w:hAnsi="Calibri Light" w:cs="Lucida Grande"/>
-          <w:bCs/>
-          <w:color w:val="000000"/>
-        </w:rPr>
-        <w:t xml:space="preserve">could be </w:t>
-      </w:r>
-      <w:r>
-        <w:rPr>
-          <w:rFonts w:ascii="Calibri Light" w:hAnsi="Calibri Light" w:cs="Lucida Grande"/>
-          <w:bCs/>
-          <w:color w:val="000000"/>
-        </w:rPr>
-        <w:t>used to run the model using option 1b, above.</w:t>
-      </w:r>
-      <w:r>
-        <w:rPr>
-          <w:rFonts w:ascii="Calibri Light" w:hAnsi="Calibri Light" w:cs="Lucida Grande"/>
-          <w:bCs/>
-          <w:color w:val="000000"/>
-        </w:rPr>
-        <w:t xml:space="preserve"> This is used to compute </w:t>
-      </w:r>
-      <w:r>
-        <w:rPr>
-          <w:rFonts w:ascii="Calibri Light" w:hAnsi="Calibri Light" w:cs="Lucida Grande"/>
-          <w:bCs/>
-          <w:color w:val="000000"/>
-        </w:rPr>
-        <w:t>MSA</w:t>
-      </w:r>
-      <w:r>
-        <w:rPr>
-          <w:rFonts w:ascii="Calibri Light" w:hAnsi="Calibri Light" w:cs="Lucida Grande"/>
-          <w:bCs/>
-          <w:color w:val="000000"/>
-          <w:vertAlign w:val="subscript"/>
-        </w:rPr>
-        <w:t>LU</w:t>
-      </w:r>
-      <w:r>
-        <w:rPr>
-          <w:rFonts w:ascii="Calibri Light" w:hAnsi="Calibri Light" w:cs="Lucida Grande"/>
-          <w:bCs/>
-          <w:color w:val="000000"/>
-        </w:rPr>
-        <w:t>.</w:t>
+        <w:t>), used to differentiate between primary and secondary forest in the GLOBIO land use classification.</w:t>
       </w:r>
     </w:p>
     <w:p>
@@ -13618,6 +14748,7 @@
           <w:color w:val="000000"/>
         </w:rPr>
       </w:pPr>
+      <w:proofErr w:type="spellStart"/>
       <w:r>
         <w:rPr>
           <w:rFonts w:ascii="Calibri Light" w:hAnsi="Calibri Light" w:cs="Lucida Grande"/>
@@ -13625,8 +14756,9 @@
           <w:bCs/>
           <w:color w:val="000000"/>
         </w:rPr>
-        <w:t>primary_veg_</w:t>
-      </w:r>
+        <w:t>tmp</w:t>
+      </w:r>
+      <w:proofErr w:type="spellEnd"/>
       <w:r>
         <w:rPr>
           <w:rFonts w:ascii="Calibri Light" w:hAnsi="Calibri Light" w:cs="Lucida Grande"/>
@@ -13634,8 +14766,9 @@
           <w:bCs/>
           <w:color w:val="000000"/>
         </w:rPr>
-        <w:t>smooth</w:t>
-      </w:r>
+        <w:t>/</w:t>
+      </w:r>
+      <w:proofErr w:type="spellStart"/>
       <w:r>
         <w:rPr>
           <w:rFonts w:ascii="Calibri Light" w:hAnsi="Calibri Light" w:cs="Lucida Grande"/>
@@ -13643,15 +14776,89 @@
           <w:bCs/>
           <w:color w:val="000000"/>
         </w:rPr>
-        <w:t>_&lt;suffix&gt;.tif</w:t>
-      </w:r>
+        <w:t>combined</w:t>
+      </w:r>
+      <w:r>
+        <w:rPr>
+          <w:rFonts w:ascii="Calibri Light" w:hAnsi="Calibri Light" w:cs="Lucida Grande"/>
+          <w:b/>
+          <w:bCs/>
+          <w:color w:val="000000"/>
+        </w:rPr>
+        <w:t>_</w:t>
+      </w:r>
+      <w:r>
+        <w:rPr>
+          <w:rFonts w:ascii="Calibri Light" w:hAnsi="Calibri Light" w:cs="Lucida Grande"/>
+          <w:b/>
+          <w:bCs/>
+          <w:color w:val="000000"/>
+        </w:rPr>
+        <w:t>infrastructure</w:t>
+      </w:r>
+      <w:proofErr w:type="spellEnd"/>
+      <w:r>
+        <w:rPr>
+          <w:rFonts w:ascii="Calibri Light" w:hAnsi="Calibri Light" w:cs="Lucida Grande"/>
+          <w:b/>
+          <w:bCs/>
+          <w:color w:val="000000"/>
+        </w:rPr>
+        <w:t>_&lt;suffix&gt;.</w:t>
+      </w:r>
+      <w:proofErr w:type="spellStart"/>
+      <w:r>
+        <w:rPr>
+          <w:rFonts w:ascii="Calibri Light" w:hAnsi="Calibri Light" w:cs="Lucida Grande"/>
+          <w:b/>
+          <w:bCs/>
+          <w:color w:val="000000"/>
+        </w:rPr>
+        <w:t>tif</w:t>
+      </w:r>
+      <w:proofErr w:type="spellEnd"/>
       <w:r>
         <w:rPr>
           <w:rFonts w:ascii="Calibri Light" w:hAnsi="Calibri Light" w:cs="Lucida Grande"/>
           <w:bCs/>
           <w:color w:val="000000"/>
         </w:rPr>
-        <w:t xml:space="preserve">: A Gaussian-filtered (“smoothed”) map of primary vegetation (identified in globio_lulc), used to compute </w:t>
+        <w:t>: A map joining all the infrastructure files in the infrastructure directory (input 2 above). If there is only one file in that directory, it should be identical to that file.</w:t>
+      </w:r>
+    </w:p>
+    <w:p>
+      <w:pPr>
+        <w:numPr>
+          <w:ilvl w:val="0"/>
+          <w:numId w:val="23"/>
+        </w:numPr>
+        <w:shd w:val="clear" w:color="auto" w:fill="FFFFFF"/>
+        <w:spacing w:before="105" w:after="100" w:afterAutospacing="1"/>
+        <w:ind w:left="450"/>
+        <w:rPr>
+          <w:rFonts w:ascii="Calibri Light" w:hAnsi="Calibri Light" w:cs="Lucida Grande"/>
+          <w:color w:val="000000"/>
+        </w:rPr>
+      </w:pPr>
+      <w:proofErr w:type="spellStart"/>
+      <w:r>
+        <w:rPr>
+          <w:rFonts w:ascii="Calibri Light" w:hAnsi="Calibri Light" w:cs="Lucida Grande"/>
+          <w:b/>
+          <w:bCs/>
+          <w:color w:val="000000"/>
+        </w:rPr>
+        <w:t>tmp</w:t>
+      </w:r>
+      <w:proofErr w:type="spellEnd"/>
+      <w:r>
+        <w:rPr>
+          <w:rFonts w:ascii="Calibri Light" w:hAnsi="Calibri Light" w:cs="Lucida Grande"/>
+          <w:b/>
+          <w:bCs/>
+          <w:color w:val="000000"/>
+        </w:rPr>
+        <w:t xml:space="preserve">/: </w:t>
       </w:r>
       <w:r>
         <w:rPr>
@@ -13659,24 +14866,73 @@
           <w:bCs/>
           <w:color w:val="000000"/>
         </w:rPr>
-        <w:t>MSA</w:t>
+        <w:t xml:space="preserve">Other files in this directory </w:t>
       </w:r>
       <w:r>
         <w:rPr>
           <w:rFonts w:ascii="Calibri Light" w:hAnsi="Calibri Light" w:cs="Lucida Grande"/>
           <w:bCs/>
           <w:color w:val="000000"/>
-          <w:vertAlign w:val="subscript"/>
-        </w:rPr>
-        <w:t>F</w:t>
-      </w:r>
-      <w:r>
+        </w:rPr>
+        <w:t>represent intermediate steps in calculations of the final data in the output folder.</w:t>
+      </w:r>
+    </w:p>
+    <w:p>
+      <w:pPr>
+        <w:numPr>
+          <w:ilvl w:val="0"/>
+          <w:numId w:val="23"/>
+        </w:numPr>
+        <w:shd w:val="clear" w:color="auto" w:fill="FFFFFF"/>
+        <w:spacing w:before="105" w:after="100" w:afterAutospacing="1"/>
+        <w:ind w:left="450"/>
         <w:rPr>
           <w:rFonts w:ascii="Calibri Light" w:hAnsi="Calibri Light" w:cs="Lucida Grande"/>
+          <w:color w:val="000000"/>
+        </w:rPr>
+      </w:pPr>
+      <w:r>
+        <w:rPr>
+          <w:rFonts w:ascii="Calibri Light" w:hAnsi="Calibri Light" w:cs="Lucida Grande"/>
+          <w:b/>
           <w:bCs/>
           <w:color w:val="000000"/>
         </w:rPr>
-        <w:t>.</w:t>
+        <w:t>_</w:t>
+      </w:r>
+      <w:proofErr w:type="spellStart"/>
+      <w:r>
+        <w:rPr>
+          <w:rFonts w:ascii="Calibri Light" w:hAnsi="Calibri Light" w:cs="Lucida Grande"/>
+          <w:b/>
+          <w:bCs/>
+          <w:color w:val="000000"/>
+        </w:rPr>
+        <w:t>taskgraph_working_dir</w:t>
+      </w:r>
+      <w:proofErr w:type="spellEnd"/>
+      <w:r>
+        <w:rPr>
+          <w:rFonts w:ascii="Calibri Light" w:hAnsi="Calibri Light" w:cs="Lucida Grande"/>
+          <w:b/>
+          <w:bCs/>
+          <w:color w:val="000000"/>
+        </w:rPr>
+        <w:t>:</w:t>
+      </w:r>
+      <w:r>
+        <w:rPr>
+          <w:rFonts w:ascii="Calibri Light" w:hAnsi="Calibri Light" w:cs="Lucida Grande"/>
+          <w:color w:val="000000"/>
+        </w:rPr>
+        <w:t xml:space="preserve"> This directory stores</w:t>
+      </w:r>
+      <w:r>
+        <w:rPr>
+          <w:rFonts w:ascii="Calibri Light" w:hAnsi="Calibri Light" w:cs="Lucida Grande"/>
+          <w:color w:val="000000"/>
+        </w:rPr>
+        <w:t xml:space="preserve"> metadata used internally to enable avoided re-computation.</w:t>
       </w:r>
     </w:p>
     <w:p>
@@ -13695,7 +14951,6 @@
         <w:pStyle w:val="Heading2"/>
       </w:pPr>
       <w:r>
-        <w:lastRenderedPageBreak/>
         <w:t>References</w:t>
       </w:r>
     </w:p>
@@ -13706,11 +14961,61 @@
           <w:rFonts w:asciiTheme="majorHAnsi" w:hAnsiTheme="majorHAnsi"/>
         </w:rPr>
       </w:pPr>
-      <w:r>
-        <w:rPr>
-          <w:rFonts w:asciiTheme="majorHAnsi" w:hAnsiTheme="majorHAnsi"/>
-        </w:rPr>
-        <w:t xml:space="preserve">Alkemade, Rob, Mark van Oorschot, Lera Miles, Christian Nellemann, Michel Bakkenes, and Ben ten Brink. "GLOBIO3: a framework to investigate options for reducing global terrestrial biodiversity loss." </w:t>
+      <w:proofErr w:type="spellStart"/>
+      <w:r>
+        <w:rPr>
+          <w:rFonts w:asciiTheme="majorHAnsi" w:hAnsiTheme="majorHAnsi"/>
+        </w:rPr>
+        <w:t>Alkemade</w:t>
+      </w:r>
+      <w:proofErr w:type="spellEnd"/>
+      <w:r>
+        <w:rPr>
+          <w:rFonts w:asciiTheme="majorHAnsi" w:hAnsiTheme="majorHAnsi"/>
+        </w:rPr>
+        <w:t xml:space="preserve">, Rob, Mark van </w:t>
+      </w:r>
+      <w:proofErr w:type="spellStart"/>
+      <w:r>
+        <w:rPr>
+          <w:rFonts w:asciiTheme="majorHAnsi" w:hAnsiTheme="majorHAnsi"/>
+        </w:rPr>
+        <w:t>Oorschot</w:t>
+      </w:r>
+      <w:proofErr w:type="spellEnd"/>
+      <w:r>
+        <w:rPr>
+          <w:rFonts w:asciiTheme="majorHAnsi" w:hAnsiTheme="majorHAnsi"/>
+        </w:rPr>
+        <w:t xml:space="preserve">, Lera Miles, Christian </w:t>
+      </w:r>
+      <w:proofErr w:type="spellStart"/>
+      <w:r>
+        <w:rPr>
+          <w:rFonts w:asciiTheme="majorHAnsi" w:hAnsiTheme="majorHAnsi"/>
+        </w:rPr>
+        <w:t>Nellemann</w:t>
+      </w:r>
+      <w:proofErr w:type="spellEnd"/>
+      <w:r>
+        <w:rPr>
+          <w:rFonts w:asciiTheme="majorHAnsi" w:hAnsiTheme="majorHAnsi"/>
+        </w:rPr>
+        <w:t xml:space="preserve">, Michel </w:t>
+      </w:r>
+      <w:proofErr w:type="spellStart"/>
+      <w:r>
+        <w:rPr>
+          <w:rFonts w:asciiTheme="majorHAnsi" w:hAnsiTheme="majorHAnsi"/>
+        </w:rPr>
+        <w:t>Bakkenes</w:t>
+      </w:r>
+      <w:proofErr w:type="spellEnd"/>
+      <w:r>
+        <w:rPr>
+          <w:rFonts w:asciiTheme="majorHAnsi" w:hAnsiTheme="majorHAnsi"/>
+        </w:rPr>
+        <w:t xml:space="preserve">, and Ben ten Brink. "GLOBIO3: a framework to investigate options for reducing global terrestrial biodiversity loss." </w:t>
       </w:r>
       <w:r>
         <w:rPr>
@@ -13756,6 +15061,7 @@
           <w:rFonts w:asciiTheme="majorHAnsi" w:hAnsiTheme="majorHAnsi"/>
         </w:rPr>
       </w:pPr>
+      <w:proofErr w:type="spellStart"/>
       <w:r>
         <w:rPr>
           <w:rFonts w:asciiTheme="majorHAnsi" w:hAnsiTheme="majorHAnsi"/>
@@ -13766,7 +15072,14 @@
         <w:rPr>
           <w:rFonts w:asciiTheme="majorHAnsi" w:hAnsiTheme="majorHAnsi"/>
         </w:rPr>
-        <w:t>almford A</w:t>
+        <w:t>almford</w:t>
+      </w:r>
+      <w:proofErr w:type="spellEnd"/>
+      <w:r>
+        <w:rPr>
+          <w:rFonts w:asciiTheme="majorHAnsi" w:hAnsiTheme="majorHAnsi"/>
+        </w:rPr>
+        <w:t xml:space="preserve"> A</w:t>
       </w:r>
       <w:r>
         <w:rPr>
@@ -13796,8 +15109,16 @@
         <w:rPr>
           <w:rFonts w:asciiTheme="majorHAnsi" w:hAnsiTheme="majorHAnsi"/>
         </w:rPr>
-        <w:t>B. Phalan</w:t>
-      </w:r>
+        <w:t xml:space="preserve">B. </w:t>
+      </w:r>
+      <w:proofErr w:type="spellStart"/>
+      <w:r>
+        <w:rPr>
+          <w:rFonts w:asciiTheme="majorHAnsi" w:hAnsiTheme="majorHAnsi"/>
+        </w:rPr>
+        <w:t>Phalan</w:t>
+      </w:r>
+      <w:proofErr w:type="spellEnd"/>
       <w:r>
         <w:rPr>
           <w:rFonts w:asciiTheme="majorHAnsi" w:hAnsiTheme="majorHAnsi"/>
@@ -13828,7 +15149,35 @@
         <w:rPr>
           <w:rFonts w:asciiTheme="majorHAnsi" w:hAnsiTheme="majorHAnsi"/>
         </w:rPr>
-        <w:t>Benítez-López, A., Alkemade, R., &amp; Verweij, P. a. (2010). The impacts of roads and other infrastructure on mammal and bird populations: A meta-analysis. Biological Conservation, 143(6), 1307–1316. doi:10.1016/j.biocon.2010.02.009</w:t>
+        <w:t xml:space="preserve">Benítez-López, A., </w:t>
+      </w:r>
+      <w:proofErr w:type="spellStart"/>
+      <w:r>
+        <w:rPr>
+          <w:rFonts w:asciiTheme="majorHAnsi" w:hAnsiTheme="majorHAnsi"/>
+        </w:rPr>
+        <w:t>Alkemade</w:t>
+      </w:r>
+      <w:proofErr w:type="spellEnd"/>
+      <w:r>
+        <w:rPr>
+          <w:rFonts w:asciiTheme="majorHAnsi" w:hAnsiTheme="majorHAnsi"/>
+        </w:rPr>
+        <w:t xml:space="preserve">, R., &amp; Verweij, P. a. (2010). The impacts of roads and other infrastructure on mammal and bird populations: A meta-analysis. Biological Conservation, 143(6), 1307–1316. </w:t>
+      </w:r>
+      <w:proofErr w:type="gramStart"/>
+      <w:r>
+        <w:rPr>
+          <w:rFonts w:asciiTheme="majorHAnsi" w:hAnsiTheme="majorHAnsi"/>
+        </w:rPr>
+        <w:t>doi:10.1016/j.biocon</w:t>
+      </w:r>
+      <w:proofErr w:type="gramEnd"/>
+      <w:r>
+        <w:rPr>
+          <w:rFonts w:asciiTheme="majorHAnsi" w:hAnsiTheme="majorHAnsi"/>
+        </w:rPr>
+        <w:t>.2010.02.009</w:t>
       </w:r>
     </w:p>
     <w:p>
@@ -13846,11 +15195,47 @@
           <w:rFonts w:asciiTheme="majorHAnsi" w:hAnsiTheme="majorHAnsi"/>
         </w:rPr>
       </w:pPr>
-      <w:r>
-        <w:rPr>
-          <w:rFonts w:asciiTheme="majorHAnsi" w:hAnsiTheme="majorHAnsi"/>
-        </w:rPr>
-        <w:t>Bouwma, I. M., Jongman, R. H. G., &amp; Butovsky, R. O. (2002). Indicative map of the Pan-European Ecological Network - technical background document. Tilburg, The Netherlands/Budapest, Hungary.</w:t>
+      <w:proofErr w:type="spellStart"/>
+      <w:r>
+        <w:rPr>
+          <w:rFonts w:asciiTheme="majorHAnsi" w:hAnsiTheme="majorHAnsi"/>
+        </w:rPr>
+        <w:t>Bouwma</w:t>
+      </w:r>
+      <w:proofErr w:type="spellEnd"/>
+      <w:r>
+        <w:rPr>
+          <w:rFonts w:asciiTheme="majorHAnsi" w:hAnsiTheme="majorHAnsi"/>
+        </w:rPr>
+        <w:t xml:space="preserve">, I. M., </w:t>
+      </w:r>
+      <w:proofErr w:type="spellStart"/>
+      <w:r>
+        <w:rPr>
+          <w:rFonts w:asciiTheme="majorHAnsi" w:hAnsiTheme="majorHAnsi"/>
+        </w:rPr>
+        <w:t>Jongman</w:t>
+      </w:r>
+      <w:proofErr w:type="spellEnd"/>
+      <w:r>
+        <w:rPr>
+          <w:rFonts w:asciiTheme="majorHAnsi" w:hAnsiTheme="majorHAnsi"/>
+        </w:rPr>
+        <w:t xml:space="preserve">, R. H. G., &amp; </w:t>
+      </w:r>
+      <w:proofErr w:type="spellStart"/>
+      <w:r>
+        <w:rPr>
+          <w:rFonts w:asciiTheme="majorHAnsi" w:hAnsiTheme="majorHAnsi"/>
+        </w:rPr>
+        <w:t>Butovsky</w:t>
+      </w:r>
+      <w:proofErr w:type="spellEnd"/>
+      <w:r>
+        <w:rPr>
+          <w:rFonts w:asciiTheme="majorHAnsi" w:hAnsiTheme="majorHAnsi"/>
+        </w:rPr>
+        <w:t>, R. O. (2002). Indicative map of the Pan-European Ecological Network - technical background document. Tilburg, The Netherlands/Budapest, Hungary.</w:t>
       </w:r>
     </w:p>
     <w:p>
@@ -13872,7 +15257,35 @@
         <w:rPr>
           <w:rFonts w:asciiTheme="majorHAnsi" w:hAnsiTheme="majorHAnsi"/>
         </w:rPr>
-        <w:t>de Baan, L., Alkemade, R., &amp; Koellner, T. (2013). Land use impacts on biodiversity in LCA: a global approach. International Journal of Life Cycle Assessment, 18, 1216–1230. doi:10.1007/s11367-012-0412-0</w:t>
+        <w:t xml:space="preserve">de Baan, L., </w:t>
+      </w:r>
+      <w:proofErr w:type="spellStart"/>
+      <w:r>
+        <w:rPr>
+          <w:rFonts w:asciiTheme="majorHAnsi" w:hAnsiTheme="majorHAnsi"/>
+        </w:rPr>
+        <w:t>Alkemade</w:t>
+      </w:r>
+      <w:proofErr w:type="spellEnd"/>
+      <w:r>
+        <w:rPr>
+          <w:rFonts w:asciiTheme="majorHAnsi" w:hAnsiTheme="majorHAnsi"/>
+        </w:rPr>
+        <w:t xml:space="preserve">, R., &amp; </w:t>
+      </w:r>
+      <w:proofErr w:type="spellStart"/>
+      <w:r>
+        <w:rPr>
+          <w:rFonts w:asciiTheme="majorHAnsi" w:hAnsiTheme="majorHAnsi"/>
+        </w:rPr>
+        <w:t>Koellner</w:t>
+      </w:r>
+      <w:proofErr w:type="spellEnd"/>
+      <w:r>
+        <w:rPr>
+          <w:rFonts w:asciiTheme="majorHAnsi" w:hAnsiTheme="majorHAnsi"/>
+        </w:rPr>
+        <w:t>, T. (2013). Land use impacts on biodiversity in LCA: a global approach. International Journal of Life Cycle Assessment, 18, 1216–1230. doi:10.1007/s11367-012-0412-0</w:t>
       </w:r>
     </w:p>
     <w:p>
@@ -13883,12 +15296,21 @@
           <w:lang w:val="es-ES_tradnl"/>
         </w:rPr>
       </w:pPr>
+      <w:proofErr w:type="gramStart"/>
       <w:r>
         <w:rPr>
           <w:rFonts w:asciiTheme="majorHAnsi" w:hAnsiTheme="majorHAnsi"/>
           <w:lang w:val="es-ES_tradnl"/>
         </w:rPr>
-        <w:t xml:space="preserve">Foley , J.A., et al. 2005. </w:t>
+        <w:t>Foley ,</w:t>
+      </w:r>
+      <w:proofErr w:type="gramEnd"/>
+      <w:r>
+        <w:rPr>
+          <w:rFonts w:asciiTheme="majorHAnsi" w:hAnsiTheme="majorHAnsi"/>
+          <w:lang w:val="es-ES_tradnl"/>
+        </w:rPr>
+        <w:t xml:space="preserve"> J.A., et al. 2005. </w:t>
       </w:r>
       <w:r>
         <w:rPr>
@@ -13896,12 +15318,21 @@
         </w:rPr>
         <w:t xml:space="preserve">Global consequences of land use. </w:t>
       </w:r>
+      <w:proofErr w:type="spellStart"/>
       <w:r>
         <w:rPr>
           <w:rFonts w:asciiTheme="majorHAnsi" w:hAnsiTheme="majorHAnsi"/>
           <w:lang w:val="es-ES_tradnl"/>
         </w:rPr>
-        <w:t>Science 305: 570-574.</w:t>
+        <w:t>Science</w:t>
+      </w:r>
+      <w:proofErr w:type="spellEnd"/>
+      <w:r>
+        <w:rPr>
+          <w:rFonts w:asciiTheme="majorHAnsi" w:hAnsiTheme="majorHAnsi"/>
+          <w:lang w:val="es-ES_tradnl"/>
+        </w:rPr>
+        <w:t xml:space="preserve"> 305: 570-574.</w:t>
       </w:r>
     </w:p>
     <w:p>
@@ -13936,6 +15367,7 @@
         <w:rPr>
           <w:rFonts w:asciiTheme="majorHAnsi" w:hAnsiTheme="majorHAnsi"/>
         </w:rPr>
+        <w:lastRenderedPageBreak/>
         <w:t xml:space="preserve">Mueller, N., et al. 2012. </w:t>
       </w:r>
       <w:r>
@@ -13958,11 +15390,19 @@
           <w:rFonts w:asciiTheme="majorHAnsi" w:hAnsiTheme="majorHAnsi"/>
         </w:rPr>
       </w:pPr>
-      <w:r>
-        <w:rPr>
-          <w:rFonts w:asciiTheme="majorHAnsi" w:hAnsiTheme="majorHAnsi"/>
-        </w:rPr>
-        <w:t>Phalan,</w:t>
+      <w:proofErr w:type="spellStart"/>
+      <w:r>
+        <w:rPr>
+          <w:rFonts w:asciiTheme="majorHAnsi" w:hAnsiTheme="majorHAnsi"/>
+        </w:rPr>
+        <w:t>Phalan</w:t>
+      </w:r>
+      <w:proofErr w:type="spellEnd"/>
+      <w:r>
+        <w:rPr>
+          <w:rFonts w:asciiTheme="majorHAnsi" w:hAnsiTheme="majorHAnsi"/>
+        </w:rPr>
+        <w:t>,</w:t>
       </w:r>
       <w:r>
         <w:rPr>
@@ -13982,11 +15422,19 @@
         </w:rPr>
         <w:t xml:space="preserve">A. </w:t>
       </w:r>
-      <w:r>
-        <w:rPr>
-          <w:rFonts w:asciiTheme="majorHAnsi" w:hAnsiTheme="majorHAnsi"/>
-        </w:rPr>
-        <w:t xml:space="preserve">Balmford, </w:t>
+      <w:proofErr w:type="spellStart"/>
+      <w:r>
+        <w:rPr>
+          <w:rFonts w:asciiTheme="majorHAnsi" w:hAnsiTheme="majorHAnsi"/>
+        </w:rPr>
+        <w:t>Balmford</w:t>
+      </w:r>
+      <w:proofErr w:type="spellEnd"/>
+      <w:r>
+        <w:rPr>
+          <w:rFonts w:asciiTheme="majorHAnsi" w:hAnsiTheme="majorHAnsi"/>
+        </w:rPr>
+        <w:t xml:space="preserve">, </w:t>
       </w:r>
       <w:r>
         <w:rPr>
@@ -14004,13 +15452,41 @@
         <w:rPr>
           <w:rFonts w:asciiTheme="majorHAnsi" w:hAnsiTheme="majorHAnsi"/>
         </w:rPr>
-        <w:t>J.P.W. Scharlemann. 2011.</w:t>
-      </w:r>
-      <w:r>
-        <w:rPr>
-          <w:rFonts w:asciiTheme="majorHAnsi" w:hAnsiTheme="majorHAnsi"/>
-        </w:rPr>
-        <w:t xml:space="preserve"> Minimising the harm to biodiversity of p</w:t>
+        <w:t xml:space="preserve">J.P.W. </w:t>
+      </w:r>
+      <w:proofErr w:type="spellStart"/>
+      <w:r>
+        <w:rPr>
+          <w:rFonts w:asciiTheme="majorHAnsi" w:hAnsiTheme="majorHAnsi"/>
+        </w:rPr>
+        <w:t>Scharlemann</w:t>
+      </w:r>
+      <w:proofErr w:type="spellEnd"/>
+      <w:r>
+        <w:rPr>
+          <w:rFonts w:asciiTheme="majorHAnsi" w:hAnsiTheme="majorHAnsi"/>
+        </w:rPr>
+        <w:t>. 2011.</w:t>
+      </w:r>
+      <w:r>
+        <w:rPr>
+          <w:rFonts w:asciiTheme="majorHAnsi" w:hAnsiTheme="majorHAnsi"/>
+        </w:rPr>
+        <w:t xml:space="preserve"> </w:t>
+      </w:r>
+      <w:proofErr w:type="spellStart"/>
+      <w:r>
+        <w:rPr>
+          <w:rFonts w:asciiTheme="majorHAnsi" w:hAnsiTheme="majorHAnsi"/>
+        </w:rPr>
+        <w:t>Minimising</w:t>
+      </w:r>
+      <w:proofErr w:type="spellEnd"/>
+      <w:r>
+        <w:rPr>
+          <w:rFonts w:asciiTheme="majorHAnsi" w:hAnsiTheme="majorHAnsi"/>
+        </w:rPr>
+        <w:t xml:space="preserve"> the harm to biodiversity of p</w:t>
       </w:r>
       <w:r>
         <w:rPr>
@@ -14038,11 +15514,19 @@
           <w:rFonts w:asciiTheme="majorHAnsi" w:hAnsiTheme="majorHAnsi"/>
         </w:rPr>
       </w:pPr>
-      <w:r>
-        <w:rPr>
-          <w:rFonts w:asciiTheme="majorHAnsi" w:hAnsiTheme="majorHAnsi"/>
-        </w:rPr>
-        <w:t xml:space="preserve">Ramankutty, N. and J.A. Foley. 1999. </w:t>
+      <w:proofErr w:type="spellStart"/>
+      <w:r>
+        <w:rPr>
+          <w:rFonts w:asciiTheme="majorHAnsi" w:hAnsiTheme="majorHAnsi"/>
+        </w:rPr>
+        <w:t>Ramankutty</w:t>
+      </w:r>
+      <w:proofErr w:type="spellEnd"/>
+      <w:r>
+        <w:rPr>
+          <w:rFonts w:asciiTheme="majorHAnsi" w:hAnsiTheme="majorHAnsi"/>
+        </w:rPr>
+        <w:t xml:space="preserve">, N. and J.A. Foley. 1999. </w:t>
       </w:r>
       <w:r>
         <w:rPr>
@@ -14058,11 +15542,19 @@
           <w:rFonts w:asciiTheme="majorHAnsi" w:hAnsiTheme="majorHAnsi"/>
         </w:rPr>
       </w:pPr>
-      <w:r>
-        <w:rPr>
-          <w:rFonts w:asciiTheme="majorHAnsi" w:hAnsiTheme="majorHAnsi"/>
-        </w:rPr>
-        <w:t xml:space="preserve">Ramankutty, N., et al. 2008. </w:t>
+      <w:proofErr w:type="spellStart"/>
+      <w:r>
+        <w:rPr>
+          <w:rFonts w:asciiTheme="majorHAnsi" w:hAnsiTheme="majorHAnsi"/>
+        </w:rPr>
+        <w:t>Ramankutty</w:t>
+      </w:r>
+      <w:proofErr w:type="spellEnd"/>
+      <w:r>
+        <w:rPr>
+          <w:rFonts w:asciiTheme="majorHAnsi" w:hAnsiTheme="majorHAnsi"/>
+        </w:rPr>
+        <w:t xml:space="preserve">, N., et al. 2008. </w:t>
       </w:r>
       <w:r>
         <w:rPr>
@@ -14108,7 +15600,7 @@
 </file>
 
 <file path=word/endnotes.xml><?xml version="1.0" encoding="utf-8"?>
-<w:endnotes xmlns:wpc="http://schemas.microsoft.com/office/word/2010/wordprocessingCanvas" xmlns:mc="http://schemas.openxmlformats.org/markup-compatibility/2006" xmlns:o="urn:schemas-microsoft-com:office:office" xmlns:r="http://schemas.openxmlformats.org/officeDocument/2006/relationships" xmlns:m="http://schemas.openxmlformats.org/officeDocument/2006/math" xmlns:v="urn:schemas-microsoft-com:vml" xmlns:wp14="http://schemas.microsoft.com/office/word/2010/wordprocessingDrawing" xmlns:wp="http://schemas.openxmlformats.org/drawingml/2006/wordprocessingDrawing" xmlns:w10="urn:schemas-microsoft-com:office:word" xmlns:w="http://schemas.openxmlformats.org/wordprocessingml/2006/main" xmlns:w14="http://schemas.microsoft.com/office/word/2010/wordml" xmlns:w15="http://schemas.microsoft.com/office/word/2012/wordml" xmlns:wpg="http://schemas.microsoft.com/office/word/2010/wordprocessingGroup" xmlns:wpi="http://schemas.microsoft.com/office/word/2010/wordprocessingInk" xmlns:wne="http://schemas.microsoft.com/office/word/2006/wordml" xmlns:wps="http://schemas.microsoft.com/office/word/2010/wordprocessingShape" mc:Ignorable="w14 w15 wp14">
+<w:endnotes xmlns:wpc="http://schemas.microsoft.com/office/word/2010/wordprocessingCanvas" xmlns:cx="http://schemas.microsoft.com/office/drawing/2014/chartex" xmlns:cx1="http://schemas.microsoft.com/office/drawing/2015/9/8/chartex" xmlns:cx2="http://schemas.microsoft.com/office/drawing/2015/10/21/chartex" xmlns:cx3="http://schemas.microsoft.com/office/drawing/2016/5/9/chartex" xmlns:cx4="http://schemas.microsoft.com/office/drawing/2016/5/10/chartex" xmlns:cx5="http://schemas.microsoft.com/office/drawing/2016/5/11/chartex" xmlns:cx6="http://schemas.microsoft.com/office/drawing/2016/5/12/chartex" xmlns:cx7="http://schemas.microsoft.com/office/drawing/2016/5/13/chartex" xmlns:cx8="http://schemas.microsoft.com/office/drawing/2016/5/14/chartex" xmlns:mc="http://schemas.openxmlformats.org/markup-compatibility/2006" xmlns:aink="http://schemas.microsoft.com/office/drawing/2016/ink" xmlns:am3d="http://schemas.microsoft.com/office/drawing/2017/model3d" xmlns:o="urn:schemas-microsoft-com:office:office" xmlns:r="http://schemas.openxmlformats.org/officeDocument/2006/relationships" xmlns:m="http://schemas.openxmlformats.org/officeDocument/2006/math" xmlns:v="urn:schemas-microsoft-com:vml" xmlns:wp14="http://schemas.microsoft.com/office/word/2010/wordprocessingDrawing" xmlns:wp="http://schemas.openxmlformats.org/drawingml/2006/wordprocessingDrawing" xmlns:w10="urn:schemas-microsoft-com:office:word" xmlns:w="http://schemas.openxmlformats.org/wordprocessingml/2006/main" xmlns:w14="http://schemas.microsoft.com/office/word/2010/wordml" xmlns:w15="http://schemas.microsoft.com/office/word/2012/wordml" xmlns:w16cid="http://schemas.microsoft.com/office/word/2016/wordml/cid" xmlns:w16se="http://schemas.microsoft.com/office/word/2015/wordml/symex" xmlns:wpg="http://schemas.microsoft.com/office/word/2010/wordprocessingGroup" xmlns:wpi="http://schemas.microsoft.com/office/word/2010/wordprocessingInk" xmlns:wne="http://schemas.microsoft.com/office/word/2006/wordml" xmlns:wps="http://schemas.microsoft.com/office/word/2010/wordprocessingShape" mc:Ignorable="w14 w15 w16se w16cid wp14">
   <w:endnote w:type="separator" w:id="-1">
     <w:p>
       <w:r>
@@ -14130,7 +15622,7 @@
 </file>
 
 <file path=word/footnotes.xml><?xml version="1.0" encoding="utf-8"?>
-<w:footnotes xmlns:wpc="http://schemas.microsoft.com/office/word/2010/wordprocessingCanvas" xmlns:mc="http://schemas.openxmlformats.org/markup-compatibility/2006" xmlns:o="urn:schemas-microsoft-com:office:office" xmlns:r="http://schemas.openxmlformats.org/officeDocument/2006/relationships" xmlns:m="http://schemas.openxmlformats.org/officeDocument/2006/math" xmlns:v="urn:schemas-microsoft-com:vml" xmlns:wp14="http://schemas.microsoft.com/office/word/2010/wordprocessingDrawing" xmlns:wp="http://schemas.openxmlformats.org/drawingml/2006/wordprocessingDrawing" xmlns:w10="urn:schemas-microsoft-com:office:word" xmlns:w="http://schemas.openxmlformats.org/wordprocessingml/2006/main" xmlns:w14="http://schemas.microsoft.com/office/word/2010/wordml" xmlns:w15="http://schemas.microsoft.com/office/word/2012/wordml" xmlns:wpg="http://schemas.microsoft.com/office/word/2010/wordprocessingGroup" xmlns:wpi="http://schemas.microsoft.com/office/word/2010/wordprocessingInk" xmlns:wne="http://schemas.microsoft.com/office/word/2006/wordml" xmlns:wps="http://schemas.microsoft.com/office/word/2010/wordprocessingShape" mc:Ignorable="w14 w15 wp14">
+<w:footnotes xmlns:wpc="http://schemas.microsoft.com/office/word/2010/wordprocessingCanvas" xmlns:cx="http://schemas.microsoft.com/office/drawing/2014/chartex" xmlns:cx1="http://schemas.microsoft.com/office/drawing/2015/9/8/chartex" xmlns:cx2="http://schemas.microsoft.com/office/drawing/2015/10/21/chartex" xmlns:cx3="http://schemas.microsoft.com/office/drawing/2016/5/9/chartex" xmlns:cx4="http://schemas.microsoft.com/office/drawing/2016/5/10/chartex" xmlns:cx5="http://schemas.microsoft.com/office/drawing/2016/5/11/chartex" xmlns:cx6="http://schemas.microsoft.com/office/drawing/2016/5/12/chartex" xmlns:cx7="http://schemas.microsoft.com/office/drawing/2016/5/13/chartex" xmlns:cx8="http://schemas.microsoft.com/office/drawing/2016/5/14/chartex" xmlns:mc="http://schemas.openxmlformats.org/markup-compatibility/2006" xmlns:aink="http://schemas.microsoft.com/office/drawing/2016/ink" xmlns:am3d="http://schemas.microsoft.com/office/drawing/2017/model3d" xmlns:o="urn:schemas-microsoft-com:office:office" xmlns:r="http://schemas.openxmlformats.org/officeDocument/2006/relationships" xmlns:m="http://schemas.openxmlformats.org/officeDocument/2006/math" xmlns:v="urn:schemas-microsoft-com:vml" xmlns:wp14="http://schemas.microsoft.com/office/word/2010/wordprocessingDrawing" xmlns:wp="http://schemas.openxmlformats.org/drawingml/2006/wordprocessingDrawing" xmlns:w10="urn:schemas-microsoft-com:office:word" xmlns:w="http://schemas.openxmlformats.org/wordprocessingml/2006/main" xmlns:w14="http://schemas.microsoft.com/office/word/2010/wordml" xmlns:w15="http://schemas.microsoft.com/office/word/2012/wordml" xmlns:w16cid="http://schemas.microsoft.com/office/word/2016/wordml/cid" xmlns:w16se="http://schemas.microsoft.com/office/word/2015/wordml/symex" xmlns:wpg="http://schemas.microsoft.com/office/word/2010/wordprocessingGroup" xmlns:wpi="http://schemas.microsoft.com/office/word/2010/wordprocessingInk" xmlns:wne="http://schemas.microsoft.com/office/word/2006/wordml" xmlns:wps="http://schemas.microsoft.com/office/word/2010/wordprocessingShape" mc:Ignorable="w14 w15 w16se w16cid wp14">
   <w:footnote w:type="separator" w:id="-1">
     <w:p>
       <w:r>
@@ -14152,7 +15644,7 @@
 </file>
 
 <file path=word/numbering.xml><?xml version="1.0" encoding="utf-8"?>
-<w:numbering xmlns:wpc="http://schemas.microsoft.com/office/word/2010/wordprocessingCanvas" xmlns:mc="http://schemas.openxmlformats.org/markup-compatibility/2006" xmlns:o="urn:schemas-microsoft-com:office:office" xmlns:r="http://schemas.openxmlformats.org/officeDocument/2006/relationships" xmlns:m="http://schemas.openxmlformats.org/officeDocument/2006/math" xmlns:v="urn:schemas-microsoft-com:vml" xmlns:wp14="http://schemas.microsoft.com/office/word/2010/wordprocessingDrawing" xmlns:wp="http://schemas.openxmlformats.org/drawingml/2006/wordprocessingDrawing" xmlns:w10="urn:schemas-microsoft-com:office:word" xmlns:w="http://schemas.openxmlformats.org/wordprocessingml/2006/main" xmlns:w14="http://schemas.microsoft.com/office/word/2010/wordml" xmlns:w15="http://schemas.microsoft.com/office/word/2012/wordml" xmlns:wpg="http://schemas.microsoft.com/office/word/2010/wordprocessingGroup" xmlns:wpi="http://schemas.microsoft.com/office/word/2010/wordprocessingInk" xmlns:wne="http://schemas.microsoft.com/office/word/2006/wordml" xmlns:wps="http://schemas.microsoft.com/office/word/2010/wordprocessingShape" mc:Ignorable="w14 w15 wp14">
+<w:numbering xmlns:wpc="http://schemas.microsoft.com/office/word/2010/wordprocessingCanvas" xmlns:cx="http://schemas.microsoft.com/office/drawing/2014/chartex" xmlns:cx1="http://schemas.microsoft.com/office/drawing/2015/9/8/chartex" xmlns:cx2="http://schemas.microsoft.com/office/drawing/2015/10/21/chartex" xmlns:cx3="http://schemas.microsoft.com/office/drawing/2016/5/9/chartex" xmlns:cx4="http://schemas.microsoft.com/office/drawing/2016/5/10/chartex" xmlns:cx5="http://schemas.microsoft.com/office/drawing/2016/5/11/chartex" xmlns:cx6="http://schemas.microsoft.com/office/drawing/2016/5/12/chartex" xmlns:cx7="http://schemas.microsoft.com/office/drawing/2016/5/13/chartex" xmlns:cx8="http://schemas.microsoft.com/office/drawing/2016/5/14/chartex" xmlns:mc="http://schemas.openxmlformats.org/markup-compatibility/2006" xmlns:aink="http://schemas.microsoft.com/office/drawing/2016/ink" xmlns:am3d="http://schemas.microsoft.com/office/drawing/2017/model3d" xmlns:o="urn:schemas-microsoft-com:office:office" xmlns:r="http://schemas.openxmlformats.org/officeDocument/2006/relationships" xmlns:m="http://schemas.openxmlformats.org/officeDocument/2006/math" xmlns:v="urn:schemas-microsoft-com:vml" xmlns:wp14="http://schemas.microsoft.com/office/word/2010/wordprocessingDrawing" xmlns:wp="http://schemas.openxmlformats.org/drawingml/2006/wordprocessingDrawing" xmlns:w10="urn:schemas-microsoft-com:office:word" xmlns:w="http://schemas.openxmlformats.org/wordprocessingml/2006/main" xmlns:w14="http://schemas.microsoft.com/office/word/2010/wordml" xmlns:w15="http://schemas.microsoft.com/office/word/2012/wordml" xmlns:w16cid="http://schemas.microsoft.com/office/word/2016/wordml/cid" xmlns:w16se="http://schemas.microsoft.com/office/word/2015/wordml/symex" xmlns:wpg="http://schemas.microsoft.com/office/word/2010/wordprocessingGroup" xmlns:wpi="http://schemas.microsoft.com/office/word/2010/wordprocessingInk" xmlns:wne="http://schemas.microsoft.com/office/word/2006/wordml" xmlns:wps="http://schemas.microsoft.com/office/word/2010/wordprocessingShape" mc:Ignorable="w14 w15 w16se w16cid wp14">
   <w:abstractNum w:abstractNumId="0" w15:restartNumberingAfterBreak="0">
     <w:nsid w:val="0379613A"/>
     <w:multiLevelType w:val="hybridMultilevel"/>
@@ -17195,7 +18687,7 @@
 </file>
 
 <file path=word/styles.xml><?xml version="1.0" encoding="utf-8"?>
-<w:styles xmlns:mc="http://schemas.openxmlformats.org/markup-compatibility/2006" xmlns:r="http://schemas.openxmlformats.org/officeDocument/2006/relationships" xmlns:w="http://schemas.openxmlformats.org/wordprocessingml/2006/main" xmlns:w14="http://schemas.microsoft.com/office/word/2010/wordml" xmlns:w15="http://schemas.microsoft.com/office/word/2012/wordml" mc:Ignorable="w14 w15">
+<w:styles xmlns:mc="http://schemas.openxmlformats.org/markup-compatibility/2006" xmlns:r="http://schemas.openxmlformats.org/officeDocument/2006/relationships" xmlns:w="http://schemas.openxmlformats.org/wordprocessingml/2006/main" xmlns:w14="http://schemas.microsoft.com/office/word/2010/wordml" xmlns:w15="http://schemas.microsoft.com/office/word/2012/wordml" xmlns:w16cid="http://schemas.microsoft.com/office/word/2016/wordml/cid" xmlns:w16se="http://schemas.microsoft.com/office/word/2015/wordml/symex" mc:Ignorable="w14 w15 w16se w16cid">
   <w:docDefaults>
     <w:rPrDefault>
       <w:rPr>
@@ -17211,7 +18703,7 @@
       </w:pPr>
     </w:pPrDefault>
   </w:docDefaults>
-  <w:latentStyles w:defLockedState="0" w:defUIPriority="99" w:defSemiHidden="0" w:defUnhideWhenUsed="0" w:defQFormat="0" w:count="371">
+  <w:latentStyles w:defLockedState="0" w:defUIPriority="99" w:defSemiHidden="0" w:defUnhideWhenUsed="0" w:defQFormat="0" w:count="375">
     <w:lsdException w:name="Normal" w:uiPriority="0" w:qFormat="1"/>
     <w:lsdException w:name="heading 1" w:uiPriority="9" w:qFormat="1"/>
     <w:lsdException w:name="heading 2" w:semiHidden="1" w:uiPriority="9" w:unhideWhenUsed="1" w:qFormat="1"/>
@@ -17317,7 +18809,6 @@
     <w:lsdException w:name="HTML Sample" w:semiHidden="1" w:unhideWhenUsed="1"/>
     <w:lsdException w:name="HTML Typewriter" w:semiHidden="1" w:unhideWhenUsed="1"/>
     <w:lsdException w:name="HTML Variable" w:semiHidden="1" w:unhideWhenUsed="1"/>
-    <w:lsdException w:name="Normal Table" w:semiHidden="1" w:unhideWhenUsed="1"/>
     <w:lsdException w:name="annotation subject" w:semiHidden="1" w:unhideWhenUsed="1"/>
     <w:lsdException w:name="No List" w:semiHidden="1" w:unhideWhenUsed="1"/>
     <w:lsdException w:name="Outline List 1" w:semiHidden="1" w:unhideWhenUsed="1"/>
@@ -17361,10 +18852,8 @@
     <w:lsdException w:name="Table Elegant" w:semiHidden="1" w:unhideWhenUsed="1"/>
     <w:lsdException w:name="Table Professional" w:semiHidden="1" w:unhideWhenUsed="1"/>
     <w:lsdException w:name="Table Subtle 1" w:semiHidden="1" w:unhideWhenUsed="1"/>
-    <w:lsdException w:name="Table Subtle 2" w:semiHidden="1" w:unhideWhenUsed="1"/>
     <w:lsdException w:name="Table Web 1" w:semiHidden="1" w:unhideWhenUsed="1"/>
     <w:lsdException w:name="Table Web 2" w:semiHidden="1" w:unhideWhenUsed="1"/>
-    <w:lsdException w:name="Table Web 3" w:semiHidden="1" w:unhideWhenUsed="1"/>
     <w:lsdException w:name="Balloon Text" w:semiHidden="1" w:unhideWhenUsed="1"/>
     <w:lsdException w:name="Table Grid" w:uiPriority="39"/>
     <w:lsdException w:name="Table Theme" w:semiHidden="1" w:unhideWhenUsed="1"/>
@@ -17583,6 +19072,10 @@
     <w:lsdException w:name="List Table 5 Dark Accent 6" w:uiPriority="50"/>
     <w:lsdException w:name="List Table 6 Colorful Accent 6" w:uiPriority="51"/>
     <w:lsdException w:name="List Table 7 Colorful Accent 6" w:uiPriority="52"/>
+    <w:lsdException w:name="Mention" w:semiHidden="1" w:unhideWhenUsed="1"/>
+    <w:lsdException w:name="Smart Hyperlink" w:semiHidden="1" w:unhideWhenUsed="1"/>
+    <w:lsdException w:name="Hashtag" w:semiHidden="1" w:unhideWhenUsed="1"/>
+    <w:lsdException w:name="Unresolved Mention" w:semiHidden="1" w:unhideWhenUsed="1"/>
   </w:latentStyles>
   <w:style w:type="paragraph" w:default="1" w:styleId="Normal">
     <w:name w:val="Normal"/>
@@ -18625,7 +20118,7 @@
 </file>
 
 <file path=customXml/itemProps1.xml><?xml version="1.0" encoding="utf-8"?>
-<ds:datastoreItem xmlns:ds="http://schemas.openxmlformats.org/officeDocument/2006/customXml" ds:itemID="{139D3247-EB59-4224-950F-F81936819B9B}">
+<ds:datastoreItem xmlns:ds="http://schemas.openxmlformats.org/officeDocument/2006/customXml" ds:itemID="{11786D98-CD03-40DA-B8A9-2CC0B8235CED}">
   <ds:schemaRefs>
     <ds:schemaRef ds:uri="http://schemas.openxmlformats.org/officeDocument/2006/bibliography"/>
   </ds:schemaRefs>
@@ -18633,7 +20126,7 @@
 </file>
 
 <file path=customXml/itemProps2.xml><?xml version="1.0" encoding="utf-8"?>
-<ds:datastoreItem xmlns:ds="http://schemas.openxmlformats.org/officeDocument/2006/customXml" ds:itemID="{6B93C619-B3D3-4BFB-B542-5F49BBDA33A2}">
+<ds:datastoreItem xmlns:ds="http://schemas.openxmlformats.org/officeDocument/2006/customXml" ds:itemID="{49A4E535-E43E-4E00-A17E-260497316133}">
   <ds:schemaRefs>
     <ds:schemaRef ds:uri="http://schemas.openxmlformats.org/officeDocument/2006/bibliography"/>
   </ds:schemaRefs>

</xml_diff>

<commit_message>
removing instructions for using multiple CPUs, since that's pretty experimental.
</commit_message>
<xml_diff>
--- a/source/globio.docx
+++ b/source/globio.docx
@@ -13572,8 +13572,6 @@
       <w:r>
         <w:t>Advanced Usage</w:t>
       </w:r>
-      <w:bookmarkStart w:id="1" w:name="_GoBack"/>
-      <w:bookmarkEnd w:id="1"/>
     </w:p>
     <w:p>
       <w:pPr>
@@ -13581,6 +13579,7 @@
           <w:rFonts w:asciiTheme="majorHAnsi" w:hAnsiTheme="majorHAnsi"/>
         </w:rPr>
       </w:pPr>
+      <w:bookmarkStart w:id="1" w:name="_GoBack"/>
       <w:r>
         <w:rPr>
           <w:rFonts w:asciiTheme="majorHAnsi" w:hAnsiTheme="majorHAnsi"/>
@@ -13597,78 +13596,49 @@
         <w:rPr>
           <w:rFonts w:asciiTheme="majorHAnsi" w:hAnsiTheme="majorHAnsi"/>
         </w:rPr>
-        <w:t xml:space="preserve"> model supports parallel processing and avoided re-computation. Advanced users may enable multiprocessing by selecting the number of CPUs to use. Do this by changing the "</w:t>
-      </w:r>
-      <w:proofErr w:type="spellStart"/>
-      <w:r>
-        <w:rPr>
-          <w:rFonts w:asciiTheme="majorHAnsi" w:hAnsiTheme="majorHAnsi"/>
-        </w:rPr>
-        <w:t>Taskgraph</w:t>
-      </w:r>
-      <w:proofErr w:type="spellEnd"/>
-      <w:r>
-        <w:rPr>
-          <w:rFonts w:asciiTheme="majorHAnsi" w:hAnsiTheme="majorHAnsi"/>
-        </w:rPr>
-        <w:t xml:space="preserve"> </w:t>
-      </w:r>
-      <w:proofErr w:type="spellStart"/>
-      <w:r>
-        <w:rPr>
-          <w:rFonts w:asciiTheme="majorHAnsi" w:hAnsiTheme="majorHAnsi"/>
-        </w:rPr>
-        <w:t>n_workers</w:t>
-      </w:r>
-      <w:proofErr w:type="spellEnd"/>
-      <w:r>
-        <w:rPr>
-          <w:rFonts w:asciiTheme="majorHAnsi" w:hAnsiTheme="majorHAnsi"/>
-        </w:rPr>
-        <w:t xml:space="preserve"> parameter" under File -&gt; Settings in the user-interface. This setting is optional and defaults to single-process mode.</w:t>
+        <w:t xml:space="preserve"> model supports avoided re-computation. </w:t>
+      </w:r>
+      <w:r>
+        <w:rPr>
+          <w:rFonts w:asciiTheme="majorHAnsi" w:hAnsiTheme="majorHAnsi"/>
+        </w:rPr>
+        <w:t>This</w:t>
+      </w:r>
+      <w:r>
+        <w:rPr>
+          <w:rFonts w:asciiTheme="majorHAnsi" w:hAnsiTheme="majorHAnsi"/>
+        </w:rPr>
+        <w:t xml:space="preserve"> means the model will detect intermediate and </w:t>
+      </w:r>
+      <w:proofErr w:type="gramStart"/>
+      <w:r>
+        <w:rPr>
+          <w:rFonts w:asciiTheme="majorHAnsi" w:hAnsiTheme="majorHAnsi"/>
+        </w:rPr>
+        <w:t>final results</w:t>
+      </w:r>
+      <w:proofErr w:type="gramEnd"/>
+      <w:r>
+        <w:rPr>
+          <w:rFonts w:asciiTheme="majorHAnsi" w:hAnsiTheme="majorHAnsi"/>
+        </w:rPr>
+        <w:t xml:space="preserve"> from a previous run in the specified workspace and it will avoid re-calculating any outputs that are identical to the previous run. </w:t>
+      </w:r>
+      <w:r>
+        <w:rPr>
+          <w:rFonts w:asciiTheme="majorHAnsi" w:hAnsiTheme="majorHAnsi"/>
+        </w:rPr>
+        <w:t>This can save significant processing time for successive runs when only some input parameters have changed.</w:t>
       </w:r>
     </w:p>
-    <w:p>
-      <w:pPr>
-        <w:rPr>
-          <w:rFonts w:asciiTheme="majorHAnsi" w:hAnsiTheme="majorHAnsi"/>
-        </w:rPr>
-      </w:pPr>
-    </w:p>
-    <w:p>
-      <w:pPr>
-        <w:rPr>
-          <w:rFonts w:asciiTheme="majorHAnsi" w:hAnsiTheme="majorHAnsi"/>
-        </w:rPr>
-      </w:pPr>
-      <w:r>
-        <w:rPr>
-          <w:rFonts w:asciiTheme="majorHAnsi" w:hAnsiTheme="majorHAnsi"/>
-        </w:rPr>
-        <w:lastRenderedPageBreak/>
-        <w:t xml:space="preserve">Avoided re-computation means the model will detect intermediate and </w:t>
-      </w:r>
-      <w:proofErr w:type="gramStart"/>
-      <w:r>
-        <w:rPr>
-          <w:rFonts w:asciiTheme="majorHAnsi" w:hAnsiTheme="majorHAnsi"/>
-        </w:rPr>
-        <w:t>final results</w:t>
-      </w:r>
-      <w:proofErr w:type="gramEnd"/>
-      <w:r>
-        <w:rPr>
-          <w:rFonts w:asciiTheme="majorHAnsi" w:hAnsiTheme="majorHAnsi"/>
-        </w:rPr>
-        <w:t xml:space="preserve"> from a previous run in the specified workspace and it will avoid re-calculating any outputs that are identical to the previous run. This is always enabled.</w:t>
-      </w:r>
-    </w:p>
+    <w:bookmarkEnd w:id="1"/>
     <w:p/>
     <w:p>
       <w:pPr>
         <w:pStyle w:val="Heading3"/>
       </w:pPr>
       <w:r>
+        <w:lastRenderedPageBreak/>
         <w:t>Viewing Output from the Model</w:t>
       </w:r>
     </w:p>
@@ -14663,7 +14633,6 @@
           <w:bCs/>
           <w:color w:val="000000"/>
         </w:rPr>
-        <w:lastRenderedPageBreak/>
         <w:t>tmp</w:t>
       </w:r>
       <w:proofErr w:type="spellEnd"/>
@@ -14756,6 +14725,7 @@
           <w:bCs/>
           <w:color w:val="000000"/>
         </w:rPr>
+        <w:lastRenderedPageBreak/>
         <w:t>tmp</w:t>
       </w:r>
       <w:proofErr w:type="spellEnd"/>
@@ -15367,7 +15337,6 @@
         <w:rPr>
           <w:rFonts w:asciiTheme="majorHAnsi" w:hAnsiTheme="majorHAnsi"/>
         </w:rPr>
-        <w:lastRenderedPageBreak/>
         <w:t xml:space="preserve">Mueller, N., et al. 2012. </w:t>
       </w:r>
       <w:r>
@@ -15395,6 +15364,7 @@
         <w:rPr>
           <w:rFonts w:asciiTheme="majorHAnsi" w:hAnsiTheme="majorHAnsi"/>
         </w:rPr>
+        <w:lastRenderedPageBreak/>
         <w:t>Phalan</w:t>
       </w:r>
       <w:proofErr w:type="spellEnd"/>
@@ -20118,7 +20088,7 @@
 </file>
 
 <file path=customXml/itemProps1.xml><?xml version="1.0" encoding="utf-8"?>
-<ds:datastoreItem xmlns:ds="http://schemas.openxmlformats.org/officeDocument/2006/customXml" ds:itemID="{11786D98-CD03-40DA-B8A9-2CC0B8235CED}">
+<ds:datastoreItem xmlns:ds="http://schemas.openxmlformats.org/officeDocument/2006/customXml" ds:itemID="{0237F238-D468-4DDC-A92C-10EED9834FD9}">
   <ds:schemaRefs>
     <ds:schemaRef ds:uri="http://schemas.openxmlformats.org/officeDocument/2006/bibliography"/>
   </ds:schemaRefs>
@@ -20126,7 +20096,7 @@
 </file>
 
 <file path=customXml/itemProps2.xml><?xml version="1.0" encoding="utf-8"?>
-<ds:datastoreItem xmlns:ds="http://schemas.openxmlformats.org/officeDocument/2006/customXml" ds:itemID="{49A4E535-E43E-4E00-A17E-260497316133}">
+<ds:datastoreItem xmlns:ds="http://schemas.openxmlformats.org/officeDocument/2006/customXml" ds:itemID="{11064D40-84D3-4069-885A-B5CE777F8EEB}">
   <ds:schemaRefs>
     <ds:schemaRef ds:uri="http://schemas.openxmlformats.org/officeDocument/2006/bibliography"/>
   </ds:schemaRefs>

</xml_diff>